<commit_message>
updates checklists to include new installation step
</commit_message>
<xml_diff>
--- a/content/static/word/Installation Checklists - Multiple Server With HA.docx
+++ b/content/static/word/Installation Checklists - Multiple Server With HA.docx
@@ -2321,21 +2321,7 @@
         <w:rPr>
           <w:rFonts w:cs="Poppins"/>
         </w:rPr>
-        <w:t xml:space="preserve"> </w:t>
-      </w:r>
-      <w:proofErr w:type="gramStart"/>
-      <w:r>
-        <w:rPr>
-          <w:rFonts w:cs="Poppins"/>
-        </w:rPr>
-        <w:t>lists</w:t>
-      </w:r>
-      <w:proofErr w:type="gramEnd"/>
-      <w:r>
-        <w:rPr>
-          <w:rFonts w:cs="Poppins"/>
-        </w:rPr>
-        <w:t xml:space="preserve"> the FQDNs, hostnames and IPs of all </w:t>
+        <w:t xml:space="preserve"> lists the FQDNs, hostnames and IPs of all </w:t>
       </w:r>
       <w:r>
         <w:rPr>
@@ -5364,6 +5350,206 @@
           <w:rPr>
             <w:rFonts w:cs="Poppins"/>
           </w:rPr>
+          <w:id w:val="1634516845"/>
+          <w14:checkbox>
+            <w14:checked w14:val="0"/>
+            <w14:checkedState w14:val="2612" w14:font="MS Gothic"/>
+            <w14:uncheckedState w14:val="2610" w14:font="MS Gothic"/>
+          </w14:checkbox>
+        </w:sdtPr>
+        <w:sdtContent>
+          <w:r>
+            <w:rPr>
+              <w:rFonts w:ascii="MS Gothic" w:eastAsia="MS Gothic" w:hAnsi="MS Gothic" w:cs="Poppins" w:hint="eastAsia"/>
+            </w:rPr>
+            <w:t>☐</w:t>
+          </w:r>
+        </w:sdtContent>
+      </w:sdt>
+      <w:r>
+        <w:rPr>
+          <w:rFonts w:cs="Poppins"/>
+        </w:rPr>
+        <w:t> </w:t>
+      </w:r>
+      <w:r>
+        <w:rPr>
+          <w:rFonts w:cs="Poppins"/>
+        </w:rPr>
+        <w:t>Code Analyser configured</w:t>
+      </w:r>
+    </w:p>
+    <w:p>
+      <w:pPr>
+        <w:ind w:left="720"/>
+        <w:rPr>
+          <w:rFonts w:cs="Poppins"/>
+          <w:b/>
+          <w:bCs/>
+        </w:rPr>
+      </w:pPr>
+      <w:r>
+        <w:rPr>
+          <w:rFonts w:cs="Poppins"/>
+        </w:rPr>
+        <w:tab/>
+      </w:r>
+      <w:r>
+        <w:rPr>
+          <w:rFonts w:cs="Poppins"/>
+          <w:b/>
+          <w:bCs/>
+        </w:rPr>
+        <w:t>EITHER</w:t>
+      </w:r>
+    </w:p>
+    <w:p>
+      <w:pPr>
+        <w:ind w:left="720" w:firstLine="720"/>
+        <w:rPr>
+          <w:rFonts w:cs="Poppins"/>
+        </w:rPr>
+      </w:pPr>
+      <w:sdt>
+        <w:sdtPr>
+          <w:rPr>
+            <w:rFonts w:cs="Poppins"/>
+          </w:rPr>
+          <w:id w:val="-1999258838"/>
+          <w14:checkbox>
+            <w14:checked w14:val="0"/>
+            <w14:checkedState w14:val="2612" w14:font="MS Gothic"/>
+            <w14:uncheckedState w14:val="2610" w14:font="MS Gothic"/>
+          </w14:checkbox>
+        </w:sdtPr>
+        <w:sdtContent>
+          <w:r>
+            <w:rPr>
+              <w:rFonts w:ascii="MS Gothic" w:eastAsia="MS Gothic" w:hAnsi="MS Gothic" w:cs="Poppins" w:hint="eastAsia"/>
+            </w:rPr>
+            <w:t>☐</w:t>
+          </w:r>
+        </w:sdtContent>
+      </w:sdt>
+      <w:r>
+        <w:rPr>
+          <w:rFonts w:cs="Poppins"/>
+        </w:rPr>
+        <w:t xml:space="preserve"> </w:t>
+      </w:r>
+      <w:r>
+        <w:rPr>
+          <w:rFonts w:cs="Poppins"/>
+        </w:rPr>
+        <w:t xml:space="preserve">Allowed List </w:t>
+      </w:r>
+      <w:r>
+        <w:rPr>
+          <w:rFonts w:cs="Poppins"/>
+        </w:rPr>
+        <w:t>updated</w:t>
+      </w:r>
+    </w:p>
+    <w:p>
+      <w:pPr>
+        <w:rPr>
+          <w:rFonts w:cs="Poppins"/>
+          <w:b/>
+          <w:bCs/>
+        </w:rPr>
+      </w:pPr>
+      <w:r>
+        <w:rPr>
+          <w:rFonts w:cs="Poppins"/>
+        </w:rPr>
+        <w:tab/>
+      </w:r>
+      <w:r>
+        <w:rPr>
+          <w:rFonts w:cs="Poppins"/>
+        </w:rPr>
+        <w:tab/>
+      </w:r>
+      <w:r>
+        <w:rPr>
+          <w:rFonts w:cs="Poppins"/>
+          <w:b/>
+          <w:bCs/>
+        </w:rPr>
+        <w:t>OR</w:t>
+      </w:r>
+    </w:p>
+    <w:p>
+      <w:pPr>
+        <w:ind w:left="1440"/>
+        <w:rPr>
+          <w:rFonts w:cs="Poppins"/>
+        </w:rPr>
+      </w:pPr>
+      <w:sdt>
+        <w:sdtPr>
+          <w:rPr>
+            <w:rFonts w:cs="Poppins"/>
+          </w:rPr>
+          <w:id w:val="-1251349143"/>
+          <w14:checkbox>
+            <w14:checked w14:val="0"/>
+            <w14:checkedState w14:val="2612" w14:font="MS Gothic"/>
+            <w14:uncheckedState w14:val="2610" w14:font="MS Gothic"/>
+          </w14:checkbox>
+        </w:sdtPr>
+        <w:sdtContent>
+          <w:r>
+            <w:rPr>
+              <w:rFonts w:ascii="MS Gothic" w:eastAsia="MS Gothic" w:hAnsi="MS Gothic" w:cs="Poppins" w:hint="eastAsia"/>
+            </w:rPr>
+            <w:t>☐</w:t>
+          </w:r>
+        </w:sdtContent>
+      </w:sdt>
+      <w:r>
+        <w:rPr>
+          <w:rFonts w:cs="Poppins"/>
+        </w:rPr>
+        <w:t xml:space="preserve"> </w:t>
+      </w:r>
+      <w:r>
+        <w:rPr>
+          <w:rFonts w:cs="Poppins"/>
+        </w:rPr>
+        <w:t xml:space="preserve">Code </w:t>
+      </w:r>
+      <w:r>
+        <w:rPr>
+          <w:rFonts w:cs="Poppins"/>
+        </w:rPr>
+        <w:t>Analyser</w:t>
+      </w:r>
+      <w:r>
+        <w:rPr>
+          <w:rFonts w:cs="Poppins"/>
+        </w:rPr>
+        <w:t xml:space="preserve"> disabled</w:t>
+      </w:r>
+    </w:p>
+    <w:p>
+      <w:pPr>
+        <w:rPr>
+          <w:rFonts w:cs="Poppins"/>
+        </w:rPr>
+      </w:pPr>
+    </w:p>
+    <w:p>
+      <w:pPr>
+        <w:rPr>
+          <w:rFonts w:cs="Poppins"/>
+        </w:rPr>
+      </w:pPr>
+      <w:sdt>
+        <w:sdtPr>
+          <w:rPr>
+            <w:rFonts w:cs="Poppins"/>
+          </w:rPr>
           <w:id w:val="885911659"/>
           <w14:checkbox>
             <w14:checked w14:val="0"/>
@@ -7313,517 +7499,50 @@
           <w:rFonts w:cs="Poppins"/>
         </w:rPr>
       </w:pPr>
-      <w:sdt>
-        <w:sdtPr>
-          <w:rPr>
-            <w:rFonts w:cs="Poppins"/>
-          </w:rPr>
-          <w:id w:val="-1842144763"/>
-          <w14:checkbox>
-            <w14:checked w14:val="0"/>
-            <w14:checkedState w14:val="2612" w14:font="MS Gothic"/>
-            <w14:uncheckedState w14:val="2610" w14:font="MS Gothic"/>
-          </w14:checkbox>
-        </w:sdtPr>
-        <w:sdtContent>
-          <w:r>
-            <w:rPr>
-              <w:rFonts w:ascii="MS Gothic" w:eastAsia="MS Gothic" w:hAnsi="MS Gothic" w:cs="Poppins" w:hint="eastAsia"/>
-            </w:rPr>
-            <w:t>☐</w:t>
-          </w:r>
-        </w:sdtContent>
-      </w:sdt>
-      <w:r>
-        <w:rPr>
-          <w:rFonts w:cs="Poppins"/>
-        </w:rPr>
-        <w:t> Required permissions added to Windows Crypto folder</w:t>
-      </w:r>
-    </w:p>
-    <w:p>
-      <w:pPr>
-        <w:rPr>
-          <w:rFonts w:cs="Poppins"/>
-        </w:rPr>
-      </w:pPr>
-      <w:sdt>
-        <w:sdtPr>
-          <w:rPr>
-            <w:rFonts w:cs="Poppins"/>
-          </w:rPr>
-          <w:id w:val="1980024812"/>
-          <w14:checkbox>
-            <w14:checked w14:val="0"/>
-            <w14:checkedState w14:val="2612" w14:font="MS Gothic"/>
-            <w14:uncheckedState w14:val="2610" w14:font="MS Gothic"/>
-          </w14:checkbox>
-        </w:sdtPr>
-        <w:sdtContent>
-          <w:r>
-            <w:rPr>
-              <w:rFonts w:ascii="MS Gothic" w:eastAsia="MS Gothic" w:hAnsi="MS Gothic" w:cs="Poppins" w:hint="eastAsia"/>
-            </w:rPr>
-            <w:t>☐</w:t>
-          </w:r>
-        </w:sdtContent>
-      </w:sdt>
-      <w:r>
-        <w:rPr>
-          <w:rFonts w:cs="Poppins"/>
-        </w:rPr>
-        <w:t> Service Fabric available with no errors reported</w:t>
+    </w:p>
+    <w:p>
+      <w:pPr>
+        <w:rPr>
+          <w:rFonts w:cs="Poppins"/>
+        </w:rPr>
+      </w:pPr>
+      <w:sdt>
+        <w:sdtPr>
+          <w:rPr>
+            <w:rFonts w:cs="Poppins"/>
+          </w:rPr>
+          <w:id w:val="-2099700011"/>
+          <w14:checkbox>
+            <w14:checked w14:val="0"/>
+            <w14:checkedState w14:val="2612" w14:font="MS Gothic"/>
+            <w14:uncheckedState w14:val="2610" w14:font="MS Gothic"/>
+          </w14:checkbox>
+        </w:sdtPr>
+        <w:sdtContent>
+          <w:r>
+            <w:rPr>
+              <w:rFonts w:ascii="MS Gothic" w:eastAsia="MS Gothic" w:hAnsi="MS Gothic" w:cs="Poppins" w:hint="eastAsia"/>
+            </w:rPr>
+            <w:t>☐</w:t>
+          </w:r>
+        </w:sdtContent>
+      </w:sdt>
+      <w:r>
+        <w:rPr>
+          <w:rFonts w:cs="Poppins"/>
+        </w:rPr>
+        <w:t> </w:t>
+      </w:r>
+      <w:r>
+        <w:rPr>
+          <w:rFonts w:cs="Poppins"/>
+        </w:rPr>
+        <w:t>Code Analyser configured</w:t>
       </w:r>
     </w:p>
     <w:p>
       <w:pPr>
         <w:ind w:left="720"/>
-        <w:rPr>
-          <w:rFonts w:cs="Poppins"/>
-        </w:rPr>
-      </w:pPr>
-      <w:sdt>
-        <w:sdtPr>
-          <w:rPr>
-            <w:rFonts w:cs="Poppins"/>
-          </w:rPr>
-          <w:id w:val="198057195"/>
-          <w14:checkbox>
-            <w14:checked w14:val="0"/>
-            <w14:checkedState w14:val="2612" w14:font="MS Gothic"/>
-            <w14:uncheckedState w14:val="2610" w14:font="MS Gothic"/>
-          </w14:checkbox>
-        </w:sdtPr>
-        <w:sdtContent>
-          <w:r>
-            <w:rPr>
-              <w:rFonts w:ascii="MS Gothic" w:eastAsia="MS Gothic" w:hAnsi="MS Gothic" w:cs="Poppins" w:hint="eastAsia"/>
-            </w:rPr>
-            <w:t>☐</w:t>
-          </w:r>
-        </w:sdtContent>
-      </w:sdt>
-      <w:r>
-        <w:rPr>
-          <w:rFonts w:cs="Poppins"/>
-        </w:rPr>
-        <w:t> Certificate installed into Current User certificate store</w:t>
-      </w:r>
-    </w:p>
-    <w:p>
-      <w:pPr>
-        <w:ind w:left="720"/>
-        <w:rPr>
-          <w:rFonts w:cs="Poppins"/>
-        </w:rPr>
-      </w:pPr>
-      <w:sdt>
-        <w:sdtPr>
-          <w:rPr>
-            <w:rFonts w:cs="Poppins"/>
-          </w:rPr>
-          <w:id w:val="-1132240761"/>
-          <w14:checkbox>
-            <w14:checked w14:val="0"/>
-            <w14:checkedState w14:val="2612" w14:font="MS Gothic"/>
-            <w14:uncheckedState w14:val="2610" w14:font="MS Gothic"/>
-          </w14:checkbox>
-        </w:sdtPr>
-        <w:sdtContent>
-          <w:r>
-            <w:rPr>
-              <w:rFonts w:ascii="MS Gothic" w:eastAsia="MS Gothic" w:hAnsi="MS Gothic" w:cs="Poppins" w:hint="eastAsia"/>
-            </w:rPr>
-            <w:t>☐</w:t>
-          </w:r>
-        </w:sdtContent>
-      </w:sdt>
-      <w:r>
-        <w:rPr>
-          <w:rFonts w:cs="Poppins"/>
-        </w:rPr>
-        <w:t xml:space="preserve"> Service Fabric </w:t>
-      </w:r>
-      <w:r>
-        <w:rPr>
-          <w:rFonts w:cs="Poppins"/>
-        </w:rPr>
-        <w:t xml:space="preserve">Explorer </w:t>
-      </w:r>
-      <w:r>
-        <w:rPr>
-          <w:rFonts w:cs="Poppins"/>
-        </w:rPr>
-        <w:t>opened via local browser</w:t>
-      </w:r>
-    </w:p>
-    <w:p>
-      <w:pPr>
-        <w:ind w:left="720"/>
-        <w:rPr>
-          <w:rFonts w:cs="Poppins"/>
-        </w:rPr>
-      </w:pPr>
-      <w:sdt>
-        <w:sdtPr>
-          <w:rPr>
-            <w:rFonts w:cs="Poppins"/>
-          </w:rPr>
-          <w:id w:val="1722175200"/>
-          <w14:checkbox>
-            <w14:checked w14:val="0"/>
-            <w14:checkedState w14:val="2612" w14:font="MS Gothic"/>
-            <w14:uncheckedState w14:val="2610" w14:font="MS Gothic"/>
-          </w14:checkbox>
-        </w:sdtPr>
-        <w:sdtContent>
-          <w:r>
-            <w:rPr>
-              <w:rFonts w:ascii="MS Gothic" w:eastAsia="MS Gothic" w:hAnsi="MS Gothic" w:cs="Poppins" w:hint="eastAsia"/>
-            </w:rPr>
-            <w:t>☐</w:t>
-          </w:r>
-        </w:sdtContent>
-      </w:sdt>
-      <w:r>
-        <w:rPr>
-          <w:rFonts w:cs="Poppins"/>
-        </w:rPr>
-        <w:t xml:space="preserve"> No errors </w:t>
-      </w:r>
-      <w:r>
-        <w:rPr>
-          <w:rFonts w:cs="Poppins"/>
-        </w:rPr>
-        <w:t>or warnings</w:t>
-      </w:r>
-      <w:r>
-        <w:rPr>
-          <w:rFonts w:cs="Poppins"/>
-        </w:rPr>
-        <w:t xml:space="preserve"> are reported</w:t>
-      </w:r>
-    </w:p>
-    <w:p>
-      <w:pPr>
-        <w:rPr>
-          <w:rFonts w:cs="Poppins"/>
-        </w:rPr>
-      </w:pPr>
-      <w:sdt>
-        <w:sdtPr>
-          <w:rPr>
-            <w:rFonts w:cs="Poppins"/>
-          </w:rPr>
-          <w:id w:val="791097593"/>
-          <w14:checkbox>
-            <w14:checked w14:val="0"/>
-            <w14:checkedState w14:val="2612" w14:font="MS Gothic"/>
-            <w14:uncheckedState w14:val="2610" w14:font="MS Gothic"/>
-          </w14:checkbox>
-        </w:sdtPr>
-        <w:sdtContent>
-          <w:r>
-            <w:rPr>
-              <w:rFonts w:ascii="MS Gothic" w:eastAsia="MS Gothic" w:hAnsi="MS Gothic" w:cs="Poppins" w:hint="eastAsia"/>
-            </w:rPr>
-            <w:t>☐</w:t>
-          </w:r>
-        </w:sdtContent>
-      </w:sdt>
-      <w:r>
-        <w:rPr>
-          <w:rFonts w:cs="Poppins"/>
-        </w:rPr>
-        <w:t> Installation Files are archived for future use</w:t>
-      </w:r>
-    </w:p>
-    <w:p/>
-    <w:p>
-      <w:pPr>
-        <w:pStyle w:val="Sub-heading4"/>
-      </w:pPr>
-      <w:r>
-        <w:t>Install Gateway</w:t>
-      </w:r>
-    </w:p>
-    <w:p>
-      <w:pPr>
-        <w:rPr>
-          <w:rFonts w:cs="Poppins"/>
-        </w:rPr>
-      </w:pPr>
-      <w:r>
-        <w:rPr>
-          <w:rFonts w:cs="Poppins"/>
-        </w:rPr>
-        <w:t> </w:t>
-      </w:r>
-      <w:sdt>
-        <w:sdtPr>
-          <w:rPr>
-            <w:rFonts w:cs="Poppins"/>
-          </w:rPr>
-          <w:id w:val="405741309"/>
-          <w14:checkbox>
-            <w14:checked w14:val="0"/>
-            <w14:checkedState w14:val="2612" w14:font="MS Gothic"/>
-            <w14:uncheckedState w14:val="2610" w14:font="MS Gothic"/>
-          </w14:checkbox>
-        </w:sdtPr>
-        <w:sdtContent>
-          <w:r>
-            <w:rPr>
-              <w:rFonts w:ascii="MS Gothic" w:eastAsia="MS Gothic" w:hAnsi="MS Gothic" w:cs="Poppins" w:hint="eastAsia"/>
-            </w:rPr>
-            <w:t>☐</w:t>
-          </w:r>
-        </w:sdtContent>
-      </w:sdt>
-      <w:r>
-        <w:rPr>
-          <w:rFonts w:cs="Poppins"/>
-        </w:rPr>
-        <w:t xml:space="preserve"> </w:t>
-      </w:r>
-      <w:r>
-        <w:rPr>
-          <w:rFonts w:cs="Poppins"/>
-        </w:rPr>
-        <w:t>CORTEX Gateway Installation script configured</w:t>
-      </w:r>
-    </w:p>
-    <w:p>
-      <w:pPr>
-        <w:ind w:left="720"/>
-        <w:rPr>
-          <w:rFonts w:cs="Poppins"/>
-        </w:rPr>
-      </w:pPr>
-      <w:sdt>
-        <w:sdtPr>
-          <w:rPr>
-            <w:rFonts w:cs="Poppins"/>
-          </w:rPr>
-          <w:id w:val="430016681"/>
-          <w14:checkbox>
-            <w14:checked w14:val="0"/>
-            <w14:checkedState w14:val="2612" w14:font="MS Gothic"/>
-            <w14:uncheckedState w14:val="2610" w14:font="MS Gothic"/>
-          </w14:checkbox>
-        </w:sdtPr>
-        <w:sdtContent>
-          <w:r>
-            <w:rPr>
-              <w:rFonts w:ascii="MS Gothic" w:eastAsia="MS Gothic" w:hAnsi="MS Gothic" w:cs="Poppins" w:hint="eastAsia"/>
-            </w:rPr>
-            <w:t>☐</w:t>
-          </w:r>
-        </w:sdtContent>
-      </w:sdt>
-      <w:r>
-        <w:rPr>
-          <w:rFonts w:cs="Poppins"/>
-        </w:rPr>
-        <w:t> </w:t>
-      </w:r>
-      <w:proofErr w:type="spellStart"/>
-      <w:r>
-        <w:rPr>
-          <w:rFonts w:cs="Poppins"/>
-        </w:rPr>
-        <w:t>Gateway</w:t>
-      </w:r>
-      <w:r>
-        <w:rPr>
-          <w:rFonts w:cs="Poppins"/>
-        </w:rPr>
-        <w:t>PackagePath</w:t>
-      </w:r>
-      <w:proofErr w:type="spellEnd"/>
-      <w:r>
-        <w:rPr>
-          <w:rFonts w:cs="Poppins"/>
-        </w:rPr>
-        <w:t xml:space="preserve"> configured</w:t>
-      </w:r>
-    </w:p>
-    <w:p>
-      <w:pPr>
-        <w:ind w:left="720"/>
-        <w:rPr>
-          <w:rFonts w:cs="Poppins"/>
-        </w:rPr>
-      </w:pPr>
-      <w:sdt>
-        <w:sdtPr>
-          <w:rPr>
-            <w:rFonts w:cs="Poppins"/>
-          </w:rPr>
-          <w:id w:val="-1326594080"/>
-          <w14:checkbox>
-            <w14:checked w14:val="0"/>
-            <w14:checkedState w14:val="2612" w14:font="MS Gothic"/>
-            <w14:uncheckedState w14:val="2610" w14:font="MS Gothic"/>
-          </w14:checkbox>
-        </w:sdtPr>
-        <w:sdtContent>
-          <w:r>
-            <w:rPr>
-              <w:rFonts w:ascii="MS Gothic" w:eastAsia="MS Gothic" w:hAnsi="MS Gothic" w:cs="Poppins" w:hint="eastAsia"/>
-            </w:rPr>
-            <w:t>☐</w:t>
-          </w:r>
-        </w:sdtContent>
-      </w:sdt>
-      <w:r>
-        <w:rPr>
-          <w:rFonts w:cs="Poppins"/>
-        </w:rPr>
-        <w:t> </w:t>
-      </w:r>
-      <w:proofErr w:type="spellStart"/>
-      <w:r>
-        <w:rPr>
-          <w:rFonts w:cs="Poppins"/>
-        </w:rPr>
-        <w:t>FeatureFlags</w:t>
-      </w:r>
-      <w:proofErr w:type="spellEnd"/>
-      <w:r>
-        <w:rPr>
-          <w:rFonts w:cs="Poppins"/>
-        </w:rPr>
-        <w:t xml:space="preserve"> has been </w:t>
-      </w:r>
-      <w:r>
-        <w:rPr>
-          <w:rFonts w:cs="Poppins"/>
-        </w:rPr>
-        <w:t>configured with Feature Identifier</w:t>
-      </w:r>
-      <w:r>
-        <w:rPr>
-          <w:rFonts w:cs="Poppins"/>
-        </w:rPr>
-        <w:t xml:space="preserve"> as provided by CORTEX Service Portal</w:t>
-      </w:r>
-    </w:p>
-    <w:p>
-      <w:pPr>
-        <w:ind w:left="720"/>
-        <w:rPr>
-          <w:rFonts w:cs="Poppins"/>
-        </w:rPr>
-      </w:pPr>
-      <w:sdt>
-        <w:sdtPr>
-          <w:rPr>
-            <w:rFonts w:cs="Poppins"/>
-          </w:rPr>
-          <w:id w:val="-273710720"/>
-          <w14:checkbox>
-            <w14:checked w14:val="0"/>
-            <w14:checkedState w14:val="2612" w14:font="MS Gothic"/>
-            <w14:uncheckedState w14:val="2610" w14:font="MS Gothic"/>
-          </w14:checkbox>
-        </w:sdtPr>
-        <w:sdtContent>
-          <w:r>
-            <w:rPr>
-              <w:rFonts w:ascii="MS Gothic" w:eastAsia="MS Gothic" w:hAnsi="MS Gothic" w:cs="Poppins" w:hint="eastAsia"/>
-            </w:rPr>
-            <w:t>☐</w:t>
-          </w:r>
-        </w:sdtContent>
-      </w:sdt>
-      <w:r>
-        <w:rPr>
-          <w:rFonts w:cs="Poppins"/>
-        </w:rPr>
-        <w:t> </w:t>
-      </w:r>
-      <w:proofErr w:type="spellStart"/>
-      <w:r>
-        <w:rPr>
-          <w:rFonts w:cs="Poppins"/>
-        </w:rPr>
-        <w:t>ServiceFabric</w:t>
-      </w:r>
-      <w:r>
-        <w:rPr>
-          <w:rFonts w:cs="Poppins"/>
-        </w:rPr>
-        <w:t>APIGatewayEndpoint</w:t>
-      </w:r>
-      <w:proofErr w:type="spellEnd"/>
-      <w:r>
-        <w:rPr>
-          <w:rFonts w:cs="Poppins"/>
-        </w:rPr>
-        <w:t xml:space="preserve"> configured</w:t>
-      </w:r>
-    </w:p>
-    <w:p>
-      <w:pPr>
-        <w:ind w:left="720"/>
-        <w:rPr>
-          <w:rFonts w:cs="Poppins"/>
-        </w:rPr>
-      </w:pPr>
-    </w:p>
-    <w:p>
-      <w:pPr>
-        <w:ind w:left="720"/>
-        <w:rPr>
-          <w:rFonts w:cs="Poppins"/>
-        </w:rPr>
-      </w:pPr>
-      <w:sdt>
-        <w:sdtPr>
-          <w:rPr>
-            <w:rFonts w:cs="Poppins"/>
-          </w:rPr>
-          <w:id w:val="1808207895"/>
-          <w14:checkbox>
-            <w14:checked w14:val="0"/>
-            <w14:checkedState w14:val="2612" w14:font="MS Gothic"/>
-            <w14:uncheckedState w14:val="2610" w14:font="MS Gothic"/>
-          </w14:checkbox>
-        </w:sdtPr>
-        <w:sdtContent>
-          <w:r>
-            <w:rPr>
-              <w:rFonts w:ascii="MS Gothic" w:eastAsia="MS Gothic" w:hAnsi="MS Gothic" w:cs="Poppins" w:hint="eastAsia"/>
-            </w:rPr>
-            <w:t>☐</w:t>
-          </w:r>
-        </w:sdtContent>
-      </w:sdt>
-      <w:r>
-        <w:rPr>
-          <w:rFonts w:cs="Poppins"/>
-        </w:rPr>
-        <w:t> </w:t>
-      </w:r>
-      <w:proofErr w:type="spellStart"/>
-      <w:r>
-        <w:rPr>
-          <w:rFonts w:cs="Poppins"/>
-        </w:rPr>
-        <w:t>ServiceFabricUsingSelfSignedCertificates</w:t>
-      </w:r>
-      <w:proofErr w:type="spellEnd"/>
-      <w:r>
-        <w:rPr>
-          <w:rFonts w:cs="Poppins"/>
-        </w:rPr>
-        <w:t xml:space="preserve"> Parameter configured</w:t>
-      </w:r>
-    </w:p>
-    <w:p>
-      <w:pPr>
-        <w:ind w:left="720" w:firstLine="720"/>
         <w:rPr>
           <w:rFonts w:cs="Poppins"/>
           <w:b/>
@@ -7833,6 +7552,12 @@
       <w:r>
         <w:rPr>
           <w:rFonts w:cs="Poppins"/>
+        </w:rPr>
+        <w:tab/>
+      </w:r>
+      <w:r>
+        <w:rPr>
+          <w:rFonts w:cs="Poppins"/>
           <w:b/>
           <w:bCs/>
         </w:rPr>
@@ -7841,104 +7566,43 @@
     </w:p>
     <w:p>
       <w:pPr>
-        <w:ind w:left="720"/>
-        <w:rPr>
-          <w:rFonts w:cs="Poppins"/>
-        </w:rPr>
-      </w:pPr>
-      <w:r>
-        <w:rPr>
-          <w:rFonts w:cs="Poppins"/>
-        </w:rPr>
-        <w:tab/>
-      </w:r>
-      <w:sdt>
-        <w:sdtPr>
-          <w:rPr>
-            <w:rFonts w:cs="Poppins"/>
-          </w:rPr>
-          <w:id w:val="739442579"/>
-          <w14:checkbox>
-            <w14:checked w14:val="0"/>
-            <w14:checkedState w14:val="2612" w14:font="MS Gothic"/>
-            <w14:uncheckedState w14:val="2610" w14:font="MS Gothic"/>
-          </w14:checkbox>
-        </w:sdtPr>
-        <w:sdtContent>
-          <w:r>
-            <w:rPr>
-              <w:rFonts w:ascii="MS Gothic" w:eastAsia="MS Gothic" w:hAnsi="MS Gothic" w:cs="Poppins" w:hint="eastAsia"/>
-            </w:rPr>
-            <w:t>☐</w:t>
-          </w:r>
-        </w:sdtContent>
-      </w:sdt>
-      <w:r>
-        <w:rPr>
-          <w:rFonts w:cs="Poppins"/>
-        </w:rPr>
-        <w:t xml:space="preserve"> </w:t>
-      </w:r>
-      <w:r>
-        <w:rPr>
-          <w:rFonts w:cs="Poppins"/>
-        </w:rPr>
-        <w:t>I</w:t>
-      </w:r>
-      <w:r>
-        <w:rPr>
-          <w:rFonts w:cs="Poppins"/>
-        </w:rPr>
-        <w:t>f using CA Certificates</w:t>
-      </w:r>
-    </w:p>
-    <w:p>
-      <w:pPr>
-        <w:ind w:left="1440" w:firstLine="720"/>
-        <w:rPr>
-          <w:rFonts w:cs="Poppins"/>
-        </w:rPr>
-      </w:pPr>
-      <w:sdt>
-        <w:sdtPr>
-          <w:rPr>
-            <w:rFonts w:cs="Poppins"/>
-          </w:rPr>
-          <w:id w:val="526149355"/>
-          <w14:checkbox>
-            <w14:checked w14:val="0"/>
-            <w14:checkedState w14:val="2612" w14:font="MS Gothic"/>
-            <w14:uncheckedState w14:val="2610" w14:font="MS Gothic"/>
-          </w14:checkbox>
-        </w:sdtPr>
-        <w:sdtContent>
-          <w:r>
-            <w:rPr>
-              <w:rFonts w:ascii="MS Gothic" w:eastAsia="MS Gothic" w:hAnsi="MS Gothic" w:cs="Poppins" w:hint="eastAsia"/>
-            </w:rPr>
-            <w:t>☐</w:t>
-          </w:r>
-        </w:sdtContent>
-      </w:sdt>
-      <w:r>
-        <w:rPr>
-          <w:rFonts w:cs="Poppins"/>
-        </w:rPr>
-        <w:t> </w:t>
-      </w:r>
-      <w:proofErr w:type="spellStart"/>
-      <w:r>
-        <w:rPr>
-          <w:rFonts w:cs="Poppins"/>
-        </w:rPr>
-        <w:t>ServiceFabricUsingSelfSignedCertificates</w:t>
-      </w:r>
-      <w:proofErr w:type="spellEnd"/>
-      <w:r>
-        <w:rPr>
-          <w:rFonts w:cs="Poppins"/>
-        </w:rPr>
-        <w:t xml:space="preserve"> set to False</w:t>
+        <w:ind w:left="720" w:firstLine="720"/>
+        <w:rPr>
+          <w:rFonts w:cs="Poppins"/>
+        </w:rPr>
+      </w:pPr>
+      <w:sdt>
+        <w:sdtPr>
+          <w:rPr>
+            <w:rFonts w:cs="Poppins"/>
+          </w:rPr>
+          <w:id w:val="429166912"/>
+          <w14:checkbox>
+            <w14:checked w14:val="0"/>
+            <w14:checkedState w14:val="2612" w14:font="MS Gothic"/>
+            <w14:uncheckedState w14:val="2610" w14:font="MS Gothic"/>
+          </w14:checkbox>
+        </w:sdtPr>
+        <w:sdtContent>
+          <w:r>
+            <w:rPr>
+              <w:rFonts w:ascii="MS Gothic" w:eastAsia="MS Gothic" w:hAnsi="MS Gothic" w:cs="Poppins" w:hint="eastAsia"/>
+            </w:rPr>
+            <w:t>☐</w:t>
+          </w:r>
+        </w:sdtContent>
+      </w:sdt>
+      <w:r>
+        <w:rPr>
+          <w:rFonts w:cs="Poppins"/>
+        </w:rPr>
+        <w:t xml:space="preserve"> Allowed List </w:t>
+      </w:r>
+      <w:r>
+        <w:rPr>
+          <w:rFonts w:cs="Poppins"/>
+        </w:rPr>
+        <w:t>updated</w:t>
       </w:r>
     </w:p>
     <w:p>
@@ -7972,455 +7636,575 @@
     </w:p>
     <w:p>
       <w:pPr>
+        <w:ind w:left="1440"/>
+        <w:rPr>
+          <w:rFonts w:cs="Poppins"/>
+        </w:rPr>
+      </w:pPr>
+      <w:sdt>
+        <w:sdtPr>
+          <w:rPr>
+            <w:rFonts w:cs="Poppins"/>
+          </w:rPr>
+          <w:id w:val="-1539270625"/>
+          <w14:checkbox>
+            <w14:checked w14:val="0"/>
+            <w14:checkedState w14:val="2612" w14:font="MS Gothic"/>
+            <w14:uncheckedState w14:val="2610" w14:font="MS Gothic"/>
+          </w14:checkbox>
+        </w:sdtPr>
+        <w:sdtContent>
+          <w:r>
+            <w:rPr>
+              <w:rFonts w:ascii="MS Gothic" w:eastAsia="MS Gothic" w:hAnsi="MS Gothic" w:cs="Poppins" w:hint="eastAsia"/>
+            </w:rPr>
+            <w:t>☐</w:t>
+          </w:r>
+        </w:sdtContent>
+      </w:sdt>
+      <w:r>
+        <w:rPr>
+          <w:rFonts w:cs="Poppins"/>
+        </w:rPr>
+        <w:t xml:space="preserve"> Code </w:t>
+      </w:r>
+      <w:r>
+        <w:rPr>
+          <w:rFonts w:cs="Poppins"/>
+        </w:rPr>
+        <w:t>Analyser</w:t>
+      </w:r>
+      <w:r>
+        <w:rPr>
+          <w:rFonts w:cs="Poppins"/>
+        </w:rPr>
+        <w:t xml:space="preserve"> disabled</w:t>
+      </w:r>
+    </w:p>
+    <w:p>
+      <w:pPr>
+        <w:rPr>
+          <w:rFonts w:cs="Poppins"/>
+        </w:rPr>
+      </w:pPr>
+    </w:p>
+    <w:p>
+      <w:pPr>
+        <w:rPr>
+          <w:rFonts w:cs="Poppins"/>
+        </w:rPr>
+      </w:pPr>
+      <w:sdt>
+        <w:sdtPr>
+          <w:rPr>
+            <w:rFonts w:cs="Poppins"/>
+          </w:rPr>
+          <w:id w:val="-1842144763"/>
+          <w14:checkbox>
+            <w14:checked w14:val="0"/>
+            <w14:checkedState w14:val="2612" w14:font="MS Gothic"/>
+            <w14:uncheckedState w14:val="2610" w14:font="MS Gothic"/>
+          </w14:checkbox>
+        </w:sdtPr>
+        <w:sdtContent>
+          <w:r>
+            <w:rPr>
+              <w:rFonts w:ascii="MS Gothic" w:eastAsia="MS Gothic" w:hAnsi="MS Gothic" w:cs="Poppins" w:hint="eastAsia"/>
+            </w:rPr>
+            <w:t>☐</w:t>
+          </w:r>
+        </w:sdtContent>
+      </w:sdt>
+      <w:r>
+        <w:rPr>
+          <w:rFonts w:cs="Poppins"/>
+        </w:rPr>
+        <w:t> Required permissions added to Windows Crypto folder</w:t>
+      </w:r>
+    </w:p>
+    <w:p>
+      <w:pPr>
+        <w:rPr>
+          <w:rFonts w:cs="Poppins"/>
+        </w:rPr>
+      </w:pPr>
+      <w:sdt>
+        <w:sdtPr>
+          <w:rPr>
+            <w:rFonts w:cs="Poppins"/>
+          </w:rPr>
+          <w:id w:val="1980024812"/>
+          <w14:checkbox>
+            <w14:checked w14:val="0"/>
+            <w14:checkedState w14:val="2612" w14:font="MS Gothic"/>
+            <w14:uncheckedState w14:val="2610" w14:font="MS Gothic"/>
+          </w14:checkbox>
+        </w:sdtPr>
+        <w:sdtContent>
+          <w:r>
+            <w:rPr>
+              <w:rFonts w:ascii="MS Gothic" w:eastAsia="MS Gothic" w:hAnsi="MS Gothic" w:cs="Poppins" w:hint="eastAsia"/>
+            </w:rPr>
+            <w:t>☐</w:t>
+          </w:r>
+        </w:sdtContent>
+      </w:sdt>
+      <w:r>
+        <w:rPr>
+          <w:rFonts w:cs="Poppins"/>
+        </w:rPr>
+        <w:t> Service Fabric available with no errors reported</w:t>
+      </w:r>
+    </w:p>
+    <w:p>
+      <w:pPr>
+        <w:ind w:left="720"/>
+        <w:rPr>
+          <w:rFonts w:cs="Poppins"/>
+        </w:rPr>
+      </w:pPr>
+      <w:sdt>
+        <w:sdtPr>
+          <w:rPr>
+            <w:rFonts w:cs="Poppins"/>
+          </w:rPr>
+          <w:id w:val="198057195"/>
+          <w14:checkbox>
+            <w14:checked w14:val="0"/>
+            <w14:checkedState w14:val="2612" w14:font="MS Gothic"/>
+            <w14:uncheckedState w14:val="2610" w14:font="MS Gothic"/>
+          </w14:checkbox>
+        </w:sdtPr>
+        <w:sdtContent>
+          <w:r>
+            <w:rPr>
+              <w:rFonts w:ascii="MS Gothic" w:eastAsia="MS Gothic" w:hAnsi="MS Gothic" w:cs="Poppins" w:hint="eastAsia"/>
+            </w:rPr>
+            <w:t>☐</w:t>
+          </w:r>
+        </w:sdtContent>
+      </w:sdt>
+      <w:r>
+        <w:rPr>
+          <w:rFonts w:cs="Poppins"/>
+        </w:rPr>
+        <w:t> Certificate installed into Current User certificate store</w:t>
+      </w:r>
+    </w:p>
+    <w:p>
+      <w:pPr>
+        <w:ind w:left="720"/>
+        <w:rPr>
+          <w:rFonts w:cs="Poppins"/>
+        </w:rPr>
+      </w:pPr>
+      <w:sdt>
+        <w:sdtPr>
+          <w:rPr>
+            <w:rFonts w:cs="Poppins"/>
+          </w:rPr>
+          <w:id w:val="-1132240761"/>
+          <w14:checkbox>
+            <w14:checked w14:val="0"/>
+            <w14:checkedState w14:val="2612" w14:font="MS Gothic"/>
+            <w14:uncheckedState w14:val="2610" w14:font="MS Gothic"/>
+          </w14:checkbox>
+        </w:sdtPr>
+        <w:sdtContent>
+          <w:r>
+            <w:rPr>
+              <w:rFonts w:ascii="MS Gothic" w:eastAsia="MS Gothic" w:hAnsi="MS Gothic" w:cs="Poppins" w:hint="eastAsia"/>
+            </w:rPr>
+            <w:t>☐</w:t>
+          </w:r>
+        </w:sdtContent>
+      </w:sdt>
+      <w:r>
+        <w:rPr>
+          <w:rFonts w:cs="Poppins"/>
+        </w:rPr>
+        <w:t xml:space="preserve"> Service Fabric </w:t>
+      </w:r>
+      <w:r>
+        <w:rPr>
+          <w:rFonts w:cs="Poppins"/>
+        </w:rPr>
+        <w:t xml:space="preserve">Explorer </w:t>
+      </w:r>
+      <w:r>
+        <w:rPr>
+          <w:rFonts w:cs="Poppins"/>
+        </w:rPr>
+        <w:t>opened via local browser</w:t>
+      </w:r>
+    </w:p>
+    <w:p>
+      <w:pPr>
+        <w:ind w:left="720"/>
+        <w:rPr>
+          <w:rFonts w:cs="Poppins"/>
+        </w:rPr>
+      </w:pPr>
+      <w:sdt>
+        <w:sdtPr>
+          <w:rPr>
+            <w:rFonts w:cs="Poppins"/>
+          </w:rPr>
+          <w:id w:val="1722175200"/>
+          <w14:checkbox>
+            <w14:checked w14:val="0"/>
+            <w14:checkedState w14:val="2612" w14:font="MS Gothic"/>
+            <w14:uncheckedState w14:val="2610" w14:font="MS Gothic"/>
+          </w14:checkbox>
+        </w:sdtPr>
+        <w:sdtContent>
+          <w:r>
+            <w:rPr>
+              <w:rFonts w:ascii="MS Gothic" w:eastAsia="MS Gothic" w:hAnsi="MS Gothic" w:cs="Poppins" w:hint="eastAsia"/>
+            </w:rPr>
+            <w:t>☐</w:t>
+          </w:r>
+        </w:sdtContent>
+      </w:sdt>
+      <w:r>
+        <w:rPr>
+          <w:rFonts w:cs="Poppins"/>
+        </w:rPr>
+        <w:t xml:space="preserve"> No errors </w:t>
+      </w:r>
+      <w:r>
+        <w:rPr>
+          <w:rFonts w:cs="Poppins"/>
+        </w:rPr>
+        <w:t>or warnings</w:t>
+      </w:r>
+      <w:r>
+        <w:rPr>
+          <w:rFonts w:cs="Poppins"/>
+        </w:rPr>
+        <w:t xml:space="preserve"> are reported</w:t>
+      </w:r>
+    </w:p>
+    <w:p>
+      <w:pPr>
+        <w:rPr>
+          <w:rFonts w:cs="Poppins"/>
+        </w:rPr>
+      </w:pPr>
+      <w:sdt>
+        <w:sdtPr>
+          <w:rPr>
+            <w:rFonts w:cs="Poppins"/>
+          </w:rPr>
+          <w:id w:val="791097593"/>
+          <w14:checkbox>
+            <w14:checked w14:val="0"/>
+            <w14:checkedState w14:val="2612" w14:font="MS Gothic"/>
+            <w14:uncheckedState w14:val="2610" w14:font="MS Gothic"/>
+          </w14:checkbox>
+        </w:sdtPr>
+        <w:sdtContent>
+          <w:r>
+            <w:rPr>
+              <w:rFonts w:ascii="MS Gothic" w:eastAsia="MS Gothic" w:hAnsi="MS Gothic" w:cs="Poppins" w:hint="eastAsia"/>
+            </w:rPr>
+            <w:t>☐</w:t>
+          </w:r>
+        </w:sdtContent>
+      </w:sdt>
+      <w:r>
+        <w:rPr>
+          <w:rFonts w:cs="Poppins"/>
+        </w:rPr>
+        <w:t> Installation Files are archived for future use</w:t>
+      </w:r>
+    </w:p>
+    <w:p/>
+    <w:p>
+      <w:pPr>
+        <w:pStyle w:val="Sub-heading4"/>
+      </w:pPr>
+      <w:r>
+        <w:t>Install Gateway</w:t>
+      </w:r>
+    </w:p>
+    <w:p>
+      <w:pPr>
+        <w:rPr>
+          <w:rFonts w:cs="Poppins"/>
+        </w:rPr>
+      </w:pPr>
+      <w:r>
+        <w:rPr>
+          <w:rFonts w:cs="Poppins"/>
+        </w:rPr>
+        <w:t> </w:t>
+      </w:r>
+      <w:sdt>
+        <w:sdtPr>
+          <w:rPr>
+            <w:rFonts w:cs="Poppins"/>
+          </w:rPr>
+          <w:id w:val="405741309"/>
+          <w14:checkbox>
+            <w14:checked w14:val="0"/>
+            <w14:checkedState w14:val="2612" w14:font="MS Gothic"/>
+            <w14:uncheckedState w14:val="2610" w14:font="MS Gothic"/>
+          </w14:checkbox>
+        </w:sdtPr>
+        <w:sdtContent>
+          <w:r>
+            <w:rPr>
+              <w:rFonts w:ascii="MS Gothic" w:eastAsia="MS Gothic" w:hAnsi="MS Gothic" w:cs="Poppins" w:hint="eastAsia"/>
+            </w:rPr>
+            <w:t>☐</w:t>
+          </w:r>
+        </w:sdtContent>
+      </w:sdt>
+      <w:r>
+        <w:rPr>
+          <w:rFonts w:cs="Poppins"/>
+        </w:rPr>
+        <w:t xml:space="preserve"> </w:t>
+      </w:r>
+      <w:r>
+        <w:rPr>
+          <w:rFonts w:cs="Poppins"/>
+        </w:rPr>
+        <w:t>CORTEX Gateway Installation script configured</w:t>
+      </w:r>
+    </w:p>
+    <w:p>
+      <w:pPr>
+        <w:ind w:left="720"/>
+        <w:rPr>
+          <w:rFonts w:cs="Poppins"/>
+        </w:rPr>
+      </w:pPr>
+      <w:sdt>
+        <w:sdtPr>
+          <w:rPr>
+            <w:rFonts w:cs="Poppins"/>
+          </w:rPr>
+          <w:id w:val="430016681"/>
+          <w14:checkbox>
+            <w14:checked w14:val="0"/>
+            <w14:checkedState w14:val="2612" w14:font="MS Gothic"/>
+            <w14:uncheckedState w14:val="2610" w14:font="MS Gothic"/>
+          </w14:checkbox>
+        </w:sdtPr>
+        <w:sdtContent>
+          <w:r>
+            <w:rPr>
+              <w:rFonts w:ascii="MS Gothic" w:eastAsia="MS Gothic" w:hAnsi="MS Gothic" w:cs="Poppins" w:hint="eastAsia"/>
+            </w:rPr>
+            <w:t>☐</w:t>
+          </w:r>
+        </w:sdtContent>
+      </w:sdt>
+      <w:r>
+        <w:rPr>
+          <w:rFonts w:cs="Poppins"/>
+        </w:rPr>
+        <w:t> </w:t>
+      </w:r>
+      <w:proofErr w:type="spellStart"/>
+      <w:r>
+        <w:rPr>
+          <w:rFonts w:cs="Poppins"/>
+        </w:rPr>
+        <w:t>Gateway</w:t>
+      </w:r>
+      <w:r>
+        <w:rPr>
+          <w:rFonts w:cs="Poppins"/>
+        </w:rPr>
+        <w:t>PackagePath</w:t>
+      </w:r>
+      <w:proofErr w:type="spellEnd"/>
+      <w:r>
+        <w:rPr>
+          <w:rFonts w:cs="Poppins"/>
+        </w:rPr>
+        <w:t xml:space="preserve"> configured</w:t>
+      </w:r>
+    </w:p>
+    <w:p>
+      <w:pPr>
+        <w:ind w:left="720"/>
+        <w:rPr>
+          <w:rFonts w:cs="Poppins"/>
+        </w:rPr>
+      </w:pPr>
+      <w:sdt>
+        <w:sdtPr>
+          <w:rPr>
+            <w:rFonts w:cs="Poppins"/>
+          </w:rPr>
+          <w:id w:val="-1326594080"/>
+          <w14:checkbox>
+            <w14:checked w14:val="0"/>
+            <w14:checkedState w14:val="2612" w14:font="MS Gothic"/>
+            <w14:uncheckedState w14:val="2610" w14:font="MS Gothic"/>
+          </w14:checkbox>
+        </w:sdtPr>
+        <w:sdtContent>
+          <w:r>
+            <w:rPr>
+              <w:rFonts w:ascii="MS Gothic" w:eastAsia="MS Gothic" w:hAnsi="MS Gothic" w:cs="Poppins" w:hint="eastAsia"/>
+            </w:rPr>
+            <w:t>☐</w:t>
+          </w:r>
+        </w:sdtContent>
+      </w:sdt>
+      <w:r>
+        <w:rPr>
+          <w:rFonts w:cs="Poppins"/>
+        </w:rPr>
+        <w:t> </w:t>
+      </w:r>
+      <w:proofErr w:type="spellStart"/>
+      <w:r>
+        <w:rPr>
+          <w:rFonts w:cs="Poppins"/>
+        </w:rPr>
+        <w:t>FeatureFlags</w:t>
+      </w:r>
+      <w:proofErr w:type="spellEnd"/>
+      <w:r>
+        <w:rPr>
+          <w:rFonts w:cs="Poppins"/>
+        </w:rPr>
+        <w:t xml:space="preserve"> has been </w:t>
+      </w:r>
+      <w:r>
+        <w:rPr>
+          <w:rFonts w:cs="Poppins"/>
+        </w:rPr>
+        <w:t>configured with Feature Identifier</w:t>
+      </w:r>
+      <w:r>
+        <w:rPr>
+          <w:rFonts w:cs="Poppins"/>
+        </w:rPr>
+        <w:t xml:space="preserve"> as provided by CORTEX Service Portal</w:t>
+      </w:r>
+    </w:p>
+    <w:p>
+      <w:pPr>
+        <w:ind w:left="720"/>
+        <w:rPr>
+          <w:rFonts w:cs="Poppins"/>
+        </w:rPr>
+      </w:pPr>
+      <w:sdt>
+        <w:sdtPr>
+          <w:rPr>
+            <w:rFonts w:cs="Poppins"/>
+          </w:rPr>
+          <w:id w:val="-273710720"/>
+          <w14:checkbox>
+            <w14:checked w14:val="0"/>
+            <w14:checkedState w14:val="2612" w14:font="MS Gothic"/>
+            <w14:uncheckedState w14:val="2610" w14:font="MS Gothic"/>
+          </w14:checkbox>
+        </w:sdtPr>
+        <w:sdtContent>
+          <w:r>
+            <w:rPr>
+              <w:rFonts w:ascii="MS Gothic" w:eastAsia="MS Gothic" w:hAnsi="MS Gothic" w:cs="Poppins" w:hint="eastAsia"/>
+            </w:rPr>
+            <w:t>☐</w:t>
+          </w:r>
+        </w:sdtContent>
+      </w:sdt>
+      <w:r>
+        <w:rPr>
+          <w:rFonts w:cs="Poppins"/>
+        </w:rPr>
+        <w:t> </w:t>
+      </w:r>
+      <w:proofErr w:type="spellStart"/>
+      <w:r>
+        <w:rPr>
+          <w:rFonts w:cs="Poppins"/>
+        </w:rPr>
+        <w:t>ServiceFabric</w:t>
+      </w:r>
+      <w:r>
+        <w:rPr>
+          <w:rFonts w:cs="Poppins"/>
+        </w:rPr>
+        <w:t>APIGatewayEndpoint</w:t>
+      </w:r>
+      <w:proofErr w:type="spellEnd"/>
+      <w:r>
+        <w:rPr>
+          <w:rFonts w:cs="Poppins"/>
+        </w:rPr>
+        <w:t xml:space="preserve"> configured</w:t>
+      </w:r>
+    </w:p>
+    <w:p>
+      <w:pPr>
+        <w:ind w:left="720"/>
+        <w:rPr>
+          <w:rFonts w:cs="Poppins"/>
+        </w:rPr>
+      </w:pPr>
+    </w:p>
+    <w:p>
+      <w:pPr>
+        <w:ind w:left="720"/>
+        <w:rPr>
+          <w:rFonts w:cs="Poppins"/>
+        </w:rPr>
+      </w:pPr>
+      <w:sdt>
+        <w:sdtPr>
+          <w:rPr>
+            <w:rFonts w:cs="Poppins"/>
+          </w:rPr>
+          <w:id w:val="1808207895"/>
+          <w14:checkbox>
+            <w14:checked w14:val="0"/>
+            <w14:checkedState w14:val="2612" w14:font="MS Gothic"/>
+            <w14:uncheckedState w14:val="2610" w14:font="MS Gothic"/>
+          </w14:checkbox>
+        </w:sdtPr>
+        <w:sdtContent>
+          <w:r>
+            <w:rPr>
+              <w:rFonts w:ascii="MS Gothic" w:eastAsia="MS Gothic" w:hAnsi="MS Gothic" w:cs="Poppins" w:hint="eastAsia"/>
+            </w:rPr>
+            <w:t>☐</w:t>
+          </w:r>
+        </w:sdtContent>
+      </w:sdt>
+      <w:r>
+        <w:rPr>
+          <w:rFonts w:cs="Poppins"/>
+        </w:rPr>
+        <w:t> </w:t>
+      </w:r>
+      <w:proofErr w:type="spellStart"/>
+      <w:r>
+        <w:rPr>
+          <w:rFonts w:cs="Poppins"/>
+        </w:rPr>
+        <w:t>ServiceFabricUsingSelfSignedCertificates</w:t>
+      </w:r>
+      <w:proofErr w:type="spellEnd"/>
+      <w:r>
+        <w:rPr>
+          <w:rFonts w:cs="Poppins"/>
+        </w:rPr>
+        <w:t xml:space="preserve"> Parameter configured</w:t>
+      </w:r>
+    </w:p>
+    <w:p>
+      <w:pPr>
         <w:ind w:left="720" w:firstLine="720"/>
-        <w:rPr>
-          <w:rFonts w:cs="Poppins"/>
-        </w:rPr>
-      </w:pPr>
-      <w:sdt>
-        <w:sdtPr>
-          <w:rPr>
-            <w:rFonts w:cs="Poppins"/>
-          </w:rPr>
-          <w:id w:val="156738479"/>
-          <w14:checkbox>
-            <w14:checked w14:val="0"/>
-            <w14:checkedState w14:val="2612" w14:font="MS Gothic"/>
-            <w14:uncheckedState w14:val="2610" w14:font="MS Gothic"/>
-          </w14:checkbox>
-        </w:sdtPr>
-        <w:sdtContent>
-          <w:r>
-            <w:rPr>
-              <w:rFonts w:ascii="MS Gothic" w:eastAsia="MS Gothic" w:hAnsi="MS Gothic" w:cs="Poppins" w:hint="eastAsia"/>
-            </w:rPr>
-            <w:t>☐</w:t>
-          </w:r>
-        </w:sdtContent>
-      </w:sdt>
-      <w:r>
-        <w:rPr>
-          <w:rFonts w:cs="Poppins"/>
-        </w:rPr>
-        <w:t xml:space="preserve"> </w:t>
-      </w:r>
-      <w:r>
-        <w:rPr>
-          <w:rFonts w:cs="Poppins"/>
-        </w:rPr>
-        <w:t>If using Self Signed Certificates</w:t>
-      </w:r>
-    </w:p>
-    <w:p>
-      <w:pPr>
-        <w:ind w:left="1440" w:firstLine="720"/>
-        <w:rPr>
-          <w:rFonts w:cs="Poppins"/>
-        </w:rPr>
-      </w:pPr>
-      <w:sdt>
-        <w:sdtPr>
-          <w:rPr>
-            <w:rFonts w:cs="Poppins"/>
-          </w:rPr>
-          <w:id w:val="1166823037"/>
-          <w14:checkbox>
-            <w14:checked w14:val="0"/>
-            <w14:checkedState w14:val="2612" w14:font="MS Gothic"/>
-            <w14:uncheckedState w14:val="2610" w14:font="MS Gothic"/>
-          </w14:checkbox>
-        </w:sdtPr>
-        <w:sdtContent>
-          <w:r>
-            <w:rPr>
-              <w:rFonts w:ascii="MS Gothic" w:eastAsia="MS Gothic" w:hAnsi="MS Gothic" w:cs="Poppins" w:hint="eastAsia"/>
-            </w:rPr>
-            <w:t>☐</w:t>
-          </w:r>
-        </w:sdtContent>
-      </w:sdt>
-      <w:r>
-        <w:rPr>
-          <w:rFonts w:cs="Poppins"/>
-        </w:rPr>
-        <w:t xml:space="preserve"> </w:t>
-      </w:r>
-      <w:proofErr w:type="spellStart"/>
-      <w:r>
-        <w:rPr>
-          <w:rFonts w:cs="Poppins"/>
-        </w:rPr>
-        <w:t>ServiceFabricUsingSelfSignedCertificates</w:t>
-      </w:r>
-      <w:proofErr w:type="spellEnd"/>
-      <w:r>
-        <w:rPr>
-          <w:rFonts w:cs="Poppins"/>
-        </w:rPr>
-        <w:t xml:space="preserve"> set to </w:t>
-      </w:r>
-      <w:r>
-        <w:rPr>
-          <w:rFonts w:cs="Poppins"/>
-        </w:rPr>
-        <w:t>True</w:t>
-      </w:r>
-    </w:p>
-    <w:p>
-      <w:pPr>
-        <w:ind w:left="1440" w:firstLine="720"/>
-        <w:rPr>
-          <w:rFonts w:cs="Poppins"/>
-        </w:rPr>
-      </w:pPr>
-    </w:p>
-    <w:p>
-      <w:pPr>
-        <w:ind w:left="720"/>
-        <w:rPr>
-          <w:rFonts w:cs="Poppins"/>
-        </w:rPr>
-      </w:pPr>
-      <w:sdt>
-        <w:sdtPr>
-          <w:rPr>
-            <w:rFonts w:cs="Poppins"/>
-          </w:rPr>
-          <w:id w:val="1841579312"/>
-          <w14:checkbox>
-            <w14:checked w14:val="0"/>
-            <w14:checkedState w14:val="2612" w14:font="MS Gothic"/>
-            <w14:uncheckedState w14:val="2610" w14:font="MS Gothic"/>
-          </w14:checkbox>
-        </w:sdtPr>
-        <w:sdtContent>
-          <w:r>
-            <w:rPr>
-              <w:rFonts w:ascii="MS Gothic" w:eastAsia="MS Gothic" w:hAnsi="MS Gothic" w:cs="Poppins" w:hint="eastAsia"/>
-            </w:rPr>
-            <w:t>☐</w:t>
-          </w:r>
-        </w:sdtContent>
-      </w:sdt>
-      <w:r>
-        <w:rPr>
-          <w:rFonts w:cs="Poppins"/>
-        </w:rPr>
-        <w:t> </w:t>
-      </w:r>
-      <w:proofErr w:type="spellStart"/>
-      <w:r>
-        <w:rPr>
-          <w:rFonts w:cs="Poppins"/>
-        </w:rPr>
-        <w:t>ServiceFabricApiGatewayBasicAuthUsername</w:t>
-      </w:r>
-      <w:proofErr w:type="spellEnd"/>
-      <w:r>
-        <w:rPr>
-          <w:rFonts w:cs="Poppins"/>
-        </w:rPr>
-        <w:t xml:space="preserve"> provided and encrypted</w:t>
-      </w:r>
-    </w:p>
-    <w:p>
-      <w:pPr>
-        <w:ind w:left="720"/>
-        <w:rPr>
-          <w:rFonts w:cs="Poppins"/>
-        </w:rPr>
-      </w:pPr>
-      <w:sdt>
-        <w:sdtPr>
-          <w:rPr>
-            <w:rFonts w:cs="Poppins"/>
-          </w:rPr>
-          <w:id w:val="-1386013871"/>
-          <w14:checkbox>
-            <w14:checked w14:val="0"/>
-            <w14:checkedState w14:val="2612" w14:font="MS Gothic"/>
-            <w14:uncheckedState w14:val="2610" w14:font="MS Gothic"/>
-          </w14:checkbox>
-        </w:sdtPr>
-        <w:sdtContent>
-          <w:r>
-            <w:rPr>
-              <w:rFonts w:ascii="MS Gothic" w:eastAsia="MS Gothic" w:hAnsi="MS Gothic" w:cs="Poppins" w:hint="eastAsia"/>
-            </w:rPr>
-            <w:t>☐</w:t>
-          </w:r>
-        </w:sdtContent>
-      </w:sdt>
-      <w:r>
-        <w:rPr>
-          <w:rFonts w:cs="Poppins"/>
-        </w:rPr>
-        <w:t xml:space="preserve"> </w:t>
-      </w:r>
-      <w:proofErr w:type="spellStart"/>
-      <w:r>
-        <w:rPr>
-          <w:rFonts w:cs="Poppins"/>
-        </w:rPr>
-        <w:t>ServiceFabricApiGatewayBasicAuth</w:t>
-      </w:r>
-      <w:r>
-        <w:rPr>
-          <w:rFonts w:cs="Poppins"/>
-        </w:rPr>
-        <w:t>Password</w:t>
-      </w:r>
-      <w:proofErr w:type="spellEnd"/>
-      <w:r>
-        <w:rPr>
-          <w:rFonts w:cs="Poppins"/>
-        </w:rPr>
-        <w:t xml:space="preserve"> provided and encrypted</w:t>
-      </w:r>
-    </w:p>
-    <w:p>
-      <w:pPr>
-        <w:ind w:left="720"/>
-        <w:rPr>
-          <w:rFonts w:cs="Poppins"/>
-        </w:rPr>
-      </w:pPr>
-      <w:sdt>
-        <w:sdtPr>
-          <w:rPr>
-            <w:rFonts w:cs="Poppins"/>
-          </w:rPr>
-          <w:id w:val="-711803996"/>
-          <w14:checkbox>
-            <w14:checked w14:val="0"/>
-            <w14:checkedState w14:val="2612" w14:font="MS Gothic"/>
-            <w14:uncheckedState w14:val="2610" w14:font="MS Gothic"/>
-          </w14:checkbox>
-        </w:sdtPr>
-        <w:sdtContent>
-          <w:r>
-            <w:rPr>
-              <w:rFonts w:ascii="MS Gothic" w:eastAsia="MS Gothic" w:hAnsi="MS Gothic" w:cs="Poppins" w:hint="eastAsia"/>
-            </w:rPr>
-            <w:t>☐</w:t>
-          </w:r>
-        </w:sdtContent>
-      </w:sdt>
-      <w:r>
-        <w:rPr>
-          <w:rFonts w:cs="Poppins"/>
-        </w:rPr>
-        <w:t> </w:t>
-      </w:r>
-      <w:proofErr w:type="spellStart"/>
-      <w:r>
-        <w:rPr>
-          <w:rFonts w:cs="Poppins"/>
-        </w:rPr>
-        <w:t>DotNetFlowDebugger</w:t>
-      </w:r>
-      <w:r>
-        <w:rPr>
-          <w:rFonts w:cs="Poppins"/>
-        </w:rPr>
-        <w:t>Endpoint</w:t>
-      </w:r>
-      <w:proofErr w:type="spellEnd"/>
-      <w:r>
-        <w:rPr>
-          <w:rFonts w:cs="Poppins"/>
-        </w:rPr>
-        <w:t xml:space="preserve"> configured</w:t>
-      </w:r>
-      <w:r>
-        <w:rPr>
-          <w:rFonts w:cs="Poppins"/>
-        </w:rPr>
-        <w:t xml:space="preserve"> </w:t>
-      </w:r>
-    </w:p>
-    <w:p>
-      <w:pPr>
-        <w:ind w:left="720"/>
-        <w:rPr>
-          <w:rFonts w:cs="Poppins"/>
-        </w:rPr>
-      </w:pPr>
-      <w:sdt>
-        <w:sdtPr>
-          <w:rPr>
-            <w:rFonts w:cs="Poppins"/>
-          </w:rPr>
-          <w:id w:val="936722573"/>
-          <w14:checkbox>
-            <w14:checked w14:val="0"/>
-            <w14:checkedState w14:val="2612" w14:font="MS Gothic"/>
-            <w14:uncheckedState w14:val="2610" w14:font="MS Gothic"/>
-          </w14:checkbox>
-        </w:sdtPr>
-        <w:sdtContent>
-          <w:r>
-            <w:rPr>
-              <w:rFonts w:ascii="MS Gothic" w:eastAsia="MS Gothic" w:hAnsi="MS Gothic" w:cs="Poppins" w:hint="eastAsia"/>
-            </w:rPr>
-            <w:t>☐</w:t>
-          </w:r>
-        </w:sdtContent>
-      </w:sdt>
-      <w:r>
-        <w:rPr>
-          <w:rFonts w:cs="Poppins"/>
-        </w:rPr>
-        <w:t> </w:t>
-      </w:r>
-      <w:proofErr w:type="spellStart"/>
-      <w:r>
-        <w:rPr>
-          <w:rFonts w:cs="Poppins"/>
-        </w:rPr>
-        <w:t>DotNetFlowDebugger</w:t>
-      </w:r>
-      <w:r>
-        <w:rPr>
-          <w:rFonts w:cs="Poppins"/>
-        </w:rPr>
-        <w:t>BasicAuthUsername</w:t>
-      </w:r>
-      <w:proofErr w:type="spellEnd"/>
-      <w:r>
-        <w:rPr>
-          <w:rFonts w:cs="Poppins"/>
-        </w:rPr>
-        <w:t xml:space="preserve"> provided and encrypted</w:t>
-      </w:r>
-    </w:p>
-    <w:p>
-      <w:pPr>
-        <w:ind w:left="720"/>
-        <w:rPr>
-          <w:rFonts w:cs="Poppins"/>
-        </w:rPr>
-      </w:pPr>
-      <w:sdt>
-        <w:sdtPr>
-          <w:rPr>
-            <w:rFonts w:cs="Poppins"/>
-          </w:rPr>
-          <w:id w:val="-1542979730"/>
-          <w14:checkbox>
-            <w14:checked w14:val="0"/>
-            <w14:checkedState w14:val="2612" w14:font="MS Gothic"/>
-            <w14:uncheckedState w14:val="2610" w14:font="MS Gothic"/>
-          </w14:checkbox>
-        </w:sdtPr>
-        <w:sdtContent>
-          <w:r>
-            <w:rPr>
-              <w:rFonts w:ascii="MS Gothic" w:eastAsia="MS Gothic" w:hAnsi="MS Gothic" w:cs="Poppins" w:hint="eastAsia"/>
-            </w:rPr>
-            <w:t>☐</w:t>
-          </w:r>
-        </w:sdtContent>
-      </w:sdt>
-      <w:r>
-        <w:rPr>
-          <w:rFonts w:cs="Poppins"/>
-        </w:rPr>
-        <w:t xml:space="preserve"> </w:t>
-      </w:r>
-      <w:proofErr w:type="spellStart"/>
-      <w:r>
-        <w:rPr>
-          <w:rFonts w:cs="Poppins"/>
-        </w:rPr>
-        <w:t>DotNetFlowDebugger</w:t>
-      </w:r>
-      <w:r>
-        <w:rPr>
-          <w:rFonts w:cs="Poppins"/>
-        </w:rPr>
-        <w:t>BasicAuth</w:t>
-      </w:r>
-      <w:r>
-        <w:rPr>
-          <w:rFonts w:cs="Poppins"/>
-        </w:rPr>
-        <w:t>Password</w:t>
-      </w:r>
-      <w:proofErr w:type="spellEnd"/>
-      <w:r>
-        <w:rPr>
-          <w:rFonts w:cs="Poppins"/>
-        </w:rPr>
-        <w:t xml:space="preserve"> provided and encrypted</w:t>
-      </w:r>
-    </w:p>
-    <w:p>
-      <w:pPr>
-        <w:ind w:left="720"/>
-        <w:rPr>
-          <w:rFonts w:cs="Poppins"/>
-        </w:rPr>
-      </w:pPr>
-    </w:p>
-    <w:p>
-      <w:pPr>
-        <w:ind w:left="720"/>
-        <w:rPr>
-          <w:rFonts w:cs="Poppins"/>
-        </w:rPr>
-      </w:pPr>
-      <w:sdt>
-        <w:sdtPr>
-          <w:rPr>
-            <w:rFonts w:cs="Poppins"/>
-          </w:rPr>
-          <w:id w:val="-1557929967"/>
-          <w14:checkbox>
-            <w14:checked w14:val="0"/>
-            <w14:checkedState w14:val="2612" w14:font="MS Gothic"/>
-            <w14:uncheckedState w14:val="2610" w14:font="MS Gothic"/>
-          </w14:checkbox>
-        </w:sdtPr>
-        <w:sdtContent>
-          <w:r>
-            <w:rPr>
-              <w:rFonts w:ascii="MS Gothic" w:eastAsia="MS Gothic" w:hAnsi="MS Gothic" w:cs="Poppins" w:hint="eastAsia"/>
-            </w:rPr>
-            <w:t>☐</w:t>
-          </w:r>
-        </w:sdtContent>
-      </w:sdt>
-      <w:r>
-        <w:rPr>
-          <w:rFonts w:cs="Poppins"/>
-        </w:rPr>
-        <w:t xml:space="preserve"> </w:t>
-      </w:r>
-      <w:proofErr w:type="spellStart"/>
-      <w:r>
-        <w:rPr>
-          <w:rFonts w:cs="Poppins"/>
-        </w:rPr>
-        <w:t>DotNetFlowDebugger</w:t>
-      </w:r>
-      <w:r>
-        <w:rPr>
-          <w:rFonts w:cs="Poppins"/>
-        </w:rPr>
-        <w:t>UsingSelfSignedCertificates</w:t>
-      </w:r>
-      <w:proofErr w:type="spellEnd"/>
-      <w:r>
-        <w:rPr>
-          <w:rFonts w:cs="Poppins"/>
-        </w:rPr>
-        <w:t xml:space="preserve"> set</w:t>
-      </w:r>
-    </w:p>
-    <w:p>
-      <w:pPr>
-        <w:ind w:left="720"/>
         <w:rPr>
           <w:rFonts w:cs="Poppins"/>
           <w:b/>
@@ -8430,12 +8214,6 @@
       <w:r>
         <w:rPr>
           <w:rFonts w:cs="Poppins"/>
-        </w:rPr>
-        <w:tab/>
-      </w:r>
-      <w:r>
-        <w:rPr>
-          <w:rFonts w:cs="Poppins"/>
           <w:b/>
           <w:bCs/>
         </w:rPr>
@@ -8444,37 +8222,55 @@
     </w:p>
     <w:p>
       <w:pPr>
-        <w:ind w:left="720" w:firstLine="720"/>
-        <w:rPr>
-          <w:rFonts w:cs="Poppins"/>
-        </w:rPr>
-      </w:pPr>
-      <w:sdt>
-        <w:sdtPr>
-          <w:rPr>
-            <w:rFonts w:cs="Poppins"/>
-          </w:rPr>
-          <w:id w:val="-1745494171"/>
-          <w14:checkbox>
-            <w14:checked w14:val="0"/>
-            <w14:checkedState w14:val="2612" w14:font="MS Gothic"/>
-            <w14:uncheckedState w14:val="2610" w14:font="MS Gothic"/>
-          </w14:checkbox>
-        </w:sdtPr>
-        <w:sdtContent>
-          <w:r>
-            <w:rPr>
-              <w:rFonts w:ascii="MS Gothic" w:eastAsia="MS Gothic" w:hAnsi="MS Gothic" w:cs="Poppins" w:hint="eastAsia"/>
-            </w:rPr>
-            <w:t>☐</w:t>
-          </w:r>
-        </w:sdtContent>
-      </w:sdt>
-      <w:r>
-        <w:rPr>
-          <w:rFonts w:cs="Poppins"/>
-        </w:rPr>
-        <w:t xml:space="preserve"> If using CA Certificates</w:t>
+        <w:ind w:left="720"/>
+        <w:rPr>
+          <w:rFonts w:cs="Poppins"/>
+        </w:rPr>
+      </w:pPr>
+      <w:r>
+        <w:rPr>
+          <w:rFonts w:cs="Poppins"/>
+        </w:rPr>
+        <w:tab/>
+      </w:r>
+      <w:sdt>
+        <w:sdtPr>
+          <w:rPr>
+            <w:rFonts w:cs="Poppins"/>
+          </w:rPr>
+          <w:id w:val="739442579"/>
+          <w14:checkbox>
+            <w14:checked w14:val="0"/>
+            <w14:checkedState w14:val="2612" w14:font="MS Gothic"/>
+            <w14:uncheckedState w14:val="2610" w14:font="MS Gothic"/>
+          </w14:checkbox>
+        </w:sdtPr>
+        <w:sdtContent>
+          <w:r>
+            <w:rPr>
+              <w:rFonts w:ascii="MS Gothic" w:eastAsia="MS Gothic" w:hAnsi="MS Gothic" w:cs="Poppins" w:hint="eastAsia"/>
+            </w:rPr>
+            <w:t>☐</w:t>
+          </w:r>
+        </w:sdtContent>
+      </w:sdt>
+      <w:r>
+        <w:rPr>
+          <w:rFonts w:cs="Poppins"/>
+        </w:rPr>
+        <w:t xml:space="preserve"> </w:t>
+      </w:r>
+      <w:r>
+        <w:rPr>
+          <w:rFonts w:cs="Poppins"/>
+        </w:rPr>
+        <w:t>I</w:t>
+      </w:r>
+      <w:r>
+        <w:rPr>
+          <w:rFonts w:cs="Poppins"/>
+        </w:rPr>
+        <w:t>f using CA Certificates</w:t>
       </w:r>
     </w:p>
     <w:p>
@@ -8489,7 +8285,7 @@
           <w:rPr>
             <w:rFonts w:cs="Poppins"/>
           </w:rPr>
-          <w:id w:val="-1581744795"/>
+          <w:id w:val="526149355"/>
           <w14:checkbox>
             <w14:checked w14:val="0"/>
             <w14:checkedState w14:val="2612" w14:font="MS Gothic"/>
@@ -8516,13 +8312,7 @@
         <w:rPr>
           <w:rFonts w:cs="Poppins"/>
         </w:rPr>
-        <w:t>DotNetFlowDebugger</w:t>
-      </w:r>
-      <w:r>
-        <w:rPr>
-          <w:rFonts w:cs="Poppins"/>
-        </w:rPr>
-        <w:t>UsingSelfSignedCertificates</w:t>
+        <w:t>ServiceFabricUsingSelfSignedCertificates</w:t>
       </w:r>
       <w:proofErr w:type="spellEnd"/>
       <w:r>
@@ -8573,27 +8363,33 @@
           <w:rPr>
             <w:rFonts w:cs="Poppins"/>
           </w:rPr>
-          <w:id w:val="-600024401"/>
-          <w14:checkbox>
-            <w14:checked w14:val="0"/>
-            <w14:checkedState w14:val="2612" w14:font="MS Gothic"/>
-            <w14:uncheckedState w14:val="2610" w14:font="MS Gothic"/>
-          </w14:checkbox>
-        </w:sdtPr>
-        <w:sdtContent>
-          <w:r>
-            <w:rPr>
-              <w:rFonts w:ascii="MS Gothic" w:eastAsia="MS Gothic" w:hAnsi="MS Gothic" w:cs="Poppins" w:hint="eastAsia"/>
-            </w:rPr>
-            <w:t>☐</w:t>
-          </w:r>
-        </w:sdtContent>
-      </w:sdt>
-      <w:r>
-        <w:rPr>
-          <w:rFonts w:cs="Poppins"/>
-        </w:rPr>
-        <w:t xml:space="preserve"> If using Self Signed Certificates</w:t>
+          <w:id w:val="156738479"/>
+          <w14:checkbox>
+            <w14:checked w14:val="0"/>
+            <w14:checkedState w14:val="2612" w14:font="MS Gothic"/>
+            <w14:uncheckedState w14:val="2610" w14:font="MS Gothic"/>
+          </w14:checkbox>
+        </w:sdtPr>
+        <w:sdtContent>
+          <w:r>
+            <w:rPr>
+              <w:rFonts w:ascii="MS Gothic" w:eastAsia="MS Gothic" w:hAnsi="MS Gothic" w:cs="Poppins" w:hint="eastAsia"/>
+            </w:rPr>
+            <w:t>☐</w:t>
+          </w:r>
+        </w:sdtContent>
+      </w:sdt>
+      <w:r>
+        <w:rPr>
+          <w:rFonts w:cs="Poppins"/>
+        </w:rPr>
+        <w:t xml:space="preserve"> </w:t>
+      </w:r>
+      <w:r>
+        <w:rPr>
+          <w:rFonts w:cs="Poppins"/>
+        </w:rPr>
+        <w:t>If using Self Signed Certificates</w:t>
       </w:r>
     </w:p>
     <w:p>
@@ -8608,7 +8404,7 @@
           <w:rPr>
             <w:rFonts w:cs="Poppins"/>
           </w:rPr>
-          <w:id w:val="931001797"/>
+          <w:id w:val="1166823037"/>
           <w14:checkbox>
             <w14:checked w14:val="0"/>
             <w14:checkedState w14:val="2612" w14:font="MS Gothic"/>
@@ -8635,12 +8431,364 @@
         <w:rPr>
           <w:rFonts w:cs="Poppins"/>
         </w:rPr>
+        <w:t>ServiceFabricUsingSelfSignedCertificates</w:t>
+      </w:r>
+      <w:proofErr w:type="spellEnd"/>
+      <w:r>
+        <w:rPr>
+          <w:rFonts w:cs="Poppins"/>
+        </w:rPr>
+        <w:t xml:space="preserve"> set to </w:t>
+      </w:r>
+      <w:r>
+        <w:rPr>
+          <w:rFonts w:cs="Poppins"/>
+        </w:rPr>
+        <w:t>True</w:t>
+      </w:r>
+    </w:p>
+    <w:p>
+      <w:pPr>
+        <w:ind w:left="1440" w:firstLine="720"/>
+        <w:rPr>
+          <w:rFonts w:cs="Poppins"/>
+        </w:rPr>
+      </w:pPr>
+    </w:p>
+    <w:p>
+      <w:pPr>
+        <w:ind w:left="720"/>
+        <w:rPr>
+          <w:rFonts w:cs="Poppins"/>
+        </w:rPr>
+      </w:pPr>
+      <w:sdt>
+        <w:sdtPr>
+          <w:rPr>
+            <w:rFonts w:cs="Poppins"/>
+          </w:rPr>
+          <w:id w:val="1841579312"/>
+          <w14:checkbox>
+            <w14:checked w14:val="0"/>
+            <w14:checkedState w14:val="2612" w14:font="MS Gothic"/>
+            <w14:uncheckedState w14:val="2610" w14:font="MS Gothic"/>
+          </w14:checkbox>
+        </w:sdtPr>
+        <w:sdtContent>
+          <w:r>
+            <w:rPr>
+              <w:rFonts w:ascii="MS Gothic" w:eastAsia="MS Gothic" w:hAnsi="MS Gothic" w:cs="Poppins" w:hint="eastAsia"/>
+            </w:rPr>
+            <w:t>☐</w:t>
+          </w:r>
+        </w:sdtContent>
+      </w:sdt>
+      <w:r>
+        <w:rPr>
+          <w:rFonts w:cs="Poppins"/>
+        </w:rPr>
+        <w:t> </w:t>
+      </w:r>
+      <w:proofErr w:type="spellStart"/>
+      <w:r>
+        <w:rPr>
+          <w:rFonts w:cs="Poppins"/>
+        </w:rPr>
+        <w:t>ServiceFabricApiGatewayBasicAuthUsername</w:t>
+      </w:r>
+      <w:proofErr w:type="spellEnd"/>
+      <w:r>
+        <w:rPr>
+          <w:rFonts w:cs="Poppins"/>
+        </w:rPr>
+        <w:t xml:space="preserve"> provided and encrypted</w:t>
+      </w:r>
+    </w:p>
+    <w:p>
+      <w:pPr>
+        <w:ind w:left="720"/>
+        <w:rPr>
+          <w:rFonts w:cs="Poppins"/>
+        </w:rPr>
+      </w:pPr>
+      <w:sdt>
+        <w:sdtPr>
+          <w:rPr>
+            <w:rFonts w:cs="Poppins"/>
+          </w:rPr>
+          <w:id w:val="-1386013871"/>
+          <w14:checkbox>
+            <w14:checked w14:val="0"/>
+            <w14:checkedState w14:val="2612" w14:font="MS Gothic"/>
+            <w14:uncheckedState w14:val="2610" w14:font="MS Gothic"/>
+          </w14:checkbox>
+        </w:sdtPr>
+        <w:sdtContent>
+          <w:r>
+            <w:rPr>
+              <w:rFonts w:ascii="MS Gothic" w:eastAsia="MS Gothic" w:hAnsi="MS Gothic" w:cs="Poppins" w:hint="eastAsia"/>
+            </w:rPr>
+            <w:t>☐</w:t>
+          </w:r>
+        </w:sdtContent>
+      </w:sdt>
+      <w:r>
+        <w:rPr>
+          <w:rFonts w:cs="Poppins"/>
+        </w:rPr>
+        <w:t xml:space="preserve"> </w:t>
+      </w:r>
+      <w:proofErr w:type="spellStart"/>
+      <w:r>
+        <w:rPr>
+          <w:rFonts w:cs="Poppins"/>
+        </w:rPr>
+        <w:t>ServiceFabricApiGatewayBasicAuth</w:t>
+      </w:r>
+      <w:r>
+        <w:rPr>
+          <w:rFonts w:cs="Poppins"/>
+        </w:rPr>
+        <w:t>Password</w:t>
+      </w:r>
+      <w:proofErr w:type="spellEnd"/>
+      <w:r>
+        <w:rPr>
+          <w:rFonts w:cs="Poppins"/>
+        </w:rPr>
+        <w:t xml:space="preserve"> provided and encrypted</w:t>
+      </w:r>
+    </w:p>
+    <w:p>
+      <w:pPr>
+        <w:ind w:left="720"/>
+        <w:rPr>
+          <w:rFonts w:cs="Poppins"/>
+        </w:rPr>
+      </w:pPr>
+      <w:sdt>
+        <w:sdtPr>
+          <w:rPr>
+            <w:rFonts w:cs="Poppins"/>
+          </w:rPr>
+          <w:id w:val="-711803996"/>
+          <w14:checkbox>
+            <w14:checked w14:val="0"/>
+            <w14:checkedState w14:val="2612" w14:font="MS Gothic"/>
+            <w14:uncheckedState w14:val="2610" w14:font="MS Gothic"/>
+          </w14:checkbox>
+        </w:sdtPr>
+        <w:sdtContent>
+          <w:r>
+            <w:rPr>
+              <w:rFonts w:ascii="MS Gothic" w:eastAsia="MS Gothic" w:hAnsi="MS Gothic" w:cs="Poppins" w:hint="eastAsia"/>
+            </w:rPr>
+            <w:t>☐</w:t>
+          </w:r>
+        </w:sdtContent>
+      </w:sdt>
+      <w:r>
+        <w:rPr>
+          <w:rFonts w:cs="Poppins"/>
+        </w:rPr>
+        <w:t> </w:t>
+      </w:r>
+      <w:proofErr w:type="spellStart"/>
+      <w:r>
+        <w:rPr>
+          <w:rFonts w:cs="Poppins"/>
+        </w:rPr>
         <w:t>DotNetFlowDebugger</w:t>
       </w:r>
       <w:r>
         <w:rPr>
           <w:rFonts w:cs="Poppins"/>
         </w:rPr>
+        <w:t>Endpoint</w:t>
+      </w:r>
+      <w:proofErr w:type="spellEnd"/>
+      <w:r>
+        <w:rPr>
+          <w:rFonts w:cs="Poppins"/>
+        </w:rPr>
+        <w:t xml:space="preserve"> configured</w:t>
+      </w:r>
+      <w:r>
+        <w:rPr>
+          <w:rFonts w:cs="Poppins"/>
+        </w:rPr>
+        <w:t xml:space="preserve"> </w:t>
+      </w:r>
+    </w:p>
+    <w:p>
+      <w:pPr>
+        <w:ind w:left="720"/>
+        <w:rPr>
+          <w:rFonts w:cs="Poppins"/>
+        </w:rPr>
+      </w:pPr>
+      <w:sdt>
+        <w:sdtPr>
+          <w:rPr>
+            <w:rFonts w:cs="Poppins"/>
+          </w:rPr>
+          <w:id w:val="936722573"/>
+          <w14:checkbox>
+            <w14:checked w14:val="0"/>
+            <w14:checkedState w14:val="2612" w14:font="MS Gothic"/>
+            <w14:uncheckedState w14:val="2610" w14:font="MS Gothic"/>
+          </w14:checkbox>
+        </w:sdtPr>
+        <w:sdtContent>
+          <w:r>
+            <w:rPr>
+              <w:rFonts w:ascii="MS Gothic" w:eastAsia="MS Gothic" w:hAnsi="MS Gothic" w:cs="Poppins" w:hint="eastAsia"/>
+            </w:rPr>
+            <w:t>☐</w:t>
+          </w:r>
+        </w:sdtContent>
+      </w:sdt>
+      <w:r>
+        <w:rPr>
+          <w:rFonts w:cs="Poppins"/>
+        </w:rPr>
+        <w:t> </w:t>
+      </w:r>
+      <w:proofErr w:type="spellStart"/>
+      <w:r>
+        <w:rPr>
+          <w:rFonts w:cs="Poppins"/>
+        </w:rPr>
+        <w:t>DotNetFlowDebugger</w:t>
+      </w:r>
+      <w:r>
+        <w:rPr>
+          <w:rFonts w:cs="Poppins"/>
+        </w:rPr>
+        <w:t>BasicAuthUsername</w:t>
+      </w:r>
+      <w:proofErr w:type="spellEnd"/>
+      <w:r>
+        <w:rPr>
+          <w:rFonts w:cs="Poppins"/>
+        </w:rPr>
+        <w:t xml:space="preserve"> provided and encrypted</w:t>
+      </w:r>
+    </w:p>
+    <w:p>
+      <w:pPr>
+        <w:ind w:left="720"/>
+        <w:rPr>
+          <w:rFonts w:cs="Poppins"/>
+        </w:rPr>
+      </w:pPr>
+      <w:sdt>
+        <w:sdtPr>
+          <w:rPr>
+            <w:rFonts w:cs="Poppins"/>
+          </w:rPr>
+          <w:id w:val="-1542979730"/>
+          <w14:checkbox>
+            <w14:checked w14:val="0"/>
+            <w14:checkedState w14:val="2612" w14:font="MS Gothic"/>
+            <w14:uncheckedState w14:val="2610" w14:font="MS Gothic"/>
+          </w14:checkbox>
+        </w:sdtPr>
+        <w:sdtContent>
+          <w:r>
+            <w:rPr>
+              <w:rFonts w:ascii="MS Gothic" w:eastAsia="MS Gothic" w:hAnsi="MS Gothic" w:cs="Poppins" w:hint="eastAsia"/>
+            </w:rPr>
+            <w:t>☐</w:t>
+          </w:r>
+        </w:sdtContent>
+      </w:sdt>
+      <w:r>
+        <w:rPr>
+          <w:rFonts w:cs="Poppins"/>
+        </w:rPr>
+        <w:t xml:space="preserve"> </w:t>
+      </w:r>
+      <w:proofErr w:type="spellStart"/>
+      <w:r>
+        <w:rPr>
+          <w:rFonts w:cs="Poppins"/>
+        </w:rPr>
+        <w:t>DotNetFlowDebugger</w:t>
+      </w:r>
+      <w:r>
+        <w:rPr>
+          <w:rFonts w:cs="Poppins"/>
+        </w:rPr>
+        <w:t>BasicAuth</w:t>
+      </w:r>
+      <w:r>
+        <w:rPr>
+          <w:rFonts w:cs="Poppins"/>
+        </w:rPr>
+        <w:t>Password</w:t>
+      </w:r>
+      <w:proofErr w:type="spellEnd"/>
+      <w:r>
+        <w:rPr>
+          <w:rFonts w:cs="Poppins"/>
+        </w:rPr>
+        <w:t xml:space="preserve"> provided and encrypted</w:t>
+      </w:r>
+    </w:p>
+    <w:p>
+      <w:pPr>
+        <w:ind w:left="720"/>
+        <w:rPr>
+          <w:rFonts w:cs="Poppins"/>
+        </w:rPr>
+      </w:pPr>
+    </w:p>
+    <w:p>
+      <w:pPr>
+        <w:ind w:left="720"/>
+        <w:rPr>
+          <w:rFonts w:cs="Poppins"/>
+        </w:rPr>
+      </w:pPr>
+      <w:sdt>
+        <w:sdtPr>
+          <w:rPr>
+            <w:rFonts w:cs="Poppins"/>
+          </w:rPr>
+          <w:id w:val="-1557929967"/>
+          <w14:checkbox>
+            <w14:checked w14:val="0"/>
+            <w14:checkedState w14:val="2612" w14:font="MS Gothic"/>
+            <w14:uncheckedState w14:val="2610" w14:font="MS Gothic"/>
+          </w14:checkbox>
+        </w:sdtPr>
+        <w:sdtContent>
+          <w:r>
+            <w:rPr>
+              <w:rFonts w:ascii="MS Gothic" w:eastAsia="MS Gothic" w:hAnsi="MS Gothic" w:cs="Poppins" w:hint="eastAsia"/>
+            </w:rPr>
+            <w:t>☐</w:t>
+          </w:r>
+        </w:sdtContent>
+      </w:sdt>
+      <w:r>
+        <w:rPr>
+          <w:rFonts w:cs="Poppins"/>
+        </w:rPr>
+        <w:t xml:space="preserve"> </w:t>
+      </w:r>
+      <w:proofErr w:type="spellStart"/>
+      <w:r>
+        <w:rPr>
+          <w:rFonts w:cs="Poppins"/>
+        </w:rPr>
+        <w:t>DotNetFlowDebugger</w:t>
+      </w:r>
+      <w:r>
+        <w:rPr>
+          <w:rFonts w:cs="Poppins"/>
+        </w:rPr>
         <w:t>UsingSelfSignedCertificates</w:t>
       </w:r>
       <w:proofErr w:type="spellEnd"/>
@@ -8648,255 +8796,7 @@
         <w:rPr>
           <w:rFonts w:cs="Poppins"/>
         </w:rPr>
-        <w:t xml:space="preserve"> set to </w:t>
-      </w:r>
-      <w:r>
-        <w:rPr>
-          <w:rFonts w:cs="Poppins"/>
-        </w:rPr>
-        <w:t>True</w:t>
-      </w:r>
-    </w:p>
-    <w:p>
-      <w:pPr>
-        <w:ind w:left="1440" w:firstLine="720"/>
-        <w:rPr>
-          <w:rFonts w:cs="Poppins"/>
-        </w:rPr>
-      </w:pPr>
-    </w:p>
-    <w:p>
-      <w:pPr>
-        <w:ind w:left="720"/>
-        <w:rPr>
-          <w:rFonts w:cs="Poppins"/>
-        </w:rPr>
-      </w:pPr>
-      <w:sdt>
-        <w:sdtPr>
-          <w:rPr>
-            <w:rFonts w:cs="Poppins"/>
-          </w:rPr>
-          <w:id w:val="-399837916"/>
-          <w14:checkbox>
-            <w14:checked w14:val="0"/>
-            <w14:checkedState w14:val="2612" w14:font="MS Gothic"/>
-            <w14:uncheckedState w14:val="2610" w14:font="MS Gothic"/>
-          </w14:checkbox>
-        </w:sdtPr>
-        <w:sdtContent>
-          <w:r>
-            <w:rPr>
-              <w:rFonts w:ascii="MS Gothic" w:eastAsia="MS Gothic" w:hAnsi="MS Gothic" w:cs="Poppins" w:hint="eastAsia"/>
-            </w:rPr>
-            <w:t>☐</w:t>
-          </w:r>
-        </w:sdtContent>
-      </w:sdt>
-      <w:r>
-        <w:rPr>
-          <w:rFonts w:cs="Poppins"/>
-        </w:rPr>
-        <w:t> </w:t>
-      </w:r>
-      <w:proofErr w:type="spellStart"/>
-      <w:r>
-        <w:rPr>
-          <w:rFonts w:cs="Poppins"/>
-        </w:rPr>
-        <w:t>GatewayApplicationPool</w:t>
-      </w:r>
-      <w:r>
-        <w:rPr>
-          <w:rFonts w:cs="Poppins"/>
-        </w:rPr>
-        <w:t>Username</w:t>
-      </w:r>
-      <w:proofErr w:type="spellEnd"/>
-      <w:r>
-        <w:rPr>
-          <w:rFonts w:cs="Poppins"/>
-        </w:rPr>
-        <w:t xml:space="preserve"> </w:t>
-      </w:r>
-      <w:r>
-        <w:rPr>
-          <w:rFonts w:cs="Poppins"/>
-        </w:rPr>
-        <w:t>specified</w:t>
-      </w:r>
-    </w:p>
-    <w:p>
-      <w:pPr>
-        <w:ind w:left="720"/>
-        <w:rPr>
-          <w:rFonts w:cs="Poppins"/>
-        </w:rPr>
-      </w:pPr>
-      <w:sdt>
-        <w:sdtPr>
-          <w:rPr>
-            <w:rFonts w:cs="Poppins"/>
-          </w:rPr>
-          <w:id w:val="525148929"/>
-          <w14:checkbox>
-            <w14:checked w14:val="0"/>
-            <w14:checkedState w14:val="2612" w14:font="MS Gothic"/>
-            <w14:uncheckedState w14:val="2610" w14:font="MS Gothic"/>
-          </w14:checkbox>
-        </w:sdtPr>
-        <w:sdtContent>
-          <w:r>
-            <w:rPr>
-              <w:rFonts w:ascii="MS Gothic" w:eastAsia="MS Gothic" w:hAnsi="MS Gothic" w:cs="Poppins" w:hint="eastAsia"/>
-            </w:rPr>
-            <w:t>☐</w:t>
-          </w:r>
-        </w:sdtContent>
-      </w:sdt>
-      <w:r>
-        <w:rPr>
-          <w:rFonts w:cs="Poppins"/>
-        </w:rPr>
-        <w:t> </w:t>
-      </w:r>
-      <w:proofErr w:type="spellStart"/>
-      <w:r>
-        <w:rPr>
-          <w:rFonts w:cs="Poppins"/>
-        </w:rPr>
-        <w:t>We</w:t>
-      </w:r>
-      <w:r>
-        <w:rPr>
-          <w:rFonts w:cs="Poppins"/>
-        </w:rPr>
-        <w:t>b</w:t>
-      </w:r>
-      <w:r>
-        <w:rPr>
-          <w:rFonts w:cs="Poppins"/>
-        </w:rPr>
-        <w:t>RootFolder</w:t>
-      </w:r>
-      <w:proofErr w:type="spellEnd"/>
-      <w:r>
-        <w:rPr>
-          <w:rFonts w:cs="Poppins"/>
-        </w:rPr>
-        <w:t xml:space="preserve"> </w:t>
-      </w:r>
-      <w:r>
-        <w:rPr>
-          <w:rFonts w:cs="Poppins"/>
-        </w:rPr>
-        <w:t>configured</w:t>
-      </w:r>
-    </w:p>
-    <w:p>
-      <w:pPr>
-        <w:ind w:left="720"/>
-        <w:rPr>
-          <w:rFonts w:cs="Poppins"/>
-        </w:rPr>
-      </w:pPr>
-      <w:sdt>
-        <w:sdtPr>
-          <w:rPr>
-            <w:rFonts w:cs="Poppins"/>
-          </w:rPr>
-          <w:id w:val="439726347"/>
-          <w14:checkbox>
-            <w14:checked w14:val="0"/>
-            <w14:checkedState w14:val="2612" w14:font="MS Gothic"/>
-            <w14:uncheckedState w14:val="2610" w14:font="MS Gothic"/>
-          </w14:checkbox>
-        </w:sdtPr>
-        <w:sdtContent>
-          <w:r>
-            <w:rPr>
-              <w:rFonts w:ascii="MS Gothic" w:eastAsia="MS Gothic" w:hAnsi="MS Gothic" w:cs="Poppins" w:hint="eastAsia"/>
-            </w:rPr>
-            <w:t>☐</w:t>
-          </w:r>
-        </w:sdtContent>
-      </w:sdt>
-      <w:r>
-        <w:rPr>
-          <w:rFonts w:cs="Poppins"/>
-        </w:rPr>
-        <w:t xml:space="preserve"> </w:t>
-      </w:r>
-      <w:proofErr w:type="spellStart"/>
-      <w:r>
-        <w:rPr>
-          <w:rFonts w:cs="Poppins"/>
-        </w:rPr>
-        <w:t>WebsitePort</w:t>
-      </w:r>
-      <w:proofErr w:type="spellEnd"/>
-      <w:r>
-        <w:rPr>
-          <w:rFonts w:cs="Poppins"/>
-        </w:rPr>
-        <w:t xml:space="preserve"> configured</w:t>
-      </w:r>
-    </w:p>
-    <w:p>
-      <w:pPr>
-        <w:ind w:left="720"/>
-        <w:rPr>
-          <w:rFonts w:cs="Poppins"/>
-        </w:rPr>
-      </w:pPr>
-    </w:p>
-    <w:p>
-      <w:pPr>
-        <w:ind w:left="720"/>
-        <w:rPr>
-          <w:rFonts w:cs="Poppins"/>
-        </w:rPr>
-      </w:pPr>
-      <w:sdt>
-        <w:sdtPr>
-          <w:rPr>
-            <w:rFonts w:cs="Poppins"/>
-          </w:rPr>
-          <w:id w:val="1974249514"/>
-          <w14:checkbox>
-            <w14:checked w14:val="0"/>
-            <w14:checkedState w14:val="2612" w14:font="MS Gothic"/>
-            <w14:uncheckedState w14:val="2610" w14:font="MS Gothic"/>
-          </w14:checkbox>
-        </w:sdtPr>
-        <w:sdtContent>
-          <w:r>
-            <w:rPr>
-              <w:rFonts w:ascii="MS Gothic" w:eastAsia="MS Gothic" w:hAnsi="MS Gothic" w:cs="Poppins" w:hint="eastAsia"/>
-            </w:rPr>
-            <w:t>☐</w:t>
-          </w:r>
-        </w:sdtContent>
-      </w:sdt>
-      <w:r>
-        <w:rPr>
-          <w:rFonts w:cs="Poppins"/>
-        </w:rPr>
-        <w:t xml:space="preserve"> </w:t>
-      </w:r>
-      <w:proofErr w:type="spellStart"/>
-      <w:r>
-        <w:rPr>
-          <w:rFonts w:cs="Poppins"/>
-        </w:rPr>
-        <w:t>ImportCertificate</w:t>
-      </w:r>
-      <w:proofErr w:type="spellEnd"/>
-      <w:r>
-        <w:rPr>
-          <w:rFonts w:cs="Poppins"/>
-        </w:rPr>
-        <w:t xml:space="preserve"> configured</w:t>
+        <w:t xml:space="preserve"> set</w:t>
       </w:r>
     </w:p>
     <w:p>
@@ -8925,61 +8825,37 @@
     </w:p>
     <w:p>
       <w:pPr>
-        <w:ind w:left="720"/>
-        <w:rPr>
-          <w:rFonts w:cs="Poppins"/>
-        </w:rPr>
-      </w:pPr>
-      <w:r>
-        <w:rPr>
-          <w:rFonts w:cs="Poppins"/>
-        </w:rPr>
-        <w:tab/>
-      </w:r>
-      <w:sdt>
-        <w:sdtPr>
-          <w:rPr>
-            <w:rFonts w:cs="Poppins"/>
-          </w:rPr>
-          <w:id w:val="184327563"/>
-          <w14:checkbox>
-            <w14:checked w14:val="0"/>
-            <w14:checkedState w14:val="2612" w14:font="MS Gothic"/>
-            <w14:uncheckedState w14:val="2610" w14:font="MS Gothic"/>
-          </w14:checkbox>
-        </w:sdtPr>
-        <w:sdtContent>
-          <w:r>
-            <w:rPr>
-              <w:rFonts w:ascii="MS Gothic" w:eastAsia="MS Gothic" w:hAnsi="MS Gothic" w:cs="Poppins" w:hint="eastAsia"/>
-            </w:rPr>
-            <w:t>☐</w:t>
-          </w:r>
-        </w:sdtContent>
-      </w:sdt>
-      <w:r>
-        <w:rPr>
-          <w:rFonts w:cs="Poppins"/>
-        </w:rPr>
-        <w:t xml:space="preserve"> </w:t>
-      </w:r>
-      <w:r>
-        <w:rPr>
-          <w:rFonts w:cs="Poppins"/>
-        </w:rPr>
-        <w:t xml:space="preserve">using </w:t>
-      </w:r>
-      <w:r>
-        <w:rPr>
-          <w:rFonts w:cs="Poppins"/>
-        </w:rPr>
-        <w:t>already imported CA</w:t>
-      </w:r>
-      <w:r>
-        <w:rPr>
-          <w:rFonts w:cs="Poppins"/>
-        </w:rPr>
-        <w:t xml:space="preserve"> Certificate</w:t>
+        <w:ind w:left="720" w:firstLine="720"/>
+        <w:rPr>
+          <w:rFonts w:cs="Poppins"/>
+        </w:rPr>
+      </w:pPr>
+      <w:sdt>
+        <w:sdtPr>
+          <w:rPr>
+            <w:rFonts w:cs="Poppins"/>
+          </w:rPr>
+          <w:id w:val="-1745494171"/>
+          <w14:checkbox>
+            <w14:checked w14:val="0"/>
+            <w14:checkedState w14:val="2612" w14:font="MS Gothic"/>
+            <w14:uncheckedState w14:val="2610" w14:font="MS Gothic"/>
+          </w14:checkbox>
+        </w:sdtPr>
+        <w:sdtContent>
+          <w:r>
+            <w:rPr>
+              <w:rFonts w:ascii="MS Gothic" w:eastAsia="MS Gothic" w:hAnsi="MS Gothic" w:cs="Poppins" w:hint="eastAsia"/>
+            </w:rPr>
+            <w:t>☐</w:t>
+          </w:r>
+        </w:sdtContent>
+      </w:sdt>
+      <w:r>
+        <w:rPr>
+          <w:rFonts w:cs="Poppins"/>
+        </w:rPr>
+        <w:t xml:space="preserve"> If using CA Certificates</w:t>
       </w:r>
     </w:p>
     <w:p>
@@ -8994,7 +8870,7 @@
           <w:rPr>
             <w:rFonts w:cs="Poppins"/>
           </w:rPr>
-          <w:id w:val="1124188597"/>
+          <w:id w:val="-1581744795"/>
           <w14:checkbox>
             <w14:checked w14:val="0"/>
             <w14:checkedState w14:val="2612" w14:font="MS Gothic"/>
@@ -9021,14 +8897,20 @@
         <w:rPr>
           <w:rFonts w:cs="Poppins"/>
         </w:rPr>
-        <w:t>ImportCertificate</w:t>
+        <w:t>DotNetFlowDebugger</w:t>
+      </w:r>
+      <w:r>
+        <w:rPr>
+          <w:rFonts w:cs="Poppins"/>
+        </w:rPr>
+        <w:t>UsingSelfSignedCertificates</w:t>
       </w:r>
       <w:proofErr w:type="spellEnd"/>
       <w:r>
         <w:rPr>
           <w:rFonts w:cs="Poppins"/>
         </w:rPr>
-        <w:t xml:space="preserve"> set to false</w:t>
+        <w:t xml:space="preserve"> set to False</w:t>
       </w:r>
     </w:p>
     <w:p>
@@ -9072,7 +8954,42 @@
           <w:rPr>
             <w:rFonts w:cs="Poppins"/>
           </w:rPr>
-          <w:id w:val="-797293207"/>
+          <w:id w:val="-600024401"/>
+          <w14:checkbox>
+            <w14:checked w14:val="0"/>
+            <w14:checkedState w14:val="2612" w14:font="MS Gothic"/>
+            <w14:uncheckedState w14:val="2610" w14:font="MS Gothic"/>
+          </w14:checkbox>
+        </w:sdtPr>
+        <w:sdtContent>
+          <w:r>
+            <w:rPr>
+              <w:rFonts w:ascii="MS Gothic" w:eastAsia="MS Gothic" w:hAnsi="MS Gothic" w:cs="Poppins" w:hint="eastAsia"/>
+            </w:rPr>
+            <w:t>☐</w:t>
+          </w:r>
+        </w:sdtContent>
+      </w:sdt>
+      <w:r>
+        <w:rPr>
+          <w:rFonts w:cs="Poppins"/>
+        </w:rPr>
+        <w:t xml:space="preserve"> If using Self Signed Certificates</w:t>
+      </w:r>
+    </w:p>
+    <w:p>
+      <w:pPr>
+        <w:ind w:left="1440" w:firstLine="720"/>
+        <w:rPr>
+          <w:rFonts w:cs="Poppins"/>
+        </w:rPr>
+      </w:pPr>
+      <w:sdt>
+        <w:sdtPr>
+          <w:rPr>
+            <w:rFonts w:cs="Poppins"/>
+          </w:rPr>
+          <w:id w:val="931001797"/>
           <w14:checkbox>
             <w14:checked w14:val="0"/>
             <w14:checkedState w14:val="2612" w14:font="MS Gothic"/>
@@ -9094,69 +9011,265 @@
         </w:rPr>
         <w:t xml:space="preserve"> </w:t>
       </w:r>
-      <w:r>
-        <w:rPr>
-          <w:rFonts w:cs="Poppins"/>
-        </w:rPr>
-        <w:t>using different CA Certificate</w:t>
-      </w:r>
-    </w:p>
-    <w:p>
-      <w:pPr>
-        <w:rPr>
-          <w:rFonts w:cs="Poppins"/>
-        </w:rPr>
-      </w:pPr>
-      <w:r>
-        <w:rPr>
-          <w:rFonts w:cs="Poppins"/>
-        </w:rPr>
-        <w:tab/>
-      </w:r>
-      <w:r>
-        <w:rPr>
-          <w:rFonts w:cs="Poppins"/>
-        </w:rPr>
-        <w:tab/>
-      </w:r>
-      <w:r>
-        <w:rPr>
-          <w:rFonts w:cs="Poppins"/>
-        </w:rPr>
-        <w:tab/>
-      </w:r>
-      <w:sdt>
-        <w:sdtPr>
-          <w:rPr>
-            <w:rFonts w:cs="Poppins"/>
-          </w:rPr>
-          <w:id w:val="-1354878230"/>
-          <w14:checkbox>
-            <w14:checked w14:val="0"/>
-            <w14:checkedState w14:val="2612" w14:font="MS Gothic"/>
-            <w14:uncheckedState w14:val="2610" w14:font="MS Gothic"/>
-          </w14:checkbox>
-        </w:sdtPr>
-        <w:sdtContent>
-          <w:r>
-            <w:rPr>
-              <w:rFonts w:ascii="MS Gothic" w:eastAsia="MS Gothic" w:hAnsi="MS Gothic" w:cs="Poppins" w:hint="eastAsia"/>
-            </w:rPr>
-            <w:t>☐</w:t>
-          </w:r>
-        </w:sdtContent>
-      </w:sdt>
+      <w:proofErr w:type="spellStart"/>
+      <w:r>
+        <w:rPr>
+          <w:rFonts w:cs="Poppins"/>
+        </w:rPr>
+        <w:t>DotNetFlowDebugger</w:t>
+      </w:r>
+      <w:r>
+        <w:rPr>
+          <w:rFonts w:cs="Poppins"/>
+        </w:rPr>
+        <w:t>UsingSelfSignedCertificates</w:t>
+      </w:r>
+      <w:proofErr w:type="spellEnd"/>
+      <w:r>
+        <w:rPr>
+          <w:rFonts w:cs="Poppins"/>
+        </w:rPr>
+        <w:t xml:space="preserve"> set to </w:t>
+      </w:r>
+      <w:r>
+        <w:rPr>
+          <w:rFonts w:cs="Poppins"/>
+        </w:rPr>
+        <w:t>True</w:t>
+      </w:r>
+    </w:p>
+    <w:p>
+      <w:pPr>
+        <w:ind w:left="1440" w:firstLine="720"/>
+        <w:rPr>
+          <w:rFonts w:cs="Poppins"/>
+        </w:rPr>
+      </w:pPr>
+    </w:p>
+    <w:p>
+      <w:pPr>
+        <w:ind w:left="720"/>
+        <w:rPr>
+          <w:rFonts w:cs="Poppins"/>
+        </w:rPr>
+      </w:pPr>
+      <w:sdt>
+        <w:sdtPr>
+          <w:rPr>
+            <w:rFonts w:cs="Poppins"/>
+          </w:rPr>
+          <w:id w:val="-399837916"/>
+          <w14:checkbox>
+            <w14:checked w14:val="0"/>
+            <w14:checkedState w14:val="2612" w14:font="MS Gothic"/>
+            <w14:uncheckedState w14:val="2610" w14:font="MS Gothic"/>
+          </w14:checkbox>
+        </w:sdtPr>
+        <w:sdtContent>
+          <w:r>
+            <w:rPr>
+              <w:rFonts w:ascii="MS Gothic" w:eastAsia="MS Gothic" w:hAnsi="MS Gothic" w:cs="Poppins" w:hint="eastAsia"/>
+            </w:rPr>
+            <w:t>☐</w:t>
+          </w:r>
+        </w:sdtContent>
+      </w:sdt>
+      <w:r>
+        <w:rPr>
+          <w:rFonts w:cs="Poppins"/>
+        </w:rPr>
+        <w:t> </w:t>
+      </w:r>
+      <w:proofErr w:type="spellStart"/>
+      <w:r>
+        <w:rPr>
+          <w:rFonts w:cs="Poppins"/>
+        </w:rPr>
+        <w:t>GatewayApplicationPool</w:t>
+      </w:r>
+      <w:r>
+        <w:rPr>
+          <w:rFonts w:cs="Poppins"/>
+        </w:rPr>
+        <w:t>Username</w:t>
+      </w:r>
+      <w:proofErr w:type="spellEnd"/>
       <w:r>
         <w:rPr>
           <w:rFonts w:cs="Poppins"/>
         </w:rPr>
         <w:t xml:space="preserve"> </w:t>
       </w:r>
+      <w:r>
+        <w:rPr>
+          <w:rFonts w:cs="Poppins"/>
+        </w:rPr>
+        <w:t>specified</w:t>
+      </w:r>
+    </w:p>
+    <w:p>
+      <w:pPr>
+        <w:ind w:left="720"/>
+        <w:rPr>
+          <w:rFonts w:cs="Poppins"/>
+        </w:rPr>
+      </w:pPr>
+      <w:sdt>
+        <w:sdtPr>
+          <w:rPr>
+            <w:rFonts w:cs="Poppins"/>
+          </w:rPr>
+          <w:id w:val="525148929"/>
+          <w14:checkbox>
+            <w14:checked w14:val="0"/>
+            <w14:checkedState w14:val="2612" w14:font="MS Gothic"/>
+            <w14:uncheckedState w14:val="2610" w14:font="MS Gothic"/>
+          </w14:checkbox>
+        </w:sdtPr>
+        <w:sdtContent>
+          <w:r>
+            <w:rPr>
+              <w:rFonts w:ascii="MS Gothic" w:eastAsia="MS Gothic" w:hAnsi="MS Gothic" w:cs="Poppins" w:hint="eastAsia"/>
+            </w:rPr>
+            <w:t>☐</w:t>
+          </w:r>
+        </w:sdtContent>
+      </w:sdt>
+      <w:r>
+        <w:rPr>
+          <w:rFonts w:cs="Poppins"/>
+        </w:rPr>
+        <w:t> </w:t>
+      </w:r>
       <w:proofErr w:type="spellStart"/>
       <w:r>
         <w:rPr>
           <w:rFonts w:cs="Poppins"/>
         </w:rPr>
+        <w:t>We</w:t>
+      </w:r>
+      <w:r>
+        <w:rPr>
+          <w:rFonts w:cs="Poppins"/>
+        </w:rPr>
+        <w:t>b</w:t>
+      </w:r>
+      <w:r>
+        <w:rPr>
+          <w:rFonts w:cs="Poppins"/>
+        </w:rPr>
+        <w:t>RootFolder</w:t>
+      </w:r>
+      <w:proofErr w:type="spellEnd"/>
+      <w:r>
+        <w:rPr>
+          <w:rFonts w:cs="Poppins"/>
+        </w:rPr>
+        <w:t xml:space="preserve"> </w:t>
+      </w:r>
+      <w:r>
+        <w:rPr>
+          <w:rFonts w:cs="Poppins"/>
+        </w:rPr>
+        <w:t>configured</w:t>
+      </w:r>
+    </w:p>
+    <w:p>
+      <w:pPr>
+        <w:ind w:left="720"/>
+        <w:rPr>
+          <w:rFonts w:cs="Poppins"/>
+        </w:rPr>
+      </w:pPr>
+      <w:sdt>
+        <w:sdtPr>
+          <w:rPr>
+            <w:rFonts w:cs="Poppins"/>
+          </w:rPr>
+          <w:id w:val="439726347"/>
+          <w14:checkbox>
+            <w14:checked w14:val="0"/>
+            <w14:checkedState w14:val="2612" w14:font="MS Gothic"/>
+            <w14:uncheckedState w14:val="2610" w14:font="MS Gothic"/>
+          </w14:checkbox>
+        </w:sdtPr>
+        <w:sdtContent>
+          <w:r>
+            <w:rPr>
+              <w:rFonts w:ascii="MS Gothic" w:eastAsia="MS Gothic" w:hAnsi="MS Gothic" w:cs="Poppins" w:hint="eastAsia"/>
+            </w:rPr>
+            <w:t>☐</w:t>
+          </w:r>
+        </w:sdtContent>
+      </w:sdt>
+      <w:r>
+        <w:rPr>
+          <w:rFonts w:cs="Poppins"/>
+        </w:rPr>
+        <w:t xml:space="preserve"> </w:t>
+      </w:r>
+      <w:proofErr w:type="spellStart"/>
+      <w:r>
+        <w:rPr>
+          <w:rFonts w:cs="Poppins"/>
+        </w:rPr>
+        <w:t>WebsitePort</w:t>
+      </w:r>
+      <w:proofErr w:type="spellEnd"/>
+      <w:r>
+        <w:rPr>
+          <w:rFonts w:cs="Poppins"/>
+        </w:rPr>
+        <w:t xml:space="preserve"> configured</w:t>
+      </w:r>
+    </w:p>
+    <w:p>
+      <w:pPr>
+        <w:ind w:left="720"/>
+        <w:rPr>
+          <w:rFonts w:cs="Poppins"/>
+        </w:rPr>
+      </w:pPr>
+    </w:p>
+    <w:p>
+      <w:pPr>
+        <w:ind w:left="720"/>
+        <w:rPr>
+          <w:rFonts w:cs="Poppins"/>
+        </w:rPr>
+      </w:pPr>
+      <w:sdt>
+        <w:sdtPr>
+          <w:rPr>
+            <w:rFonts w:cs="Poppins"/>
+          </w:rPr>
+          <w:id w:val="1974249514"/>
+          <w14:checkbox>
+            <w14:checked w14:val="0"/>
+            <w14:checkedState w14:val="2612" w14:font="MS Gothic"/>
+            <w14:uncheckedState w14:val="2610" w14:font="MS Gothic"/>
+          </w14:checkbox>
+        </w:sdtPr>
+        <w:sdtContent>
+          <w:r>
+            <w:rPr>
+              <w:rFonts w:ascii="MS Gothic" w:eastAsia="MS Gothic" w:hAnsi="MS Gothic" w:cs="Poppins" w:hint="eastAsia"/>
+            </w:rPr>
+            <w:t>☐</w:t>
+          </w:r>
+        </w:sdtContent>
+      </w:sdt>
+      <w:r>
+        <w:rPr>
+          <w:rFonts w:cs="Poppins"/>
+        </w:rPr>
+        <w:t xml:space="preserve"> </w:t>
+      </w:r>
+      <w:proofErr w:type="spellStart"/>
+      <w:r>
+        <w:rPr>
+          <w:rFonts w:cs="Poppins"/>
+        </w:rPr>
         <w:t>ImportCertificate</w:t>
       </w:r>
       <w:proofErr w:type="spellEnd"/>
@@ -9164,55 +9277,7 @@
         <w:rPr>
           <w:rFonts w:cs="Poppins"/>
         </w:rPr>
-        <w:t xml:space="preserve"> set to True</w:t>
-      </w:r>
-    </w:p>
-    <w:p>
-      <w:pPr>
-        <w:rPr>
-          <w:rFonts w:cs="Poppins"/>
-        </w:rPr>
-      </w:pPr>
-    </w:p>
-    <w:p>
-      <w:pPr>
-        <w:ind w:left="720"/>
-        <w:rPr>
-          <w:rFonts w:cs="Poppins"/>
-        </w:rPr>
-      </w:pPr>
-      <w:sdt>
-        <w:sdtPr>
-          <w:rPr>
-            <w:rFonts w:cs="Poppins"/>
-          </w:rPr>
-          <w:id w:val="-106277372"/>
-          <w14:checkbox>
-            <w14:checked w14:val="0"/>
-            <w14:checkedState w14:val="2612" w14:font="MS Gothic"/>
-            <w14:uncheckedState w14:val="2610" w14:font="MS Gothic"/>
-          </w14:checkbox>
-        </w:sdtPr>
-        <w:sdtContent>
-          <w:r>
-            <w:rPr>
-              <w:rFonts w:ascii="MS Gothic" w:eastAsia="MS Gothic" w:hAnsi="MS Gothic" w:cs="Poppins" w:hint="eastAsia"/>
-            </w:rPr>
-            <w:t>☐</w:t>
-          </w:r>
-        </w:sdtContent>
-      </w:sdt>
-      <w:r>
-        <w:rPr>
-          <w:rFonts w:cs="Poppins"/>
-        </w:rPr>
-        <w:t xml:space="preserve"> Certificate Parameters </w:t>
-      </w:r>
-      <w:r>
-        <w:rPr>
-          <w:rFonts w:cs="Poppins"/>
-        </w:rPr>
-        <w:t>configured</w:t>
+        <w:t xml:space="preserve"> configured</w:t>
       </w:r>
     </w:p>
     <w:p>
@@ -9241,17 +9306,23 @@
     </w:p>
     <w:p>
       <w:pPr>
-        <w:ind w:left="720" w:firstLine="720"/>
-        <w:rPr>
-          <w:rFonts w:cs="Poppins"/>
-        </w:rPr>
-      </w:pPr>
-      <w:sdt>
-        <w:sdtPr>
-          <w:rPr>
-            <w:rFonts w:cs="Poppins"/>
-          </w:rPr>
-          <w:id w:val="-1440062397"/>
+        <w:ind w:left="720"/>
+        <w:rPr>
+          <w:rFonts w:cs="Poppins"/>
+        </w:rPr>
+      </w:pPr>
+      <w:r>
+        <w:rPr>
+          <w:rFonts w:cs="Poppins"/>
+        </w:rPr>
+        <w:tab/>
+      </w:r>
+      <w:sdt>
+        <w:sdtPr>
+          <w:rPr>
+            <w:rFonts w:cs="Poppins"/>
+          </w:rPr>
+          <w:id w:val="184327563"/>
           <w14:checkbox>
             <w14:checked w14:val="0"/>
             <w14:checkedState w14:val="2612" w14:font="MS Gothic"/>
@@ -9273,6 +9344,59 @@
         </w:rPr>
         <w:t xml:space="preserve"> </w:t>
       </w:r>
+      <w:r>
+        <w:rPr>
+          <w:rFonts w:cs="Poppins"/>
+        </w:rPr>
+        <w:t xml:space="preserve">using </w:t>
+      </w:r>
+      <w:r>
+        <w:rPr>
+          <w:rFonts w:cs="Poppins"/>
+        </w:rPr>
+        <w:t>already imported CA</w:t>
+      </w:r>
+      <w:r>
+        <w:rPr>
+          <w:rFonts w:cs="Poppins"/>
+        </w:rPr>
+        <w:t xml:space="preserve"> Certificate</w:t>
+      </w:r>
+    </w:p>
+    <w:p>
+      <w:pPr>
+        <w:ind w:left="1440" w:firstLine="720"/>
+        <w:rPr>
+          <w:rFonts w:cs="Poppins"/>
+        </w:rPr>
+      </w:pPr>
+      <w:sdt>
+        <w:sdtPr>
+          <w:rPr>
+            <w:rFonts w:cs="Poppins"/>
+          </w:rPr>
+          <w:id w:val="1124188597"/>
+          <w14:checkbox>
+            <w14:checked w14:val="0"/>
+            <w14:checkedState w14:val="2612" w14:font="MS Gothic"/>
+            <w14:uncheckedState w14:val="2610" w14:font="MS Gothic"/>
+          </w14:checkbox>
+        </w:sdtPr>
+        <w:sdtContent>
+          <w:r>
+            <w:rPr>
+              <w:rFonts w:ascii="MS Gothic" w:eastAsia="MS Gothic" w:hAnsi="MS Gothic" w:cs="Poppins" w:hint="eastAsia"/>
+            </w:rPr>
+            <w:t>☐</w:t>
+          </w:r>
+        </w:sdtContent>
+      </w:sdt>
+      <w:r>
+        <w:rPr>
+          <w:rFonts w:cs="Poppins"/>
+        </w:rPr>
+        <w:t> </w:t>
+      </w:r>
       <w:proofErr w:type="spellStart"/>
       <w:r>
         <w:rPr>
@@ -9285,105 +9409,7 @@
         <w:rPr>
           <w:rFonts w:cs="Poppins"/>
         </w:rPr>
-        <w:t xml:space="preserve"> is false</w:t>
-      </w:r>
-    </w:p>
-    <w:p>
-      <w:pPr>
-        <w:ind w:left="1440" w:firstLine="720"/>
-        <w:rPr>
-          <w:rFonts w:cs="Poppins"/>
-        </w:rPr>
-      </w:pPr>
-      <w:sdt>
-        <w:sdtPr>
-          <w:rPr>
-            <w:rFonts w:cs="Poppins"/>
-          </w:rPr>
-          <w:id w:val="1704208316"/>
-          <w14:checkbox>
-            <w14:checked w14:val="0"/>
-            <w14:checkedState w14:val="2612" w14:font="MS Gothic"/>
-            <w14:uncheckedState w14:val="2610" w14:font="MS Gothic"/>
-          </w14:checkbox>
-        </w:sdtPr>
-        <w:sdtContent>
-          <w:r>
-            <w:rPr>
-              <w:rFonts w:ascii="MS Gothic" w:eastAsia="MS Gothic" w:hAnsi="MS Gothic" w:cs="Poppins" w:hint="eastAsia"/>
-            </w:rPr>
-            <w:t>☐</w:t>
-          </w:r>
-        </w:sdtContent>
-      </w:sdt>
-      <w:r>
-        <w:rPr>
-          <w:rFonts w:cs="Poppins"/>
-        </w:rPr>
-        <w:t> </w:t>
-      </w:r>
-      <w:proofErr w:type="spellStart"/>
-      <w:r>
-        <w:rPr>
-          <w:rFonts w:cs="Poppins"/>
-        </w:rPr>
-        <w:t>CertificateFilePath</w:t>
-      </w:r>
-      <w:proofErr w:type="spellEnd"/>
-      <w:r>
-        <w:rPr>
-          <w:rFonts w:cs="Poppins"/>
-        </w:rPr>
-        <w:t xml:space="preserve"> left as default</w:t>
-      </w:r>
-    </w:p>
-    <w:p>
-      <w:pPr>
-        <w:ind w:left="1440" w:firstLine="720"/>
-        <w:rPr>
-          <w:rFonts w:cs="Poppins"/>
-        </w:rPr>
-      </w:pPr>
-      <w:sdt>
-        <w:sdtPr>
-          <w:rPr>
-            <w:rFonts w:cs="Poppins"/>
-          </w:rPr>
-          <w:id w:val="-334609865"/>
-          <w14:checkbox>
-            <w14:checked w14:val="0"/>
-            <w14:checkedState w14:val="2612" w14:font="MS Gothic"/>
-            <w14:uncheckedState w14:val="2610" w14:font="MS Gothic"/>
-          </w14:checkbox>
-        </w:sdtPr>
-        <w:sdtContent>
-          <w:r>
-            <w:rPr>
-              <w:rFonts w:ascii="MS Gothic" w:eastAsia="MS Gothic" w:hAnsi="MS Gothic" w:cs="Poppins" w:hint="eastAsia"/>
-            </w:rPr>
-            <w:t>☐</w:t>
-          </w:r>
-        </w:sdtContent>
-      </w:sdt>
-      <w:r>
-        <w:rPr>
-          <w:rFonts w:cs="Poppins"/>
-        </w:rPr>
-        <w:t> </w:t>
-      </w:r>
-      <w:proofErr w:type="spellStart"/>
-      <w:r>
-        <w:rPr>
-          <w:rFonts w:cs="Poppins"/>
-        </w:rPr>
-        <w:t>CertificateFriendlyName</w:t>
-      </w:r>
-      <w:proofErr w:type="spellEnd"/>
-      <w:r>
-        <w:rPr>
-          <w:rFonts w:cs="Poppins"/>
-        </w:rPr>
-        <w:t xml:space="preserve"> configured as per imported certificate</w:t>
+        <w:t xml:space="preserve"> set to false</w:t>
       </w:r>
     </w:p>
     <w:p>
@@ -9427,7 +9453,7 @@
           <w:rPr>
             <w:rFonts w:cs="Poppins"/>
           </w:rPr>
-          <w:id w:val="1880664646"/>
+          <w:id w:val="-797293207"/>
           <w14:checkbox>
             <w14:checked w14:val="0"/>
             <w14:checkedState w14:val="2612" w14:font="MS Gothic"/>
@@ -9449,6 +9475,64 @@
         </w:rPr>
         <w:t xml:space="preserve"> </w:t>
       </w:r>
+      <w:r>
+        <w:rPr>
+          <w:rFonts w:cs="Poppins"/>
+        </w:rPr>
+        <w:t>using different CA Certificate</w:t>
+      </w:r>
+    </w:p>
+    <w:p>
+      <w:pPr>
+        <w:rPr>
+          <w:rFonts w:cs="Poppins"/>
+        </w:rPr>
+      </w:pPr>
+      <w:r>
+        <w:rPr>
+          <w:rFonts w:cs="Poppins"/>
+        </w:rPr>
+        <w:tab/>
+      </w:r>
+      <w:r>
+        <w:rPr>
+          <w:rFonts w:cs="Poppins"/>
+        </w:rPr>
+        <w:tab/>
+      </w:r>
+      <w:r>
+        <w:rPr>
+          <w:rFonts w:cs="Poppins"/>
+        </w:rPr>
+        <w:tab/>
+      </w:r>
+      <w:sdt>
+        <w:sdtPr>
+          <w:rPr>
+            <w:rFonts w:cs="Poppins"/>
+          </w:rPr>
+          <w:id w:val="-1354878230"/>
+          <w14:checkbox>
+            <w14:checked w14:val="0"/>
+            <w14:checkedState w14:val="2612" w14:font="MS Gothic"/>
+            <w14:uncheckedState w14:val="2610" w14:font="MS Gothic"/>
+          </w14:checkbox>
+        </w:sdtPr>
+        <w:sdtContent>
+          <w:r>
+            <w:rPr>
+              <w:rFonts w:ascii="MS Gothic" w:eastAsia="MS Gothic" w:hAnsi="MS Gothic" w:cs="Poppins" w:hint="eastAsia"/>
+            </w:rPr>
+            <w:t>☐</w:t>
+          </w:r>
+        </w:sdtContent>
+      </w:sdt>
+      <w:r>
+        <w:rPr>
+          <w:rFonts w:cs="Poppins"/>
+        </w:rPr>
+        <w:t xml:space="preserve"> </w:t>
+      </w:r>
       <w:proofErr w:type="spellStart"/>
       <w:r>
         <w:rPr>
@@ -9461,8 +9545,15 @@
         <w:rPr>
           <w:rFonts w:cs="Poppins"/>
         </w:rPr>
-        <w:t xml:space="preserve"> is True</w:t>
-      </w:r>
+        <w:t xml:space="preserve"> set to True</w:t>
+      </w:r>
+    </w:p>
+    <w:p>
+      <w:pPr>
+        <w:rPr>
+          <w:rFonts w:cs="Poppins"/>
+        </w:rPr>
+      </w:pPr>
     </w:p>
     <w:p>
       <w:pPr>
@@ -9471,204 +9562,43 @@
           <w:rFonts w:cs="Poppins"/>
         </w:rPr>
       </w:pPr>
-      <w:r>
-        <w:rPr>
-          <w:rFonts w:cs="Poppins"/>
-        </w:rPr>
-        <w:tab/>
-      </w:r>
-      <w:r>
-        <w:rPr>
-          <w:rFonts w:cs="Poppins"/>
-        </w:rPr>
-        <w:tab/>
-      </w:r>
-      <w:sdt>
-        <w:sdtPr>
-          <w:rPr>
-            <w:rFonts w:cs="Poppins"/>
-          </w:rPr>
-          <w:id w:val="-1677033862"/>
-          <w14:checkbox>
-            <w14:checked w14:val="0"/>
-            <w14:checkedState w14:val="2612" w14:font="MS Gothic"/>
-            <w14:uncheckedState w14:val="2610" w14:font="MS Gothic"/>
-          </w14:checkbox>
-        </w:sdtPr>
-        <w:sdtContent>
-          <w:r>
-            <w:rPr>
-              <w:rFonts w:ascii="MS Gothic" w:eastAsia="MS Gothic" w:hAnsi="MS Gothic" w:cs="Poppins" w:hint="eastAsia"/>
-            </w:rPr>
-            <w:t>☐</w:t>
-          </w:r>
-        </w:sdtContent>
-      </w:sdt>
-      <w:r>
-        <w:rPr>
-          <w:rFonts w:cs="Poppins"/>
-        </w:rPr>
-        <w:t xml:space="preserve"> </w:t>
-      </w:r>
-      <w:proofErr w:type="spellStart"/>
-      <w:r>
-        <w:rPr>
-          <w:rFonts w:cs="Poppins"/>
-        </w:rPr>
-        <w:t>CertificateFilePath</w:t>
-      </w:r>
-      <w:proofErr w:type="spellEnd"/>
-      <w:r>
-        <w:rPr>
-          <w:rFonts w:cs="Poppins"/>
-        </w:rPr>
-        <w:t xml:space="preserve"> configured </w:t>
-      </w:r>
-      <w:r>
-        <w:rPr>
-          <w:rFonts w:cs="Poppins"/>
-        </w:rPr>
-        <w:t>to .PFX certificate file</w:t>
-      </w:r>
-      <w:r>
-        <w:rPr>
-          <w:rFonts w:cs="Poppins"/>
-        </w:rPr>
-        <w:t xml:space="preserve"> location</w:t>
+      <w:sdt>
+        <w:sdtPr>
+          <w:rPr>
+            <w:rFonts w:cs="Poppins"/>
+          </w:rPr>
+          <w:id w:val="-106277372"/>
+          <w14:checkbox>
+            <w14:checked w14:val="0"/>
+            <w14:checkedState w14:val="2612" w14:font="MS Gothic"/>
+            <w14:uncheckedState w14:val="2610" w14:font="MS Gothic"/>
+          </w14:checkbox>
+        </w:sdtPr>
+        <w:sdtContent>
+          <w:r>
+            <w:rPr>
+              <w:rFonts w:ascii="MS Gothic" w:eastAsia="MS Gothic" w:hAnsi="MS Gothic" w:cs="Poppins" w:hint="eastAsia"/>
+            </w:rPr>
+            <w:t>☐</w:t>
+          </w:r>
+        </w:sdtContent>
+      </w:sdt>
+      <w:r>
+        <w:rPr>
+          <w:rFonts w:cs="Poppins"/>
+        </w:rPr>
+        <w:t xml:space="preserve"> Certificate Parameters </w:t>
+      </w:r>
+      <w:r>
+        <w:rPr>
+          <w:rFonts w:cs="Poppins"/>
+        </w:rPr>
+        <w:t>configured</w:t>
       </w:r>
     </w:p>
     <w:p>
       <w:pPr>
         <w:ind w:left="720"/>
-        <w:rPr>
-          <w:rFonts w:cs="Poppins"/>
-        </w:rPr>
-      </w:pPr>
-      <w:r>
-        <w:rPr>
-          <w:rFonts w:cs="Poppins"/>
-        </w:rPr>
-        <w:tab/>
-      </w:r>
-      <w:r>
-        <w:rPr>
-          <w:rFonts w:cs="Poppins"/>
-        </w:rPr>
-        <w:tab/>
-      </w:r>
-      <w:sdt>
-        <w:sdtPr>
-          <w:rPr>
-            <w:rFonts w:cs="Poppins"/>
-          </w:rPr>
-          <w:id w:val="-1788725501"/>
-          <w14:checkbox>
-            <w14:checked w14:val="0"/>
-            <w14:checkedState w14:val="2612" w14:font="MS Gothic"/>
-            <w14:uncheckedState w14:val="2610" w14:font="MS Gothic"/>
-          </w14:checkbox>
-        </w:sdtPr>
-        <w:sdtContent>
-          <w:r>
-            <w:rPr>
-              <w:rFonts w:ascii="MS Gothic" w:eastAsia="MS Gothic" w:hAnsi="MS Gothic" w:cs="Poppins" w:hint="eastAsia"/>
-            </w:rPr>
-            <w:t>☐</w:t>
-          </w:r>
-        </w:sdtContent>
-      </w:sdt>
-      <w:r>
-        <w:rPr>
-          <w:rFonts w:cs="Poppins"/>
-        </w:rPr>
-        <w:t xml:space="preserve"> </w:t>
-      </w:r>
-      <w:proofErr w:type="spellStart"/>
-      <w:r>
-        <w:rPr>
-          <w:rFonts w:cs="Poppins"/>
-        </w:rPr>
-        <w:t>CertificateFriendlyName</w:t>
-      </w:r>
-      <w:proofErr w:type="spellEnd"/>
-      <w:r>
-        <w:rPr>
-          <w:rFonts w:cs="Poppins"/>
-        </w:rPr>
-        <w:t xml:space="preserve"> is configured with required friendly name</w:t>
-      </w:r>
-    </w:p>
-    <w:p>
-      <w:pPr>
-        <w:ind w:left="1440" w:firstLine="720"/>
-        <w:rPr>
-          <w:rFonts w:cs="Poppins"/>
-        </w:rPr>
-      </w:pPr>
-      <w:sdt>
-        <w:sdtPr>
-          <w:rPr>
-            <w:rFonts w:cs="Poppins"/>
-          </w:rPr>
-          <w:id w:val="238450395"/>
-          <w14:checkbox>
-            <w14:checked w14:val="0"/>
-            <w14:checkedState w14:val="2612" w14:font="MS Gothic"/>
-            <w14:uncheckedState w14:val="2610" w14:font="MS Gothic"/>
-          </w14:checkbox>
-        </w:sdtPr>
-        <w:sdtContent>
-          <w:r>
-            <w:rPr>
-              <w:rFonts w:ascii="MS Gothic" w:eastAsia="MS Gothic" w:hAnsi="MS Gothic" w:cs="Poppins" w:hint="eastAsia"/>
-            </w:rPr>
-            <w:t>☐</w:t>
-          </w:r>
-        </w:sdtContent>
-      </w:sdt>
-      <w:r>
-        <w:rPr>
-          <w:rFonts w:cs="Poppins"/>
-        </w:rPr>
-        <w:t> </w:t>
-      </w:r>
-      <w:proofErr w:type="spellStart"/>
-      <w:r>
-        <w:rPr>
-          <w:rFonts w:cs="Poppins"/>
-        </w:rPr>
-        <w:t>ConfigureSiteRedirect</w:t>
-      </w:r>
-      <w:proofErr w:type="spellEnd"/>
-      <w:r>
-        <w:rPr>
-          <w:rFonts w:cs="Poppins"/>
-        </w:rPr>
-        <w:t xml:space="preserve"> </w:t>
-      </w:r>
-      <w:proofErr w:type="spellStart"/>
-      <w:r>
-        <w:rPr>
-          <w:rFonts w:cs="Poppins"/>
-        </w:rPr>
-        <w:t>set</w:t>
-      </w:r>
-      <w:r>
-        <w:rPr>
-          <w:rFonts w:cs="Poppins"/>
-        </w:rPr>
-        <w:t>If</w:t>
-      </w:r>
-      <w:proofErr w:type="spellEnd"/>
-      <w:r>
-        <w:rPr>
-          <w:rFonts w:cs="Poppins"/>
-        </w:rPr>
-        <w:t xml:space="preserve"> site redirect is required</w:t>
-      </w:r>
-    </w:p>
-    <w:p>
-      <w:pPr>
         <w:rPr>
           <w:rFonts w:cs="Poppins"/>
           <w:b/>
@@ -9692,17 +9622,66 @@
     </w:p>
     <w:p>
       <w:pPr>
-        <w:ind w:firstLine="720"/>
-        <w:rPr>
-          <w:rFonts w:cs="Poppins"/>
-        </w:rPr>
-      </w:pPr>
-      <w:sdt>
-        <w:sdtPr>
-          <w:rPr>
-            <w:rFonts w:cs="Poppins"/>
-          </w:rPr>
-          <w:id w:val="406964386"/>
+        <w:ind w:left="720" w:firstLine="720"/>
+        <w:rPr>
+          <w:rFonts w:cs="Poppins"/>
+        </w:rPr>
+      </w:pPr>
+      <w:sdt>
+        <w:sdtPr>
+          <w:rPr>
+            <w:rFonts w:cs="Poppins"/>
+          </w:rPr>
+          <w:id w:val="-1440062397"/>
+          <w14:checkbox>
+            <w14:checked w14:val="0"/>
+            <w14:checkedState w14:val="2612" w14:font="MS Gothic"/>
+            <w14:uncheckedState w14:val="2610" w14:font="MS Gothic"/>
+          </w14:checkbox>
+        </w:sdtPr>
+        <w:sdtContent>
+          <w:r>
+            <w:rPr>
+              <w:rFonts w:ascii="MS Gothic" w:eastAsia="MS Gothic" w:hAnsi="MS Gothic" w:cs="Poppins" w:hint="eastAsia"/>
+            </w:rPr>
+            <w:t>☐</w:t>
+          </w:r>
+        </w:sdtContent>
+      </w:sdt>
+      <w:r>
+        <w:rPr>
+          <w:rFonts w:cs="Poppins"/>
+        </w:rPr>
+        <w:t xml:space="preserve"> </w:t>
+      </w:r>
+      <w:proofErr w:type="spellStart"/>
+      <w:r>
+        <w:rPr>
+          <w:rFonts w:cs="Poppins"/>
+        </w:rPr>
+        <w:t>ImportCertificate</w:t>
+      </w:r>
+      <w:proofErr w:type="spellEnd"/>
+      <w:r>
+        <w:rPr>
+          <w:rFonts w:cs="Poppins"/>
+        </w:rPr>
+        <w:t xml:space="preserve"> is false</w:t>
+      </w:r>
+    </w:p>
+    <w:p>
+      <w:pPr>
+        <w:ind w:left="1440" w:firstLine="720"/>
+        <w:rPr>
+          <w:rFonts w:cs="Poppins"/>
+        </w:rPr>
+      </w:pPr>
+      <w:sdt>
+        <w:sdtPr>
+          <w:rPr>
+            <w:rFonts w:cs="Poppins"/>
+          </w:rPr>
+          <w:id w:val="1704208316"/>
           <w14:checkbox>
             <w14:checked w14:val="0"/>
             <w14:checkedState w14:val="2612" w14:font="MS Gothic"/>
@@ -9729,19 +9708,67 @@
         <w:rPr>
           <w:rFonts w:cs="Poppins"/>
         </w:rPr>
-        <w:t>ConfigureSiteRedirect</w:t>
+        <w:t>CertificateFilePath</w:t>
       </w:r>
       <w:proofErr w:type="spellEnd"/>
       <w:r>
         <w:rPr>
           <w:rFonts w:cs="Poppins"/>
         </w:rPr>
-        <w:t xml:space="preserve"> set to True</w:t>
-      </w:r>
-    </w:p>
-    <w:p>
-      <w:pPr>
-        <w:ind w:firstLine="720"/>
+        <w:t xml:space="preserve"> left as default</w:t>
+      </w:r>
+    </w:p>
+    <w:p>
+      <w:pPr>
+        <w:ind w:left="1440" w:firstLine="720"/>
+        <w:rPr>
+          <w:rFonts w:cs="Poppins"/>
+        </w:rPr>
+      </w:pPr>
+      <w:sdt>
+        <w:sdtPr>
+          <w:rPr>
+            <w:rFonts w:cs="Poppins"/>
+          </w:rPr>
+          <w:id w:val="-334609865"/>
+          <w14:checkbox>
+            <w14:checked w14:val="0"/>
+            <w14:checkedState w14:val="2612" w14:font="MS Gothic"/>
+            <w14:uncheckedState w14:val="2610" w14:font="MS Gothic"/>
+          </w14:checkbox>
+        </w:sdtPr>
+        <w:sdtContent>
+          <w:r>
+            <w:rPr>
+              <w:rFonts w:ascii="MS Gothic" w:eastAsia="MS Gothic" w:hAnsi="MS Gothic" w:cs="Poppins" w:hint="eastAsia"/>
+            </w:rPr>
+            <w:t>☐</w:t>
+          </w:r>
+        </w:sdtContent>
+      </w:sdt>
+      <w:r>
+        <w:rPr>
+          <w:rFonts w:cs="Poppins"/>
+        </w:rPr>
+        <w:t> </w:t>
+      </w:r>
+      <w:proofErr w:type="spellStart"/>
+      <w:r>
+        <w:rPr>
+          <w:rFonts w:cs="Poppins"/>
+        </w:rPr>
+        <w:t>CertificateFriendlyName</w:t>
+      </w:r>
+      <w:proofErr w:type="spellEnd"/>
+      <w:r>
+        <w:rPr>
+          <w:rFonts w:cs="Poppins"/>
+        </w:rPr>
+        <w:t xml:space="preserve"> configured as per imported certificate</w:t>
+      </w:r>
+    </w:p>
+    <w:p>
+      <w:pPr>
         <w:rPr>
           <w:rFonts w:cs="Poppins"/>
           <w:b/>
@@ -9751,6 +9778,18 @@
       <w:r>
         <w:rPr>
           <w:rFonts w:cs="Poppins"/>
+        </w:rPr>
+        <w:tab/>
+      </w:r>
+      <w:r>
+        <w:rPr>
+          <w:rFonts w:cs="Poppins"/>
+        </w:rPr>
+        <w:tab/>
+      </w:r>
+      <w:r>
+        <w:rPr>
+          <w:rFonts w:cs="Poppins"/>
           <w:b/>
           <w:bCs/>
         </w:rPr>
@@ -9759,6 +9798,281 @@
     </w:p>
     <w:p>
       <w:pPr>
+        <w:ind w:left="720" w:firstLine="720"/>
+        <w:rPr>
+          <w:rFonts w:cs="Poppins"/>
+        </w:rPr>
+      </w:pPr>
+      <w:sdt>
+        <w:sdtPr>
+          <w:rPr>
+            <w:rFonts w:cs="Poppins"/>
+          </w:rPr>
+          <w:id w:val="1880664646"/>
+          <w14:checkbox>
+            <w14:checked w14:val="0"/>
+            <w14:checkedState w14:val="2612" w14:font="MS Gothic"/>
+            <w14:uncheckedState w14:val="2610" w14:font="MS Gothic"/>
+          </w14:checkbox>
+        </w:sdtPr>
+        <w:sdtContent>
+          <w:r>
+            <w:rPr>
+              <w:rFonts w:ascii="MS Gothic" w:eastAsia="MS Gothic" w:hAnsi="MS Gothic" w:cs="Poppins" w:hint="eastAsia"/>
+            </w:rPr>
+            <w:t>☐</w:t>
+          </w:r>
+        </w:sdtContent>
+      </w:sdt>
+      <w:r>
+        <w:rPr>
+          <w:rFonts w:cs="Poppins"/>
+        </w:rPr>
+        <w:t xml:space="preserve"> </w:t>
+      </w:r>
+      <w:proofErr w:type="spellStart"/>
+      <w:r>
+        <w:rPr>
+          <w:rFonts w:cs="Poppins"/>
+        </w:rPr>
+        <w:t>ImportCertificate</w:t>
+      </w:r>
+      <w:proofErr w:type="spellEnd"/>
+      <w:r>
+        <w:rPr>
+          <w:rFonts w:cs="Poppins"/>
+        </w:rPr>
+        <w:t xml:space="preserve"> is True</w:t>
+      </w:r>
+    </w:p>
+    <w:p>
+      <w:pPr>
+        <w:ind w:left="720"/>
+        <w:rPr>
+          <w:rFonts w:cs="Poppins"/>
+        </w:rPr>
+      </w:pPr>
+      <w:r>
+        <w:rPr>
+          <w:rFonts w:cs="Poppins"/>
+        </w:rPr>
+        <w:tab/>
+      </w:r>
+      <w:r>
+        <w:rPr>
+          <w:rFonts w:cs="Poppins"/>
+        </w:rPr>
+        <w:tab/>
+      </w:r>
+      <w:sdt>
+        <w:sdtPr>
+          <w:rPr>
+            <w:rFonts w:cs="Poppins"/>
+          </w:rPr>
+          <w:id w:val="-1677033862"/>
+          <w14:checkbox>
+            <w14:checked w14:val="0"/>
+            <w14:checkedState w14:val="2612" w14:font="MS Gothic"/>
+            <w14:uncheckedState w14:val="2610" w14:font="MS Gothic"/>
+          </w14:checkbox>
+        </w:sdtPr>
+        <w:sdtContent>
+          <w:r>
+            <w:rPr>
+              <w:rFonts w:ascii="MS Gothic" w:eastAsia="MS Gothic" w:hAnsi="MS Gothic" w:cs="Poppins" w:hint="eastAsia"/>
+            </w:rPr>
+            <w:t>☐</w:t>
+          </w:r>
+        </w:sdtContent>
+      </w:sdt>
+      <w:r>
+        <w:rPr>
+          <w:rFonts w:cs="Poppins"/>
+        </w:rPr>
+        <w:t xml:space="preserve"> </w:t>
+      </w:r>
+      <w:proofErr w:type="spellStart"/>
+      <w:r>
+        <w:rPr>
+          <w:rFonts w:cs="Poppins"/>
+        </w:rPr>
+        <w:t>CertificateFilePath</w:t>
+      </w:r>
+      <w:proofErr w:type="spellEnd"/>
+      <w:r>
+        <w:rPr>
+          <w:rFonts w:cs="Poppins"/>
+        </w:rPr>
+        <w:t xml:space="preserve"> configured </w:t>
+      </w:r>
+      <w:r>
+        <w:rPr>
+          <w:rFonts w:cs="Poppins"/>
+        </w:rPr>
+        <w:t>to .PFX certificate file</w:t>
+      </w:r>
+      <w:r>
+        <w:rPr>
+          <w:rFonts w:cs="Poppins"/>
+        </w:rPr>
+        <w:t xml:space="preserve"> location</w:t>
+      </w:r>
+    </w:p>
+    <w:p>
+      <w:pPr>
+        <w:ind w:left="720"/>
+        <w:rPr>
+          <w:rFonts w:cs="Poppins"/>
+        </w:rPr>
+      </w:pPr>
+      <w:r>
+        <w:rPr>
+          <w:rFonts w:cs="Poppins"/>
+        </w:rPr>
+        <w:tab/>
+      </w:r>
+      <w:r>
+        <w:rPr>
+          <w:rFonts w:cs="Poppins"/>
+        </w:rPr>
+        <w:tab/>
+      </w:r>
+      <w:sdt>
+        <w:sdtPr>
+          <w:rPr>
+            <w:rFonts w:cs="Poppins"/>
+          </w:rPr>
+          <w:id w:val="-1788725501"/>
+          <w14:checkbox>
+            <w14:checked w14:val="0"/>
+            <w14:checkedState w14:val="2612" w14:font="MS Gothic"/>
+            <w14:uncheckedState w14:val="2610" w14:font="MS Gothic"/>
+          </w14:checkbox>
+        </w:sdtPr>
+        <w:sdtContent>
+          <w:r>
+            <w:rPr>
+              <w:rFonts w:ascii="MS Gothic" w:eastAsia="MS Gothic" w:hAnsi="MS Gothic" w:cs="Poppins" w:hint="eastAsia"/>
+            </w:rPr>
+            <w:t>☐</w:t>
+          </w:r>
+        </w:sdtContent>
+      </w:sdt>
+      <w:r>
+        <w:rPr>
+          <w:rFonts w:cs="Poppins"/>
+        </w:rPr>
+        <w:t xml:space="preserve"> </w:t>
+      </w:r>
+      <w:proofErr w:type="spellStart"/>
+      <w:r>
+        <w:rPr>
+          <w:rFonts w:cs="Poppins"/>
+        </w:rPr>
+        <w:t>CertificateFriendlyName</w:t>
+      </w:r>
+      <w:proofErr w:type="spellEnd"/>
+      <w:r>
+        <w:rPr>
+          <w:rFonts w:cs="Poppins"/>
+        </w:rPr>
+        <w:t xml:space="preserve"> is configured with required friendly name</w:t>
+      </w:r>
+    </w:p>
+    <w:p>
+      <w:pPr>
+        <w:ind w:left="1440" w:firstLine="720"/>
+        <w:rPr>
+          <w:rFonts w:cs="Poppins"/>
+        </w:rPr>
+      </w:pPr>
+      <w:sdt>
+        <w:sdtPr>
+          <w:rPr>
+            <w:rFonts w:cs="Poppins"/>
+          </w:rPr>
+          <w:id w:val="238450395"/>
+          <w14:checkbox>
+            <w14:checked w14:val="0"/>
+            <w14:checkedState w14:val="2612" w14:font="MS Gothic"/>
+            <w14:uncheckedState w14:val="2610" w14:font="MS Gothic"/>
+          </w14:checkbox>
+        </w:sdtPr>
+        <w:sdtContent>
+          <w:r>
+            <w:rPr>
+              <w:rFonts w:ascii="MS Gothic" w:eastAsia="MS Gothic" w:hAnsi="MS Gothic" w:cs="Poppins" w:hint="eastAsia"/>
+            </w:rPr>
+            <w:t>☐</w:t>
+          </w:r>
+        </w:sdtContent>
+      </w:sdt>
+      <w:r>
+        <w:rPr>
+          <w:rFonts w:cs="Poppins"/>
+        </w:rPr>
+        <w:t> </w:t>
+      </w:r>
+      <w:proofErr w:type="spellStart"/>
+      <w:r>
+        <w:rPr>
+          <w:rFonts w:cs="Poppins"/>
+        </w:rPr>
+        <w:t>ConfigureSiteRedirect</w:t>
+      </w:r>
+      <w:proofErr w:type="spellEnd"/>
+      <w:r>
+        <w:rPr>
+          <w:rFonts w:cs="Poppins"/>
+        </w:rPr>
+        <w:t xml:space="preserve"> </w:t>
+      </w:r>
+      <w:proofErr w:type="spellStart"/>
+      <w:r>
+        <w:rPr>
+          <w:rFonts w:cs="Poppins"/>
+        </w:rPr>
+        <w:t>set</w:t>
+      </w:r>
+      <w:r>
+        <w:rPr>
+          <w:rFonts w:cs="Poppins"/>
+        </w:rPr>
+        <w:t>If</w:t>
+      </w:r>
+      <w:proofErr w:type="spellEnd"/>
+      <w:r>
+        <w:rPr>
+          <w:rFonts w:cs="Poppins"/>
+        </w:rPr>
+        <w:t xml:space="preserve"> site redirect is required</w:t>
+      </w:r>
+    </w:p>
+    <w:p>
+      <w:pPr>
+        <w:rPr>
+          <w:rFonts w:cs="Poppins"/>
+          <w:b/>
+          <w:bCs/>
+        </w:rPr>
+      </w:pPr>
+      <w:r>
+        <w:rPr>
+          <w:rFonts w:cs="Poppins"/>
+        </w:rPr>
+        <w:tab/>
+      </w:r>
+      <w:r>
+        <w:rPr>
+          <w:rFonts w:cs="Poppins"/>
+          <w:b/>
+          <w:bCs/>
+        </w:rPr>
+        <w:t>EITHER</w:t>
+      </w:r>
+    </w:p>
+    <w:p>
+      <w:pPr>
         <w:ind w:firstLine="720"/>
         <w:rPr>
           <w:rFonts w:cs="Poppins"/>
@@ -9769,6 +10083,73 @@
           <w:rPr>
             <w:rFonts w:cs="Poppins"/>
           </w:rPr>
+          <w:id w:val="406964386"/>
+          <w14:checkbox>
+            <w14:checked w14:val="0"/>
+            <w14:checkedState w14:val="2612" w14:font="MS Gothic"/>
+            <w14:uncheckedState w14:val="2610" w14:font="MS Gothic"/>
+          </w14:checkbox>
+        </w:sdtPr>
+        <w:sdtContent>
+          <w:r>
+            <w:rPr>
+              <w:rFonts w:ascii="MS Gothic" w:eastAsia="MS Gothic" w:hAnsi="MS Gothic" w:cs="Poppins" w:hint="eastAsia"/>
+            </w:rPr>
+            <w:t>☐</w:t>
+          </w:r>
+        </w:sdtContent>
+      </w:sdt>
+      <w:r>
+        <w:rPr>
+          <w:rFonts w:cs="Poppins"/>
+        </w:rPr>
+        <w:t> </w:t>
+      </w:r>
+      <w:proofErr w:type="spellStart"/>
+      <w:r>
+        <w:rPr>
+          <w:rFonts w:cs="Poppins"/>
+        </w:rPr>
+        <w:t>ConfigureSiteRedirect</w:t>
+      </w:r>
+      <w:proofErr w:type="spellEnd"/>
+      <w:r>
+        <w:rPr>
+          <w:rFonts w:cs="Poppins"/>
+        </w:rPr>
+        <w:t xml:space="preserve"> set to True</w:t>
+      </w:r>
+    </w:p>
+    <w:p>
+      <w:pPr>
+        <w:ind w:firstLine="720"/>
+        <w:rPr>
+          <w:rFonts w:cs="Poppins"/>
+          <w:b/>
+          <w:bCs/>
+        </w:rPr>
+      </w:pPr>
+      <w:r>
+        <w:rPr>
+          <w:rFonts w:cs="Poppins"/>
+          <w:b/>
+          <w:bCs/>
+        </w:rPr>
+        <w:t>OR</w:t>
+      </w:r>
+    </w:p>
+    <w:p>
+      <w:pPr>
+        <w:ind w:firstLine="720"/>
+        <w:rPr>
+          <w:rFonts w:cs="Poppins"/>
+        </w:rPr>
+      </w:pPr>
+      <w:sdt>
+        <w:sdtPr>
+          <w:rPr>
+            <w:rFonts w:cs="Poppins"/>
+          </w:rPr>
           <w:id w:val="-220134829"/>
           <w14:checkbox>
             <w14:checked w14:val="0"/>
@@ -9935,6 +10316,7 @@
         <w:rPr>
           <w:rFonts w:cs="Poppins"/>
         </w:rPr>
+        <w:lastRenderedPageBreak/>
         <w:t> </w:t>
       </w:r>
       <w:sdt>
@@ -10298,7 +10680,6 @@
     </w:p>
     <w:p>
       <w:r>
-        <w:lastRenderedPageBreak/>
         <w:tab/>
       </w:r>
       <w:sdt>
@@ -13966,12 +14347,14 @@
 </file>
 
 <file path=customXml/item3.xml><?xml version="1.0" encoding="utf-8"?>
-<?mso-contentType ?>
-<FormTemplates xmlns="http://schemas.microsoft.com/sharepoint/v3/contenttype/forms">
-  <Display>DocumentLibraryForm</Display>
-  <Edit>DocumentLibraryForm</Edit>
-  <New>DocumentLibraryForm</New>
-</FormTemplates>
+<p:properties xmlns:p="http://schemas.microsoft.com/office/2006/metadata/properties" xmlns:xsi="http://www.w3.org/2001/XMLSchema-instance" xmlns:pc="http://schemas.microsoft.com/office/infopath/2007/PartnerControls">
+  <documentManagement>
+    <lcf76f155ced4ddcb4097134ff3c332f xmlns="3da164b3-5063-46d6-bdf2-467546405f78">
+      <Terms xmlns="http://schemas.microsoft.com/office/infopath/2007/PartnerControls"/>
+    </lcf76f155ced4ddcb4097134ff3c332f>
+    <TaxCatchAll xmlns="d0b9ae9d-b9ff-4ac6-9f08-4bf5543ea0ed" xsi:nil="true"/>
+  </documentManagement>
+</p:properties>
 </file>
 
 <file path=customXml/item4.xml><?xml version="1.0" encoding="utf-8"?>
@@ -14164,14 +14547,12 @@
 </file>
 
 <file path=customXml/item5.xml><?xml version="1.0" encoding="utf-8"?>
-<p:properties xmlns:p="http://schemas.microsoft.com/office/2006/metadata/properties" xmlns:xsi="http://www.w3.org/2001/XMLSchema-instance" xmlns:pc="http://schemas.microsoft.com/office/infopath/2007/PartnerControls">
-  <documentManagement>
-    <lcf76f155ced4ddcb4097134ff3c332f xmlns="3da164b3-5063-46d6-bdf2-467546405f78">
-      <Terms xmlns="http://schemas.microsoft.com/office/infopath/2007/PartnerControls"/>
-    </lcf76f155ced4ddcb4097134ff3c332f>
-    <TaxCatchAll xmlns="d0b9ae9d-b9ff-4ac6-9f08-4bf5543ea0ed" xsi:nil="true"/>
-  </documentManagement>
-</p:properties>
+<?mso-contentType ?>
+<FormTemplates xmlns="http://schemas.microsoft.com/sharepoint/v3/contenttype/forms">
+  <Display>DocumentLibraryForm</Display>
+  <Edit>DocumentLibraryForm</Edit>
+  <New>DocumentLibraryForm</New>
+</FormTemplates>
 </file>
 
 <file path=customXml/itemProps1.xml><?xml version="1.0" encoding="utf-8"?>
@@ -14191,9 +14572,12 @@
 </file>
 
 <file path=customXml/itemProps3.xml><?xml version="1.0" encoding="utf-8"?>
-<ds:datastoreItem xmlns:ds="http://schemas.openxmlformats.org/officeDocument/2006/customXml" ds:itemID="{2072409F-AD5D-4085-AEE9-9754C5D9E00C}">
+<ds:datastoreItem xmlns:ds="http://schemas.openxmlformats.org/officeDocument/2006/customXml" ds:itemID="{1BD5F70C-6275-43D5-9D9D-1ABC457572A7}">
   <ds:schemaRefs>
-    <ds:schemaRef ds:uri="http://schemas.microsoft.com/sharepoint/v3/contenttype/forms"/>
+    <ds:schemaRef ds:uri="http://schemas.microsoft.com/office/2006/metadata/properties"/>
+    <ds:schemaRef ds:uri="http://schemas.microsoft.com/office/infopath/2007/PartnerControls"/>
+    <ds:schemaRef ds:uri="3da164b3-5063-46d6-bdf2-467546405f78"/>
+    <ds:schemaRef ds:uri="d0b9ae9d-b9ff-4ac6-9f08-4bf5543ea0ed"/>
   </ds:schemaRefs>
 </ds:datastoreItem>
 </file>
@@ -14218,12 +14602,9 @@
 </file>
 
 <file path=customXml/itemProps5.xml><?xml version="1.0" encoding="utf-8"?>
-<ds:datastoreItem xmlns:ds="http://schemas.openxmlformats.org/officeDocument/2006/customXml" ds:itemID="{1BD5F70C-6275-43D5-9D9D-1ABC457572A7}">
+<ds:datastoreItem xmlns:ds="http://schemas.openxmlformats.org/officeDocument/2006/customXml" ds:itemID="{2072409F-AD5D-4085-AEE9-9754C5D9E00C}">
   <ds:schemaRefs>
-    <ds:schemaRef ds:uri="http://schemas.microsoft.com/office/2006/metadata/properties"/>
-    <ds:schemaRef ds:uri="http://schemas.microsoft.com/office/infopath/2007/PartnerControls"/>
-    <ds:schemaRef ds:uri="3da164b3-5063-46d6-bdf2-467546405f78"/>
-    <ds:schemaRef ds:uri="d0b9ae9d-b9ff-4ac6-9f08-4bf5543ea0ed"/>
+    <ds:schemaRef ds:uri="http://schemas.microsoft.com/sharepoint/v3/contenttype/forms"/>
   </ds:schemaRefs>
 </ds:datastoreItem>
 </file>
</xml_diff>

<commit_message>
added Code Analyser instructions to install guides (#220)
</commit_message>
<xml_diff>
--- a/content/static/word/Installation Checklists - Multiple Server With HA.docx
+++ b/content/static/word/Installation Checklists - Multiple Server With HA.docx
@@ -5352,6 +5352,200 @@
         </w:rPr>
         <w:t> Installation Script run successfully</w:t>
       </w:r>
+      <w:r>
+        <w:rPr>
+          <w:rFonts w:cs="Poppins"/>
+        </w:rPr>
+        <w:br w:type="page"/>
+      </w:r>
+    </w:p>
+    <w:p>
+      <w:pPr>
+        <w:rPr>
+          <w:rFonts w:cs="Poppins"/>
+        </w:rPr>
+      </w:pPr>
+    </w:p>
+    <w:p>
+      <w:pPr>
+        <w:rPr>
+          <w:rFonts w:cs="Poppins"/>
+        </w:rPr>
+      </w:pPr>
+      <w:sdt>
+        <w:sdtPr>
+          <w:rPr>
+            <w:rFonts w:cs="Poppins"/>
+          </w:rPr>
+          <w:id w:val="1634516845"/>
+          <w14:checkbox>
+            <w14:checked w14:val="0"/>
+            <w14:checkedState w14:val="2612" w14:font="MS Gothic"/>
+            <w14:uncheckedState w14:val="2610" w14:font="MS Gothic"/>
+          </w14:checkbox>
+        </w:sdtPr>
+        <w:sdtContent>
+          <w:r>
+            <w:rPr>
+              <w:rFonts w:ascii="MS Gothic" w:eastAsia="MS Gothic" w:hAnsi="MS Gothic" w:cs="Poppins" w:hint="eastAsia"/>
+            </w:rPr>
+            <w:t>☐</w:t>
+          </w:r>
+        </w:sdtContent>
+      </w:sdt>
+      <w:r>
+        <w:rPr>
+          <w:rFonts w:cs="Poppins"/>
+        </w:rPr>
+        <w:t> </w:t>
+      </w:r>
+      <w:r>
+        <w:rPr>
+          <w:rFonts w:cs="Poppins"/>
+        </w:rPr>
+        <w:t>Code Analyser configured</w:t>
+      </w:r>
+    </w:p>
+    <w:p>
+      <w:pPr>
+        <w:rPr>
+          <w:rFonts w:cs="Poppins"/>
+          <w:b/>
+          <w:bCs/>
+        </w:rPr>
+      </w:pPr>
+      <w:r>
+        <w:rPr>
+          <w:rFonts w:cs="Poppins"/>
+        </w:rPr>
+        <w:tab/>
+      </w:r>
+      <w:r>
+        <w:rPr>
+          <w:rFonts w:cs="Poppins"/>
+          <w:b/>
+          <w:bCs/>
+        </w:rPr>
+        <w:t>EITHER</w:t>
+      </w:r>
+    </w:p>
+    <w:p>
+      <w:pPr>
+        <w:ind w:firstLine="720"/>
+        <w:rPr>
+          <w:rFonts w:cs="Poppins"/>
+        </w:rPr>
+      </w:pPr>
+      <w:sdt>
+        <w:sdtPr>
+          <w:rPr>
+            <w:rFonts w:cs="Poppins"/>
+          </w:rPr>
+          <w:id w:val="-1999258838"/>
+          <w14:checkbox>
+            <w14:checked w14:val="0"/>
+            <w14:checkedState w14:val="2612" w14:font="MS Gothic"/>
+            <w14:uncheckedState w14:val="2610" w14:font="MS Gothic"/>
+          </w14:checkbox>
+        </w:sdtPr>
+        <w:sdtContent>
+          <w:r>
+            <w:rPr>
+              <w:rFonts w:ascii="MS Gothic" w:eastAsia="MS Gothic" w:hAnsi="MS Gothic" w:cs="Poppins" w:hint="eastAsia"/>
+            </w:rPr>
+            <w:t>☐</w:t>
+          </w:r>
+        </w:sdtContent>
+      </w:sdt>
+      <w:r>
+        <w:rPr>
+          <w:rFonts w:cs="Poppins"/>
+        </w:rPr>
+        <w:t xml:space="preserve"> Allowed List </w:t>
+      </w:r>
+      <w:r>
+        <w:rPr>
+          <w:rFonts w:cs="Poppins"/>
+        </w:rPr>
+        <w:t>updated</w:t>
+      </w:r>
+    </w:p>
+    <w:p>
+      <w:pPr>
+        <w:rPr>
+          <w:rFonts w:cs="Poppins"/>
+          <w:b/>
+          <w:bCs/>
+        </w:rPr>
+      </w:pPr>
+      <w:r>
+        <w:rPr>
+          <w:rFonts w:cs="Poppins"/>
+        </w:rPr>
+        <w:tab/>
+      </w:r>
+      <w:r>
+        <w:rPr>
+          <w:rFonts w:cs="Poppins"/>
+          <w:b/>
+          <w:bCs/>
+        </w:rPr>
+        <w:t>OR</w:t>
+      </w:r>
+    </w:p>
+    <w:p>
+      <w:pPr>
+        <w:ind w:left="720"/>
+        <w:rPr>
+          <w:rFonts w:cs="Poppins"/>
+        </w:rPr>
+      </w:pPr>
+      <w:sdt>
+        <w:sdtPr>
+          <w:rPr>
+            <w:rFonts w:cs="Poppins"/>
+          </w:rPr>
+          <w:id w:val="-1251349143"/>
+          <w14:checkbox>
+            <w14:checked w14:val="0"/>
+            <w14:checkedState w14:val="2612" w14:font="MS Gothic"/>
+            <w14:uncheckedState w14:val="2610" w14:font="MS Gothic"/>
+          </w14:checkbox>
+        </w:sdtPr>
+        <w:sdtContent>
+          <w:r>
+            <w:rPr>
+              <w:rFonts w:ascii="MS Gothic" w:eastAsia="MS Gothic" w:hAnsi="MS Gothic" w:cs="Poppins" w:hint="eastAsia"/>
+            </w:rPr>
+            <w:t>☐</w:t>
+          </w:r>
+        </w:sdtContent>
+      </w:sdt>
+      <w:r>
+        <w:rPr>
+          <w:rFonts w:cs="Poppins"/>
+        </w:rPr>
+        <w:t xml:space="preserve"> Code </w:t>
+      </w:r>
+      <w:r>
+        <w:rPr>
+          <w:rFonts w:cs="Poppins"/>
+        </w:rPr>
+        <w:t>Analyser</w:t>
+      </w:r>
+      <w:r>
+        <w:rPr>
+          <w:rFonts w:cs="Poppins"/>
+        </w:rPr>
+        <w:t xml:space="preserve"> disabled</w:t>
+      </w:r>
+    </w:p>
+    <w:p>
+      <w:pPr>
+        <w:rPr>
+          <w:rFonts w:cs="Poppins"/>
+        </w:rPr>
+      </w:pPr>
     </w:p>
     <w:p>
       <w:pPr>
@@ -7313,517 +7507,49 @@
           <w:rFonts w:cs="Poppins"/>
         </w:rPr>
       </w:pPr>
-      <w:sdt>
-        <w:sdtPr>
-          <w:rPr>
-            <w:rFonts w:cs="Poppins"/>
-          </w:rPr>
-          <w:id w:val="-1842144763"/>
-          <w14:checkbox>
-            <w14:checked w14:val="0"/>
-            <w14:checkedState w14:val="2612" w14:font="MS Gothic"/>
-            <w14:uncheckedState w14:val="2610" w14:font="MS Gothic"/>
-          </w14:checkbox>
-        </w:sdtPr>
-        <w:sdtContent>
-          <w:r>
-            <w:rPr>
-              <w:rFonts w:ascii="MS Gothic" w:eastAsia="MS Gothic" w:hAnsi="MS Gothic" w:cs="Poppins" w:hint="eastAsia"/>
-            </w:rPr>
-            <w:t>☐</w:t>
-          </w:r>
-        </w:sdtContent>
-      </w:sdt>
-      <w:r>
-        <w:rPr>
-          <w:rFonts w:cs="Poppins"/>
-        </w:rPr>
-        <w:t> Required permissions added to Windows Crypto folder</w:t>
-      </w:r>
-    </w:p>
-    <w:p>
-      <w:pPr>
-        <w:rPr>
-          <w:rFonts w:cs="Poppins"/>
-        </w:rPr>
-      </w:pPr>
-      <w:sdt>
-        <w:sdtPr>
-          <w:rPr>
-            <w:rFonts w:cs="Poppins"/>
-          </w:rPr>
-          <w:id w:val="1980024812"/>
-          <w14:checkbox>
-            <w14:checked w14:val="0"/>
-            <w14:checkedState w14:val="2612" w14:font="MS Gothic"/>
-            <w14:uncheckedState w14:val="2610" w14:font="MS Gothic"/>
-          </w14:checkbox>
-        </w:sdtPr>
-        <w:sdtContent>
-          <w:r>
-            <w:rPr>
-              <w:rFonts w:ascii="MS Gothic" w:eastAsia="MS Gothic" w:hAnsi="MS Gothic" w:cs="Poppins" w:hint="eastAsia"/>
-            </w:rPr>
-            <w:t>☐</w:t>
-          </w:r>
-        </w:sdtContent>
-      </w:sdt>
-      <w:r>
-        <w:rPr>
-          <w:rFonts w:cs="Poppins"/>
-        </w:rPr>
-        <w:t> Service Fabric available with no errors reported</w:t>
-      </w:r>
-    </w:p>
-    <w:p>
-      <w:pPr>
-        <w:ind w:left="720"/>
-        <w:rPr>
-          <w:rFonts w:cs="Poppins"/>
-        </w:rPr>
-      </w:pPr>
-      <w:sdt>
-        <w:sdtPr>
-          <w:rPr>
-            <w:rFonts w:cs="Poppins"/>
-          </w:rPr>
-          <w:id w:val="198057195"/>
-          <w14:checkbox>
-            <w14:checked w14:val="0"/>
-            <w14:checkedState w14:val="2612" w14:font="MS Gothic"/>
-            <w14:uncheckedState w14:val="2610" w14:font="MS Gothic"/>
-          </w14:checkbox>
-        </w:sdtPr>
-        <w:sdtContent>
-          <w:r>
-            <w:rPr>
-              <w:rFonts w:ascii="MS Gothic" w:eastAsia="MS Gothic" w:hAnsi="MS Gothic" w:cs="Poppins" w:hint="eastAsia"/>
-            </w:rPr>
-            <w:t>☐</w:t>
-          </w:r>
-        </w:sdtContent>
-      </w:sdt>
-      <w:r>
-        <w:rPr>
-          <w:rFonts w:cs="Poppins"/>
-        </w:rPr>
-        <w:t> Certificate installed into Current User certificate store</w:t>
-      </w:r>
-    </w:p>
-    <w:p>
-      <w:pPr>
-        <w:ind w:left="720"/>
-        <w:rPr>
-          <w:rFonts w:cs="Poppins"/>
-        </w:rPr>
-      </w:pPr>
-      <w:sdt>
-        <w:sdtPr>
-          <w:rPr>
-            <w:rFonts w:cs="Poppins"/>
-          </w:rPr>
-          <w:id w:val="-1132240761"/>
-          <w14:checkbox>
-            <w14:checked w14:val="0"/>
-            <w14:checkedState w14:val="2612" w14:font="MS Gothic"/>
-            <w14:uncheckedState w14:val="2610" w14:font="MS Gothic"/>
-          </w14:checkbox>
-        </w:sdtPr>
-        <w:sdtContent>
-          <w:r>
-            <w:rPr>
-              <w:rFonts w:ascii="MS Gothic" w:eastAsia="MS Gothic" w:hAnsi="MS Gothic" w:cs="Poppins" w:hint="eastAsia"/>
-            </w:rPr>
-            <w:t>☐</w:t>
-          </w:r>
-        </w:sdtContent>
-      </w:sdt>
-      <w:r>
-        <w:rPr>
-          <w:rFonts w:cs="Poppins"/>
-        </w:rPr>
-        <w:t xml:space="preserve"> Service Fabric </w:t>
-      </w:r>
-      <w:r>
-        <w:rPr>
-          <w:rFonts w:cs="Poppins"/>
-        </w:rPr>
-        <w:t xml:space="preserve">Explorer </w:t>
-      </w:r>
-      <w:r>
-        <w:rPr>
-          <w:rFonts w:cs="Poppins"/>
-        </w:rPr>
-        <w:t>opened via local browser</w:t>
-      </w:r>
-    </w:p>
-    <w:p>
-      <w:pPr>
-        <w:ind w:left="720"/>
-        <w:rPr>
-          <w:rFonts w:cs="Poppins"/>
-        </w:rPr>
-      </w:pPr>
-      <w:sdt>
-        <w:sdtPr>
-          <w:rPr>
-            <w:rFonts w:cs="Poppins"/>
-          </w:rPr>
-          <w:id w:val="1722175200"/>
-          <w14:checkbox>
-            <w14:checked w14:val="0"/>
-            <w14:checkedState w14:val="2612" w14:font="MS Gothic"/>
-            <w14:uncheckedState w14:val="2610" w14:font="MS Gothic"/>
-          </w14:checkbox>
-        </w:sdtPr>
-        <w:sdtContent>
-          <w:r>
-            <w:rPr>
-              <w:rFonts w:ascii="MS Gothic" w:eastAsia="MS Gothic" w:hAnsi="MS Gothic" w:cs="Poppins" w:hint="eastAsia"/>
-            </w:rPr>
-            <w:t>☐</w:t>
-          </w:r>
-        </w:sdtContent>
-      </w:sdt>
-      <w:r>
-        <w:rPr>
-          <w:rFonts w:cs="Poppins"/>
-        </w:rPr>
-        <w:t xml:space="preserve"> No errors </w:t>
-      </w:r>
-      <w:r>
-        <w:rPr>
-          <w:rFonts w:cs="Poppins"/>
-        </w:rPr>
-        <w:t>or warnings</w:t>
-      </w:r>
-      <w:r>
-        <w:rPr>
-          <w:rFonts w:cs="Poppins"/>
-        </w:rPr>
-        <w:t xml:space="preserve"> are reported</w:t>
-      </w:r>
-    </w:p>
-    <w:p>
-      <w:pPr>
-        <w:rPr>
-          <w:rFonts w:cs="Poppins"/>
-        </w:rPr>
-      </w:pPr>
-      <w:sdt>
-        <w:sdtPr>
-          <w:rPr>
-            <w:rFonts w:cs="Poppins"/>
-          </w:rPr>
-          <w:id w:val="791097593"/>
-          <w14:checkbox>
-            <w14:checked w14:val="0"/>
-            <w14:checkedState w14:val="2612" w14:font="MS Gothic"/>
-            <w14:uncheckedState w14:val="2610" w14:font="MS Gothic"/>
-          </w14:checkbox>
-        </w:sdtPr>
-        <w:sdtContent>
-          <w:r>
-            <w:rPr>
-              <w:rFonts w:ascii="MS Gothic" w:eastAsia="MS Gothic" w:hAnsi="MS Gothic" w:cs="Poppins" w:hint="eastAsia"/>
-            </w:rPr>
-            <w:t>☐</w:t>
-          </w:r>
-        </w:sdtContent>
-      </w:sdt>
-      <w:r>
-        <w:rPr>
-          <w:rFonts w:cs="Poppins"/>
-        </w:rPr>
-        <w:t> Installation Files are archived for future use</w:t>
-      </w:r>
-    </w:p>
-    <w:p/>
-    <w:p>
-      <w:pPr>
-        <w:pStyle w:val="Sub-heading4"/>
-      </w:pPr>
-      <w:r>
-        <w:t>Install Gateway</w:t>
-      </w:r>
-    </w:p>
-    <w:p>
-      <w:pPr>
-        <w:rPr>
-          <w:rFonts w:cs="Poppins"/>
-        </w:rPr>
-      </w:pPr>
+    </w:p>
+    <w:p>
+      <w:pPr>
+        <w:rPr>
+          <w:rFonts w:cs="Poppins"/>
+        </w:rPr>
+      </w:pPr>
+      <w:sdt>
+        <w:sdtPr>
+          <w:rPr>
+            <w:rFonts w:cs="Poppins"/>
+          </w:rPr>
+          <w:id w:val="-2099700011"/>
+          <w14:checkbox>
+            <w14:checked w14:val="0"/>
+            <w14:checkedState w14:val="2612" w14:font="MS Gothic"/>
+            <w14:uncheckedState w14:val="2610" w14:font="MS Gothic"/>
+          </w14:checkbox>
+        </w:sdtPr>
+        <w:sdtContent>
+          <w:r>
+            <w:rPr>
+              <w:rFonts w:ascii="MS Gothic" w:eastAsia="MS Gothic" w:hAnsi="MS Gothic" w:cs="Poppins" w:hint="eastAsia"/>
+            </w:rPr>
+            <w:t>☐</w:t>
+          </w:r>
+        </w:sdtContent>
+      </w:sdt>
       <w:r>
         <w:rPr>
           <w:rFonts w:cs="Poppins"/>
         </w:rPr>
         <w:t> </w:t>
       </w:r>
-      <w:sdt>
-        <w:sdtPr>
-          <w:rPr>
-            <w:rFonts w:cs="Poppins"/>
-          </w:rPr>
-          <w:id w:val="405741309"/>
-          <w14:checkbox>
-            <w14:checked w14:val="0"/>
-            <w14:checkedState w14:val="2612" w14:font="MS Gothic"/>
-            <w14:uncheckedState w14:val="2610" w14:font="MS Gothic"/>
-          </w14:checkbox>
-        </w:sdtPr>
-        <w:sdtContent>
-          <w:r>
-            <w:rPr>
-              <w:rFonts w:ascii="MS Gothic" w:eastAsia="MS Gothic" w:hAnsi="MS Gothic" w:cs="Poppins" w:hint="eastAsia"/>
-            </w:rPr>
-            <w:t>☐</w:t>
-          </w:r>
-        </w:sdtContent>
-      </w:sdt>
-      <w:r>
-        <w:rPr>
-          <w:rFonts w:cs="Poppins"/>
-        </w:rPr>
-        <w:t xml:space="preserve"> </w:t>
-      </w:r>
-      <w:r>
-        <w:rPr>
-          <w:rFonts w:cs="Poppins"/>
-        </w:rPr>
-        <w:t>CORTEX Gateway Installation script configured</w:t>
-      </w:r>
-    </w:p>
-    <w:p>
-      <w:pPr>
-        <w:ind w:left="720"/>
-        <w:rPr>
-          <w:rFonts w:cs="Poppins"/>
-        </w:rPr>
-      </w:pPr>
-      <w:sdt>
-        <w:sdtPr>
-          <w:rPr>
-            <w:rFonts w:cs="Poppins"/>
-          </w:rPr>
-          <w:id w:val="430016681"/>
-          <w14:checkbox>
-            <w14:checked w14:val="0"/>
-            <w14:checkedState w14:val="2612" w14:font="MS Gothic"/>
-            <w14:uncheckedState w14:val="2610" w14:font="MS Gothic"/>
-          </w14:checkbox>
-        </w:sdtPr>
-        <w:sdtContent>
-          <w:r>
-            <w:rPr>
-              <w:rFonts w:ascii="MS Gothic" w:eastAsia="MS Gothic" w:hAnsi="MS Gothic" w:cs="Poppins" w:hint="eastAsia"/>
-            </w:rPr>
-            <w:t>☐</w:t>
-          </w:r>
-        </w:sdtContent>
-      </w:sdt>
-      <w:r>
-        <w:rPr>
-          <w:rFonts w:cs="Poppins"/>
-        </w:rPr>
-        <w:t> </w:t>
-      </w:r>
-      <w:proofErr w:type="spellStart"/>
-      <w:r>
-        <w:rPr>
-          <w:rFonts w:cs="Poppins"/>
-        </w:rPr>
-        <w:t>Gateway</w:t>
-      </w:r>
-      <w:r>
-        <w:rPr>
-          <w:rFonts w:cs="Poppins"/>
-        </w:rPr>
-        <w:t>PackagePath</w:t>
-      </w:r>
-      <w:proofErr w:type="spellEnd"/>
-      <w:r>
-        <w:rPr>
-          <w:rFonts w:cs="Poppins"/>
-        </w:rPr>
-        <w:t xml:space="preserve"> configured</w:t>
-      </w:r>
-    </w:p>
-    <w:p>
-      <w:pPr>
-        <w:ind w:left="720"/>
-        <w:rPr>
-          <w:rFonts w:cs="Poppins"/>
-        </w:rPr>
-      </w:pPr>
-      <w:sdt>
-        <w:sdtPr>
-          <w:rPr>
-            <w:rFonts w:cs="Poppins"/>
-          </w:rPr>
-          <w:id w:val="-1326594080"/>
-          <w14:checkbox>
-            <w14:checked w14:val="0"/>
-            <w14:checkedState w14:val="2612" w14:font="MS Gothic"/>
-            <w14:uncheckedState w14:val="2610" w14:font="MS Gothic"/>
-          </w14:checkbox>
-        </w:sdtPr>
-        <w:sdtContent>
-          <w:r>
-            <w:rPr>
-              <w:rFonts w:ascii="MS Gothic" w:eastAsia="MS Gothic" w:hAnsi="MS Gothic" w:cs="Poppins" w:hint="eastAsia"/>
-            </w:rPr>
-            <w:t>☐</w:t>
-          </w:r>
-        </w:sdtContent>
-      </w:sdt>
-      <w:r>
-        <w:rPr>
-          <w:rFonts w:cs="Poppins"/>
-        </w:rPr>
-        <w:t> </w:t>
-      </w:r>
-      <w:proofErr w:type="spellStart"/>
-      <w:r>
-        <w:rPr>
-          <w:rFonts w:cs="Poppins"/>
-        </w:rPr>
-        <w:t>FeatureFlags</w:t>
-      </w:r>
-      <w:proofErr w:type="spellEnd"/>
-      <w:r>
-        <w:rPr>
-          <w:rFonts w:cs="Poppins"/>
-        </w:rPr>
-        <w:t xml:space="preserve"> has been </w:t>
-      </w:r>
-      <w:r>
-        <w:rPr>
-          <w:rFonts w:cs="Poppins"/>
-        </w:rPr>
-        <w:t>configured with Feature Identifier</w:t>
-      </w:r>
-      <w:r>
-        <w:rPr>
-          <w:rFonts w:cs="Poppins"/>
-        </w:rPr>
-        <w:t xml:space="preserve"> as provided by CORTEX Service Portal</w:t>
-      </w:r>
-    </w:p>
-    <w:p>
-      <w:pPr>
-        <w:ind w:left="720"/>
-        <w:rPr>
-          <w:rFonts w:cs="Poppins"/>
-        </w:rPr>
-      </w:pPr>
-      <w:sdt>
-        <w:sdtPr>
-          <w:rPr>
-            <w:rFonts w:cs="Poppins"/>
-          </w:rPr>
-          <w:id w:val="-273710720"/>
-          <w14:checkbox>
-            <w14:checked w14:val="0"/>
-            <w14:checkedState w14:val="2612" w14:font="MS Gothic"/>
-            <w14:uncheckedState w14:val="2610" w14:font="MS Gothic"/>
-          </w14:checkbox>
-        </w:sdtPr>
-        <w:sdtContent>
-          <w:r>
-            <w:rPr>
-              <w:rFonts w:ascii="MS Gothic" w:eastAsia="MS Gothic" w:hAnsi="MS Gothic" w:cs="Poppins" w:hint="eastAsia"/>
-            </w:rPr>
-            <w:t>☐</w:t>
-          </w:r>
-        </w:sdtContent>
-      </w:sdt>
-      <w:r>
-        <w:rPr>
-          <w:rFonts w:cs="Poppins"/>
-        </w:rPr>
-        <w:t> </w:t>
-      </w:r>
-      <w:proofErr w:type="spellStart"/>
-      <w:r>
-        <w:rPr>
-          <w:rFonts w:cs="Poppins"/>
-        </w:rPr>
-        <w:t>ServiceFabric</w:t>
-      </w:r>
-      <w:r>
-        <w:rPr>
-          <w:rFonts w:cs="Poppins"/>
-        </w:rPr>
-        <w:t>APIGatewayEndpoint</w:t>
-      </w:r>
-      <w:proofErr w:type="spellEnd"/>
-      <w:r>
-        <w:rPr>
-          <w:rFonts w:cs="Poppins"/>
-        </w:rPr>
-        <w:t xml:space="preserve"> configured</w:t>
-      </w:r>
-    </w:p>
-    <w:p>
-      <w:pPr>
-        <w:ind w:left="720"/>
-        <w:rPr>
-          <w:rFonts w:cs="Poppins"/>
-        </w:rPr>
-      </w:pPr>
-    </w:p>
-    <w:p>
-      <w:pPr>
-        <w:ind w:left="720"/>
-        <w:rPr>
-          <w:rFonts w:cs="Poppins"/>
-        </w:rPr>
-      </w:pPr>
-      <w:sdt>
-        <w:sdtPr>
-          <w:rPr>
-            <w:rFonts w:cs="Poppins"/>
-          </w:rPr>
-          <w:id w:val="1808207895"/>
-          <w14:checkbox>
-            <w14:checked w14:val="0"/>
-            <w14:checkedState w14:val="2612" w14:font="MS Gothic"/>
-            <w14:uncheckedState w14:val="2610" w14:font="MS Gothic"/>
-          </w14:checkbox>
-        </w:sdtPr>
-        <w:sdtContent>
-          <w:r>
-            <w:rPr>
-              <w:rFonts w:ascii="MS Gothic" w:eastAsia="MS Gothic" w:hAnsi="MS Gothic" w:cs="Poppins" w:hint="eastAsia"/>
-            </w:rPr>
-            <w:t>☐</w:t>
-          </w:r>
-        </w:sdtContent>
-      </w:sdt>
-      <w:r>
-        <w:rPr>
-          <w:rFonts w:cs="Poppins"/>
-        </w:rPr>
-        <w:t> </w:t>
-      </w:r>
-      <w:proofErr w:type="spellStart"/>
-      <w:r>
-        <w:rPr>
-          <w:rFonts w:cs="Poppins"/>
-        </w:rPr>
-        <w:t>ServiceFabricUsingSelfSignedCertificates</w:t>
-      </w:r>
-      <w:proofErr w:type="spellEnd"/>
-      <w:r>
-        <w:rPr>
-          <w:rFonts w:cs="Poppins"/>
-        </w:rPr>
-        <w:t xml:space="preserve"> Parameter configured</w:t>
-      </w:r>
-    </w:p>
-    <w:p>
-      <w:pPr>
-        <w:ind w:left="720" w:firstLine="720"/>
+      <w:r>
+        <w:rPr>
+          <w:rFonts w:cs="Poppins"/>
+        </w:rPr>
+        <w:t>Code Analyser configured</w:t>
+      </w:r>
+    </w:p>
+    <w:p>
+      <w:pPr>
         <w:rPr>
           <w:rFonts w:cs="Poppins"/>
           <w:b/>
@@ -7833,6 +7559,12 @@
       <w:r>
         <w:rPr>
           <w:rFonts w:cs="Poppins"/>
+        </w:rPr>
+        <w:tab/>
+      </w:r>
+      <w:r>
+        <w:rPr>
+          <w:rFonts w:cs="Poppins"/>
           <w:b/>
           <w:bCs/>
         </w:rPr>
@@ -7841,104 +7573,43 @@
     </w:p>
     <w:p>
       <w:pPr>
-        <w:ind w:left="720"/>
-        <w:rPr>
-          <w:rFonts w:cs="Poppins"/>
-        </w:rPr>
-      </w:pPr>
-      <w:r>
-        <w:rPr>
-          <w:rFonts w:cs="Poppins"/>
-        </w:rPr>
-        <w:tab/>
-      </w:r>
-      <w:sdt>
-        <w:sdtPr>
-          <w:rPr>
-            <w:rFonts w:cs="Poppins"/>
-          </w:rPr>
-          <w:id w:val="739442579"/>
-          <w14:checkbox>
-            <w14:checked w14:val="0"/>
-            <w14:checkedState w14:val="2612" w14:font="MS Gothic"/>
-            <w14:uncheckedState w14:val="2610" w14:font="MS Gothic"/>
-          </w14:checkbox>
-        </w:sdtPr>
-        <w:sdtContent>
-          <w:r>
-            <w:rPr>
-              <w:rFonts w:ascii="MS Gothic" w:eastAsia="MS Gothic" w:hAnsi="MS Gothic" w:cs="Poppins" w:hint="eastAsia"/>
-            </w:rPr>
-            <w:t>☐</w:t>
-          </w:r>
-        </w:sdtContent>
-      </w:sdt>
-      <w:r>
-        <w:rPr>
-          <w:rFonts w:cs="Poppins"/>
-        </w:rPr>
-        <w:t xml:space="preserve"> </w:t>
-      </w:r>
-      <w:r>
-        <w:rPr>
-          <w:rFonts w:cs="Poppins"/>
-        </w:rPr>
-        <w:t>I</w:t>
-      </w:r>
-      <w:r>
-        <w:rPr>
-          <w:rFonts w:cs="Poppins"/>
-        </w:rPr>
-        <w:t>f using CA Certificates</w:t>
-      </w:r>
-    </w:p>
-    <w:p>
-      <w:pPr>
-        <w:ind w:left="1440" w:firstLine="720"/>
-        <w:rPr>
-          <w:rFonts w:cs="Poppins"/>
-        </w:rPr>
-      </w:pPr>
-      <w:sdt>
-        <w:sdtPr>
-          <w:rPr>
-            <w:rFonts w:cs="Poppins"/>
-          </w:rPr>
-          <w:id w:val="526149355"/>
-          <w14:checkbox>
-            <w14:checked w14:val="0"/>
-            <w14:checkedState w14:val="2612" w14:font="MS Gothic"/>
-            <w14:uncheckedState w14:val="2610" w14:font="MS Gothic"/>
-          </w14:checkbox>
-        </w:sdtPr>
-        <w:sdtContent>
-          <w:r>
-            <w:rPr>
-              <w:rFonts w:ascii="MS Gothic" w:eastAsia="MS Gothic" w:hAnsi="MS Gothic" w:cs="Poppins" w:hint="eastAsia"/>
-            </w:rPr>
-            <w:t>☐</w:t>
-          </w:r>
-        </w:sdtContent>
-      </w:sdt>
-      <w:r>
-        <w:rPr>
-          <w:rFonts w:cs="Poppins"/>
-        </w:rPr>
-        <w:t> </w:t>
-      </w:r>
-      <w:proofErr w:type="spellStart"/>
-      <w:r>
-        <w:rPr>
-          <w:rFonts w:cs="Poppins"/>
-        </w:rPr>
-        <w:t>ServiceFabricUsingSelfSignedCertificates</w:t>
-      </w:r>
-      <w:proofErr w:type="spellEnd"/>
-      <w:r>
-        <w:rPr>
-          <w:rFonts w:cs="Poppins"/>
-        </w:rPr>
-        <w:t xml:space="preserve"> set to False</w:t>
+        <w:ind w:firstLine="720"/>
+        <w:rPr>
+          <w:rFonts w:cs="Poppins"/>
+        </w:rPr>
+      </w:pPr>
+      <w:sdt>
+        <w:sdtPr>
+          <w:rPr>
+            <w:rFonts w:cs="Poppins"/>
+          </w:rPr>
+          <w:id w:val="429166912"/>
+          <w14:checkbox>
+            <w14:checked w14:val="0"/>
+            <w14:checkedState w14:val="2612" w14:font="MS Gothic"/>
+            <w14:uncheckedState w14:val="2610" w14:font="MS Gothic"/>
+          </w14:checkbox>
+        </w:sdtPr>
+        <w:sdtContent>
+          <w:r>
+            <w:rPr>
+              <w:rFonts w:ascii="MS Gothic" w:eastAsia="MS Gothic" w:hAnsi="MS Gothic" w:cs="Poppins" w:hint="eastAsia"/>
+            </w:rPr>
+            <w:t>☐</w:t>
+          </w:r>
+        </w:sdtContent>
+      </w:sdt>
+      <w:r>
+        <w:rPr>
+          <w:rFonts w:cs="Poppins"/>
+        </w:rPr>
+        <w:t xml:space="preserve"> Allowed List </w:t>
+      </w:r>
+      <w:r>
+        <w:rPr>
+          <w:rFonts w:cs="Poppins"/>
+        </w:rPr>
+        <w:t>updated</w:t>
       </w:r>
     </w:p>
     <w:p>
@@ -7958,12 +7629,6 @@
       <w:r>
         <w:rPr>
           <w:rFonts w:cs="Poppins"/>
-        </w:rPr>
-        <w:tab/>
-      </w:r>
-      <w:r>
-        <w:rPr>
-          <w:rFonts w:cs="Poppins"/>
           <w:b/>
           <w:bCs/>
         </w:rPr>
@@ -7972,455 +7637,575 @@
     </w:p>
     <w:p>
       <w:pPr>
+        <w:ind w:left="720"/>
+        <w:rPr>
+          <w:rFonts w:cs="Poppins"/>
+        </w:rPr>
+      </w:pPr>
+      <w:sdt>
+        <w:sdtPr>
+          <w:rPr>
+            <w:rFonts w:cs="Poppins"/>
+          </w:rPr>
+          <w:id w:val="-1539270625"/>
+          <w14:checkbox>
+            <w14:checked w14:val="0"/>
+            <w14:checkedState w14:val="2612" w14:font="MS Gothic"/>
+            <w14:uncheckedState w14:val="2610" w14:font="MS Gothic"/>
+          </w14:checkbox>
+        </w:sdtPr>
+        <w:sdtContent>
+          <w:r>
+            <w:rPr>
+              <w:rFonts w:ascii="MS Gothic" w:eastAsia="MS Gothic" w:hAnsi="MS Gothic" w:cs="Poppins" w:hint="eastAsia"/>
+            </w:rPr>
+            <w:t>☐</w:t>
+          </w:r>
+        </w:sdtContent>
+      </w:sdt>
+      <w:r>
+        <w:rPr>
+          <w:rFonts w:cs="Poppins"/>
+        </w:rPr>
+        <w:t xml:space="preserve"> Code </w:t>
+      </w:r>
+      <w:r>
+        <w:rPr>
+          <w:rFonts w:cs="Poppins"/>
+        </w:rPr>
+        <w:t>Analyser</w:t>
+      </w:r>
+      <w:r>
+        <w:rPr>
+          <w:rFonts w:cs="Poppins"/>
+        </w:rPr>
+        <w:t xml:space="preserve"> disabled</w:t>
+      </w:r>
+    </w:p>
+    <w:p>
+      <w:pPr>
+        <w:rPr>
+          <w:rFonts w:cs="Poppins"/>
+        </w:rPr>
+      </w:pPr>
+    </w:p>
+    <w:p>
+      <w:pPr>
+        <w:rPr>
+          <w:rFonts w:cs="Poppins"/>
+        </w:rPr>
+      </w:pPr>
+      <w:sdt>
+        <w:sdtPr>
+          <w:rPr>
+            <w:rFonts w:cs="Poppins"/>
+          </w:rPr>
+          <w:id w:val="-1842144763"/>
+          <w14:checkbox>
+            <w14:checked w14:val="0"/>
+            <w14:checkedState w14:val="2612" w14:font="MS Gothic"/>
+            <w14:uncheckedState w14:val="2610" w14:font="MS Gothic"/>
+          </w14:checkbox>
+        </w:sdtPr>
+        <w:sdtContent>
+          <w:r>
+            <w:rPr>
+              <w:rFonts w:ascii="MS Gothic" w:eastAsia="MS Gothic" w:hAnsi="MS Gothic" w:cs="Poppins" w:hint="eastAsia"/>
+            </w:rPr>
+            <w:t>☐</w:t>
+          </w:r>
+        </w:sdtContent>
+      </w:sdt>
+      <w:r>
+        <w:rPr>
+          <w:rFonts w:cs="Poppins"/>
+        </w:rPr>
+        <w:t> Required permissions added to Windows Crypto folder</w:t>
+      </w:r>
+    </w:p>
+    <w:p>
+      <w:pPr>
+        <w:rPr>
+          <w:rFonts w:cs="Poppins"/>
+        </w:rPr>
+      </w:pPr>
+      <w:sdt>
+        <w:sdtPr>
+          <w:rPr>
+            <w:rFonts w:cs="Poppins"/>
+          </w:rPr>
+          <w:id w:val="1980024812"/>
+          <w14:checkbox>
+            <w14:checked w14:val="0"/>
+            <w14:checkedState w14:val="2612" w14:font="MS Gothic"/>
+            <w14:uncheckedState w14:val="2610" w14:font="MS Gothic"/>
+          </w14:checkbox>
+        </w:sdtPr>
+        <w:sdtContent>
+          <w:r>
+            <w:rPr>
+              <w:rFonts w:ascii="MS Gothic" w:eastAsia="MS Gothic" w:hAnsi="MS Gothic" w:cs="Poppins" w:hint="eastAsia"/>
+            </w:rPr>
+            <w:t>☐</w:t>
+          </w:r>
+        </w:sdtContent>
+      </w:sdt>
+      <w:r>
+        <w:rPr>
+          <w:rFonts w:cs="Poppins"/>
+        </w:rPr>
+        <w:t> Service Fabric available with no errors reported</w:t>
+      </w:r>
+    </w:p>
+    <w:p>
+      <w:pPr>
+        <w:ind w:left="720"/>
+        <w:rPr>
+          <w:rFonts w:cs="Poppins"/>
+        </w:rPr>
+      </w:pPr>
+      <w:sdt>
+        <w:sdtPr>
+          <w:rPr>
+            <w:rFonts w:cs="Poppins"/>
+          </w:rPr>
+          <w:id w:val="198057195"/>
+          <w14:checkbox>
+            <w14:checked w14:val="0"/>
+            <w14:checkedState w14:val="2612" w14:font="MS Gothic"/>
+            <w14:uncheckedState w14:val="2610" w14:font="MS Gothic"/>
+          </w14:checkbox>
+        </w:sdtPr>
+        <w:sdtContent>
+          <w:r>
+            <w:rPr>
+              <w:rFonts w:ascii="MS Gothic" w:eastAsia="MS Gothic" w:hAnsi="MS Gothic" w:cs="Poppins" w:hint="eastAsia"/>
+            </w:rPr>
+            <w:t>☐</w:t>
+          </w:r>
+        </w:sdtContent>
+      </w:sdt>
+      <w:r>
+        <w:rPr>
+          <w:rFonts w:cs="Poppins"/>
+        </w:rPr>
+        <w:t> Certificate installed into Current User certificate store</w:t>
+      </w:r>
+    </w:p>
+    <w:p>
+      <w:pPr>
+        <w:ind w:left="720"/>
+        <w:rPr>
+          <w:rFonts w:cs="Poppins"/>
+        </w:rPr>
+      </w:pPr>
+      <w:sdt>
+        <w:sdtPr>
+          <w:rPr>
+            <w:rFonts w:cs="Poppins"/>
+          </w:rPr>
+          <w:id w:val="-1132240761"/>
+          <w14:checkbox>
+            <w14:checked w14:val="0"/>
+            <w14:checkedState w14:val="2612" w14:font="MS Gothic"/>
+            <w14:uncheckedState w14:val="2610" w14:font="MS Gothic"/>
+          </w14:checkbox>
+        </w:sdtPr>
+        <w:sdtContent>
+          <w:r>
+            <w:rPr>
+              <w:rFonts w:ascii="MS Gothic" w:eastAsia="MS Gothic" w:hAnsi="MS Gothic" w:cs="Poppins" w:hint="eastAsia"/>
+            </w:rPr>
+            <w:t>☐</w:t>
+          </w:r>
+        </w:sdtContent>
+      </w:sdt>
+      <w:r>
+        <w:rPr>
+          <w:rFonts w:cs="Poppins"/>
+        </w:rPr>
+        <w:t xml:space="preserve"> Service Fabric </w:t>
+      </w:r>
+      <w:r>
+        <w:rPr>
+          <w:rFonts w:cs="Poppins"/>
+        </w:rPr>
+        <w:t xml:space="preserve">Explorer </w:t>
+      </w:r>
+      <w:r>
+        <w:rPr>
+          <w:rFonts w:cs="Poppins"/>
+        </w:rPr>
+        <w:t>opened via local browser</w:t>
+      </w:r>
+    </w:p>
+    <w:p>
+      <w:pPr>
+        <w:ind w:left="720"/>
+        <w:rPr>
+          <w:rFonts w:cs="Poppins"/>
+        </w:rPr>
+      </w:pPr>
+      <w:sdt>
+        <w:sdtPr>
+          <w:rPr>
+            <w:rFonts w:cs="Poppins"/>
+          </w:rPr>
+          <w:id w:val="1722175200"/>
+          <w14:checkbox>
+            <w14:checked w14:val="0"/>
+            <w14:checkedState w14:val="2612" w14:font="MS Gothic"/>
+            <w14:uncheckedState w14:val="2610" w14:font="MS Gothic"/>
+          </w14:checkbox>
+        </w:sdtPr>
+        <w:sdtContent>
+          <w:r>
+            <w:rPr>
+              <w:rFonts w:ascii="MS Gothic" w:eastAsia="MS Gothic" w:hAnsi="MS Gothic" w:cs="Poppins" w:hint="eastAsia"/>
+            </w:rPr>
+            <w:t>☐</w:t>
+          </w:r>
+        </w:sdtContent>
+      </w:sdt>
+      <w:r>
+        <w:rPr>
+          <w:rFonts w:cs="Poppins"/>
+        </w:rPr>
+        <w:t xml:space="preserve"> No errors </w:t>
+      </w:r>
+      <w:r>
+        <w:rPr>
+          <w:rFonts w:cs="Poppins"/>
+        </w:rPr>
+        <w:t>or warnings</w:t>
+      </w:r>
+      <w:r>
+        <w:rPr>
+          <w:rFonts w:cs="Poppins"/>
+        </w:rPr>
+        <w:t xml:space="preserve"> are reported</w:t>
+      </w:r>
+    </w:p>
+    <w:p>
+      <w:pPr>
+        <w:rPr>
+          <w:rFonts w:cs="Poppins"/>
+        </w:rPr>
+      </w:pPr>
+      <w:sdt>
+        <w:sdtPr>
+          <w:rPr>
+            <w:rFonts w:cs="Poppins"/>
+          </w:rPr>
+          <w:id w:val="791097593"/>
+          <w14:checkbox>
+            <w14:checked w14:val="0"/>
+            <w14:checkedState w14:val="2612" w14:font="MS Gothic"/>
+            <w14:uncheckedState w14:val="2610" w14:font="MS Gothic"/>
+          </w14:checkbox>
+        </w:sdtPr>
+        <w:sdtContent>
+          <w:r>
+            <w:rPr>
+              <w:rFonts w:ascii="MS Gothic" w:eastAsia="MS Gothic" w:hAnsi="MS Gothic" w:cs="Poppins" w:hint="eastAsia"/>
+            </w:rPr>
+            <w:t>☐</w:t>
+          </w:r>
+        </w:sdtContent>
+      </w:sdt>
+      <w:r>
+        <w:rPr>
+          <w:rFonts w:cs="Poppins"/>
+        </w:rPr>
+        <w:t> Installation Files are archived for future use</w:t>
+      </w:r>
+    </w:p>
+    <w:p/>
+    <w:p>
+      <w:pPr>
+        <w:pStyle w:val="Sub-heading4"/>
+      </w:pPr>
+      <w:r>
+        <w:t>Install Gateway</w:t>
+      </w:r>
+    </w:p>
+    <w:p>
+      <w:pPr>
+        <w:rPr>
+          <w:rFonts w:cs="Poppins"/>
+        </w:rPr>
+      </w:pPr>
+      <w:r>
+        <w:rPr>
+          <w:rFonts w:cs="Poppins"/>
+        </w:rPr>
+        <w:t> </w:t>
+      </w:r>
+      <w:sdt>
+        <w:sdtPr>
+          <w:rPr>
+            <w:rFonts w:cs="Poppins"/>
+          </w:rPr>
+          <w:id w:val="405741309"/>
+          <w14:checkbox>
+            <w14:checked w14:val="0"/>
+            <w14:checkedState w14:val="2612" w14:font="MS Gothic"/>
+            <w14:uncheckedState w14:val="2610" w14:font="MS Gothic"/>
+          </w14:checkbox>
+        </w:sdtPr>
+        <w:sdtContent>
+          <w:r>
+            <w:rPr>
+              <w:rFonts w:ascii="MS Gothic" w:eastAsia="MS Gothic" w:hAnsi="MS Gothic" w:cs="Poppins" w:hint="eastAsia"/>
+            </w:rPr>
+            <w:t>☐</w:t>
+          </w:r>
+        </w:sdtContent>
+      </w:sdt>
+      <w:r>
+        <w:rPr>
+          <w:rFonts w:cs="Poppins"/>
+        </w:rPr>
+        <w:t xml:space="preserve"> </w:t>
+      </w:r>
+      <w:r>
+        <w:rPr>
+          <w:rFonts w:cs="Poppins"/>
+        </w:rPr>
+        <w:t>CORTEX Gateway Installation script configured</w:t>
+      </w:r>
+    </w:p>
+    <w:p>
+      <w:pPr>
+        <w:ind w:left="720"/>
+        <w:rPr>
+          <w:rFonts w:cs="Poppins"/>
+        </w:rPr>
+      </w:pPr>
+      <w:sdt>
+        <w:sdtPr>
+          <w:rPr>
+            <w:rFonts w:cs="Poppins"/>
+          </w:rPr>
+          <w:id w:val="430016681"/>
+          <w14:checkbox>
+            <w14:checked w14:val="0"/>
+            <w14:checkedState w14:val="2612" w14:font="MS Gothic"/>
+            <w14:uncheckedState w14:val="2610" w14:font="MS Gothic"/>
+          </w14:checkbox>
+        </w:sdtPr>
+        <w:sdtContent>
+          <w:r>
+            <w:rPr>
+              <w:rFonts w:ascii="MS Gothic" w:eastAsia="MS Gothic" w:hAnsi="MS Gothic" w:cs="Poppins" w:hint="eastAsia"/>
+            </w:rPr>
+            <w:t>☐</w:t>
+          </w:r>
+        </w:sdtContent>
+      </w:sdt>
+      <w:r>
+        <w:rPr>
+          <w:rFonts w:cs="Poppins"/>
+        </w:rPr>
+        <w:t> </w:t>
+      </w:r>
+      <w:proofErr w:type="spellStart"/>
+      <w:r>
+        <w:rPr>
+          <w:rFonts w:cs="Poppins"/>
+        </w:rPr>
+        <w:t>Gateway</w:t>
+      </w:r>
+      <w:r>
+        <w:rPr>
+          <w:rFonts w:cs="Poppins"/>
+        </w:rPr>
+        <w:t>PackagePath</w:t>
+      </w:r>
+      <w:proofErr w:type="spellEnd"/>
+      <w:r>
+        <w:rPr>
+          <w:rFonts w:cs="Poppins"/>
+        </w:rPr>
+        <w:t xml:space="preserve"> configured</w:t>
+      </w:r>
+    </w:p>
+    <w:p>
+      <w:pPr>
+        <w:ind w:left="720"/>
+        <w:rPr>
+          <w:rFonts w:cs="Poppins"/>
+        </w:rPr>
+      </w:pPr>
+      <w:sdt>
+        <w:sdtPr>
+          <w:rPr>
+            <w:rFonts w:cs="Poppins"/>
+          </w:rPr>
+          <w:id w:val="-1326594080"/>
+          <w14:checkbox>
+            <w14:checked w14:val="0"/>
+            <w14:checkedState w14:val="2612" w14:font="MS Gothic"/>
+            <w14:uncheckedState w14:val="2610" w14:font="MS Gothic"/>
+          </w14:checkbox>
+        </w:sdtPr>
+        <w:sdtContent>
+          <w:r>
+            <w:rPr>
+              <w:rFonts w:ascii="MS Gothic" w:eastAsia="MS Gothic" w:hAnsi="MS Gothic" w:cs="Poppins" w:hint="eastAsia"/>
+            </w:rPr>
+            <w:t>☐</w:t>
+          </w:r>
+        </w:sdtContent>
+      </w:sdt>
+      <w:r>
+        <w:rPr>
+          <w:rFonts w:cs="Poppins"/>
+        </w:rPr>
+        <w:t> </w:t>
+      </w:r>
+      <w:proofErr w:type="spellStart"/>
+      <w:r>
+        <w:rPr>
+          <w:rFonts w:cs="Poppins"/>
+        </w:rPr>
+        <w:t>FeatureFlags</w:t>
+      </w:r>
+      <w:proofErr w:type="spellEnd"/>
+      <w:r>
+        <w:rPr>
+          <w:rFonts w:cs="Poppins"/>
+        </w:rPr>
+        <w:t xml:space="preserve"> has been </w:t>
+      </w:r>
+      <w:r>
+        <w:rPr>
+          <w:rFonts w:cs="Poppins"/>
+        </w:rPr>
+        <w:t>configured with Feature Identifier</w:t>
+      </w:r>
+      <w:r>
+        <w:rPr>
+          <w:rFonts w:cs="Poppins"/>
+        </w:rPr>
+        <w:t xml:space="preserve"> as provided by CORTEX Service Portal</w:t>
+      </w:r>
+    </w:p>
+    <w:p>
+      <w:pPr>
+        <w:ind w:left="720"/>
+        <w:rPr>
+          <w:rFonts w:cs="Poppins"/>
+        </w:rPr>
+      </w:pPr>
+      <w:sdt>
+        <w:sdtPr>
+          <w:rPr>
+            <w:rFonts w:cs="Poppins"/>
+          </w:rPr>
+          <w:id w:val="-273710720"/>
+          <w14:checkbox>
+            <w14:checked w14:val="0"/>
+            <w14:checkedState w14:val="2612" w14:font="MS Gothic"/>
+            <w14:uncheckedState w14:val="2610" w14:font="MS Gothic"/>
+          </w14:checkbox>
+        </w:sdtPr>
+        <w:sdtContent>
+          <w:r>
+            <w:rPr>
+              <w:rFonts w:ascii="MS Gothic" w:eastAsia="MS Gothic" w:hAnsi="MS Gothic" w:cs="Poppins" w:hint="eastAsia"/>
+            </w:rPr>
+            <w:t>☐</w:t>
+          </w:r>
+        </w:sdtContent>
+      </w:sdt>
+      <w:r>
+        <w:rPr>
+          <w:rFonts w:cs="Poppins"/>
+        </w:rPr>
+        <w:t> </w:t>
+      </w:r>
+      <w:proofErr w:type="spellStart"/>
+      <w:r>
+        <w:rPr>
+          <w:rFonts w:cs="Poppins"/>
+        </w:rPr>
+        <w:t>ServiceFabric</w:t>
+      </w:r>
+      <w:r>
+        <w:rPr>
+          <w:rFonts w:cs="Poppins"/>
+        </w:rPr>
+        <w:t>APIGatewayEndpoint</w:t>
+      </w:r>
+      <w:proofErr w:type="spellEnd"/>
+      <w:r>
+        <w:rPr>
+          <w:rFonts w:cs="Poppins"/>
+        </w:rPr>
+        <w:t xml:space="preserve"> configured</w:t>
+      </w:r>
+    </w:p>
+    <w:p>
+      <w:pPr>
+        <w:ind w:left="720"/>
+        <w:rPr>
+          <w:rFonts w:cs="Poppins"/>
+        </w:rPr>
+      </w:pPr>
+    </w:p>
+    <w:p>
+      <w:pPr>
+        <w:ind w:left="720"/>
+        <w:rPr>
+          <w:rFonts w:cs="Poppins"/>
+        </w:rPr>
+      </w:pPr>
+      <w:sdt>
+        <w:sdtPr>
+          <w:rPr>
+            <w:rFonts w:cs="Poppins"/>
+          </w:rPr>
+          <w:id w:val="1808207895"/>
+          <w14:checkbox>
+            <w14:checked w14:val="0"/>
+            <w14:checkedState w14:val="2612" w14:font="MS Gothic"/>
+            <w14:uncheckedState w14:val="2610" w14:font="MS Gothic"/>
+          </w14:checkbox>
+        </w:sdtPr>
+        <w:sdtContent>
+          <w:r>
+            <w:rPr>
+              <w:rFonts w:ascii="MS Gothic" w:eastAsia="MS Gothic" w:hAnsi="MS Gothic" w:cs="Poppins" w:hint="eastAsia"/>
+            </w:rPr>
+            <w:t>☐</w:t>
+          </w:r>
+        </w:sdtContent>
+      </w:sdt>
+      <w:r>
+        <w:rPr>
+          <w:rFonts w:cs="Poppins"/>
+        </w:rPr>
+        <w:t> </w:t>
+      </w:r>
+      <w:proofErr w:type="spellStart"/>
+      <w:r>
+        <w:rPr>
+          <w:rFonts w:cs="Poppins"/>
+        </w:rPr>
+        <w:t>ServiceFabricUsingSelfSignedCertificates</w:t>
+      </w:r>
+      <w:proofErr w:type="spellEnd"/>
+      <w:r>
+        <w:rPr>
+          <w:rFonts w:cs="Poppins"/>
+        </w:rPr>
+        <w:t xml:space="preserve"> Parameter configured</w:t>
+      </w:r>
+    </w:p>
+    <w:p>
+      <w:pPr>
         <w:ind w:left="720" w:firstLine="720"/>
-        <w:rPr>
-          <w:rFonts w:cs="Poppins"/>
-        </w:rPr>
-      </w:pPr>
-      <w:sdt>
-        <w:sdtPr>
-          <w:rPr>
-            <w:rFonts w:cs="Poppins"/>
-          </w:rPr>
-          <w:id w:val="156738479"/>
-          <w14:checkbox>
-            <w14:checked w14:val="0"/>
-            <w14:checkedState w14:val="2612" w14:font="MS Gothic"/>
-            <w14:uncheckedState w14:val="2610" w14:font="MS Gothic"/>
-          </w14:checkbox>
-        </w:sdtPr>
-        <w:sdtContent>
-          <w:r>
-            <w:rPr>
-              <w:rFonts w:ascii="MS Gothic" w:eastAsia="MS Gothic" w:hAnsi="MS Gothic" w:cs="Poppins" w:hint="eastAsia"/>
-            </w:rPr>
-            <w:t>☐</w:t>
-          </w:r>
-        </w:sdtContent>
-      </w:sdt>
-      <w:r>
-        <w:rPr>
-          <w:rFonts w:cs="Poppins"/>
-        </w:rPr>
-        <w:t xml:space="preserve"> </w:t>
-      </w:r>
-      <w:r>
-        <w:rPr>
-          <w:rFonts w:cs="Poppins"/>
-        </w:rPr>
-        <w:t>If using Self Signed Certificates</w:t>
-      </w:r>
-    </w:p>
-    <w:p>
-      <w:pPr>
-        <w:ind w:left="1440" w:firstLine="720"/>
-        <w:rPr>
-          <w:rFonts w:cs="Poppins"/>
-        </w:rPr>
-      </w:pPr>
-      <w:sdt>
-        <w:sdtPr>
-          <w:rPr>
-            <w:rFonts w:cs="Poppins"/>
-          </w:rPr>
-          <w:id w:val="1166823037"/>
-          <w14:checkbox>
-            <w14:checked w14:val="0"/>
-            <w14:checkedState w14:val="2612" w14:font="MS Gothic"/>
-            <w14:uncheckedState w14:val="2610" w14:font="MS Gothic"/>
-          </w14:checkbox>
-        </w:sdtPr>
-        <w:sdtContent>
-          <w:r>
-            <w:rPr>
-              <w:rFonts w:ascii="MS Gothic" w:eastAsia="MS Gothic" w:hAnsi="MS Gothic" w:cs="Poppins" w:hint="eastAsia"/>
-            </w:rPr>
-            <w:t>☐</w:t>
-          </w:r>
-        </w:sdtContent>
-      </w:sdt>
-      <w:r>
-        <w:rPr>
-          <w:rFonts w:cs="Poppins"/>
-        </w:rPr>
-        <w:t xml:space="preserve"> </w:t>
-      </w:r>
-      <w:proofErr w:type="spellStart"/>
-      <w:r>
-        <w:rPr>
-          <w:rFonts w:cs="Poppins"/>
-        </w:rPr>
-        <w:t>ServiceFabricUsingSelfSignedCertificates</w:t>
-      </w:r>
-      <w:proofErr w:type="spellEnd"/>
-      <w:r>
-        <w:rPr>
-          <w:rFonts w:cs="Poppins"/>
-        </w:rPr>
-        <w:t xml:space="preserve"> set to </w:t>
-      </w:r>
-      <w:r>
-        <w:rPr>
-          <w:rFonts w:cs="Poppins"/>
-        </w:rPr>
-        <w:t>True</w:t>
-      </w:r>
-    </w:p>
-    <w:p>
-      <w:pPr>
-        <w:ind w:left="1440" w:firstLine="720"/>
-        <w:rPr>
-          <w:rFonts w:cs="Poppins"/>
-        </w:rPr>
-      </w:pPr>
-    </w:p>
-    <w:p>
-      <w:pPr>
-        <w:ind w:left="720"/>
-        <w:rPr>
-          <w:rFonts w:cs="Poppins"/>
-        </w:rPr>
-      </w:pPr>
-      <w:sdt>
-        <w:sdtPr>
-          <w:rPr>
-            <w:rFonts w:cs="Poppins"/>
-          </w:rPr>
-          <w:id w:val="1841579312"/>
-          <w14:checkbox>
-            <w14:checked w14:val="0"/>
-            <w14:checkedState w14:val="2612" w14:font="MS Gothic"/>
-            <w14:uncheckedState w14:val="2610" w14:font="MS Gothic"/>
-          </w14:checkbox>
-        </w:sdtPr>
-        <w:sdtContent>
-          <w:r>
-            <w:rPr>
-              <w:rFonts w:ascii="MS Gothic" w:eastAsia="MS Gothic" w:hAnsi="MS Gothic" w:cs="Poppins" w:hint="eastAsia"/>
-            </w:rPr>
-            <w:t>☐</w:t>
-          </w:r>
-        </w:sdtContent>
-      </w:sdt>
-      <w:r>
-        <w:rPr>
-          <w:rFonts w:cs="Poppins"/>
-        </w:rPr>
-        <w:t> </w:t>
-      </w:r>
-      <w:proofErr w:type="spellStart"/>
-      <w:r>
-        <w:rPr>
-          <w:rFonts w:cs="Poppins"/>
-        </w:rPr>
-        <w:t>ServiceFabricApiGatewayBasicAuthUsername</w:t>
-      </w:r>
-      <w:proofErr w:type="spellEnd"/>
-      <w:r>
-        <w:rPr>
-          <w:rFonts w:cs="Poppins"/>
-        </w:rPr>
-        <w:t xml:space="preserve"> provided and encrypted</w:t>
-      </w:r>
-    </w:p>
-    <w:p>
-      <w:pPr>
-        <w:ind w:left="720"/>
-        <w:rPr>
-          <w:rFonts w:cs="Poppins"/>
-        </w:rPr>
-      </w:pPr>
-      <w:sdt>
-        <w:sdtPr>
-          <w:rPr>
-            <w:rFonts w:cs="Poppins"/>
-          </w:rPr>
-          <w:id w:val="-1386013871"/>
-          <w14:checkbox>
-            <w14:checked w14:val="0"/>
-            <w14:checkedState w14:val="2612" w14:font="MS Gothic"/>
-            <w14:uncheckedState w14:val="2610" w14:font="MS Gothic"/>
-          </w14:checkbox>
-        </w:sdtPr>
-        <w:sdtContent>
-          <w:r>
-            <w:rPr>
-              <w:rFonts w:ascii="MS Gothic" w:eastAsia="MS Gothic" w:hAnsi="MS Gothic" w:cs="Poppins" w:hint="eastAsia"/>
-            </w:rPr>
-            <w:t>☐</w:t>
-          </w:r>
-        </w:sdtContent>
-      </w:sdt>
-      <w:r>
-        <w:rPr>
-          <w:rFonts w:cs="Poppins"/>
-        </w:rPr>
-        <w:t xml:space="preserve"> </w:t>
-      </w:r>
-      <w:proofErr w:type="spellStart"/>
-      <w:r>
-        <w:rPr>
-          <w:rFonts w:cs="Poppins"/>
-        </w:rPr>
-        <w:t>ServiceFabricApiGatewayBasicAuth</w:t>
-      </w:r>
-      <w:r>
-        <w:rPr>
-          <w:rFonts w:cs="Poppins"/>
-        </w:rPr>
-        <w:t>Password</w:t>
-      </w:r>
-      <w:proofErr w:type="spellEnd"/>
-      <w:r>
-        <w:rPr>
-          <w:rFonts w:cs="Poppins"/>
-        </w:rPr>
-        <w:t xml:space="preserve"> provided and encrypted</w:t>
-      </w:r>
-    </w:p>
-    <w:p>
-      <w:pPr>
-        <w:ind w:left="720"/>
-        <w:rPr>
-          <w:rFonts w:cs="Poppins"/>
-        </w:rPr>
-      </w:pPr>
-      <w:sdt>
-        <w:sdtPr>
-          <w:rPr>
-            <w:rFonts w:cs="Poppins"/>
-          </w:rPr>
-          <w:id w:val="-711803996"/>
-          <w14:checkbox>
-            <w14:checked w14:val="0"/>
-            <w14:checkedState w14:val="2612" w14:font="MS Gothic"/>
-            <w14:uncheckedState w14:val="2610" w14:font="MS Gothic"/>
-          </w14:checkbox>
-        </w:sdtPr>
-        <w:sdtContent>
-          <w:r>
-            <w:rPr>
-              <w:rFonts w:ascii="MS Gothic" w:eastAsia="MS Gothic" w:hAnsi="MS Gothic" w:cs="Poppins" w:hint="eastAsia"/>
-            </w:rPr>
-            <w:t>☐</w:t>
-          </w:r>
-        </w:sdtContent>
-      </w:sdt>
-      <w:r>
-        <w:rPr>
-          <w:rFonts w:cs="Poppins"/>
-        </w:rPr>
-        <w:t> </w:t>
-      </w:r>
-      <w:proofErr w:type="spellStart"/>
-      <w:r>
-        <w:rPr>
-          <w:rFonts w:cs="Poppins"/>
-        </w:rPr>
-        <w:t>DotNetFlowDebugger</w:t>
-      </w:r>
-      <w:r>
-        <w:rPr>
-          <w:rFonts w:cs="Poppins"/>
-        </w:rPr>
-        <w:t>Endpoint</w:t>
-      </w:r>
-      <w:proofErr w:type="spellEnd"/>
-      <w:r>
-        <w:rPr>
-          <w:rFonts w:cs="Poppins"/>
-        </w:rPr>
-        <w:t xml:space="preserve"> configured</w:t>
-      </w:r>
-      <w:r>
-        <w:rPr>
-          <w:rFonts w:cs="Poppins"/>
-        </w:rPr>
-        <w:t xml:space="preserve"> </w:t>
-      </w:r>
-    </w:p>
-    <w:p>
-      <w:pPr>
-        <w:ind w:left="720"/>
-        <w:rPr>
-          <w:rFonts w:cs="Poppins"/>
-        </w:rPr>
-      </w:pPr>
-      <w:sdt>
-        <w:sdtPr>
-          <w:rPr>
-            <w:rFonts w:cs="Poppins"/>
-          </w:rPr>
-          <w:id w:val="936722573"/>
-          <w14:checkbox>
-            <w14:checked w14:val="0"/>
-            <w14:checkedState w14:val="2612" w14:font="MS Gothic"/>
-            <w14:uncheckedState w14:val="2610" w14:font="MS Gothic"/>
-          </w14:checkbox>
-        </w:sdtPr>
-        <w:sdtContent>
-          <w:r>
-            <w:rPr>
-              <w:rFonts w:ascii="MS Gothic" w:eastAsia="MS Gothic" w:hAnsi="MS Gothic" w:cs="Poppins" w:hint="eastAsia"/>
-            </w:rPr>
-            <w:t>☐</w:t>
-          </w:r>
-        </w:sdtContent>
-      </w:sdt>
-      <w:r>
-        <w:rPr>
-          <w:rFonts w:cs="Poppins"/>
-        </w:rPr>
-        <w:t> </w:t>
-      </w:r>
-      <w:proofErr w:type="spellStart"/>
-      <w:r>
-        <w:rPr>
-          <w:rFonts w:cs="Poppins"/>
-        </w:rPr>
-        <w:t>DotNetFlowDebugger</w:t>
-      </w:r>
-      <w:r>
-        <w:rPr>
-          <w:rFonts w:cs="Poppins"/>
-        </w:rPr>
-        <w:t>BasicAuthUsername</w:t>
-      </w:r>
-      <w:proofErr w:type="spellEnd"/>
-      <w:r>
-        <w:rPr>
-          <w:rFonts w:cs="Poppins"/>
-        </w:rPr>
-        <w:t xml:space="preserve"> provided and encrypted</w:t>
-      </w:r>
-    </w:p>
-    <w:p>
-      <w:pPr>
-        <w:ind w:left="720"/>
-        <w:rPr>
-          <w:rFonts w:cs="Poppins"/>
-        </w:rPr>
-      </w:pPr>
-      <w:sdt>
-        <w:sdtPr>
-          <w:rPr>
-            <w:rFonts w:cs="Poppins"/>
-          </w:rPr>
-          <w:id w:val="-1542979730"/>
-          <w14:checkbox>
-            <w14:checked w14:val="0"/>
-            <w14:checkedState w14:val="2612" w14:font="MS Gothic"/>
-            <w14:uncheckedState w14:val="2610" w14:font="MS Gothic"/>
-          </w14:checkbox>
-        </w:sdtPr>
-        <w:sdtContent>
-          <w:r>
-            <w:rPr>
-              <w:rFonts w:ascii="MS Gothic" w:eastAsia="MS Gothic" w:hAnsi="MS Gothic" w:cs="Poppins" w:hint="eastAsia"/>
-            </w:rPr>
-            <w:t>☐</w:t>
-          </w:r>
-        </w:sdtContent>
-      </w:sdt>
-      <w:r>
-        <w:rPr>
-          <w:rFonts w:cs="Poppins"/>
-        </w:rPr>
-        <w:t xml:space="preserve"> </w:t>
-      </w:r>
-      <w:proofErr w:type="spellStart"/>
-      <w:r>
-        <w:rPr>
-          <w:rFonts w:cs="Poppins"/>
-        </w:rPr>
-        <w:t>DotNetFlowDebugger</w:t>
-      </w:r>
-      <w:r>
-        <w:rPr>
-          <w:rFonts w:cs="Poppins"/>
-        </w:rPr>
-        <w:t>BasicAuth</w:t>
-      </w:r>
-      <w:r>
-        <w:rPr>
-          <w:rFonts w:cs="Poppins"/>
-        </w:rPr>
-        <w:t>Password</w:t>
-      </w:r>
-      <w:proofErr w:type="spellEnd"/>
-      <w:r>
-        <w:rPr>
-          <w:rFonts w:cs="Poppins"/>
-        </w:rPr>
-        <w:t xml:space="preserve"> provided and encrypted</w:t>
-      </w:r>
-    </w:p>
-    <w:p>
-      <w:pPr>
-        <w:ind w:left="720"/>
-        <w:rPr>
-          <w:rFonts w:cs="Poppins"/>
-        </w:rPr>
-      </w:pPr>
-    </w:p>
-    <w:p>
-      <w:pPr>
-        <w:ind w:left="720"/>
-        <w:rPr>
-          <w:rFonts w:cs="Poppins"/>
-        </w:rPr>
-      </w:pPr>
-      <w:sdt>
-        <w:sdtPr>
-          <w:rPr>
-            <w:rFonts w:cs="Poppins"/>
-          </w:rPr>
-          <w:id w:val="-1557929967"/>
-          <w14:checkbox>
-            <w14:checked w14:val="0"/>
-            <w14:checkedState w14:val="2612" w14:font="MS Gothic"/>
-            <w14:uncheckedState w14:val="2610" w14:font="MS Gothic"/>
-          </w14:checkbox>
-        </w:sdtPr>
-        <w:sdtContent>
-          <w:r>
-            <w:rPr>
-              <w:rFonts w:ascii="MS Gothic" w:eastAsia="MS Gothic" w:hAnsi="MS Gothic" w:cs="Poppins" w:hint="eastAsia"/>
-            </w:rPr>
-            <w:t>☐</w:t>
-          </w:r>
-        </w:sdtContent>
-      </w:sdt>
-      <w:r>
-        <w:rPr>
-          <w:rFonts w:cs="Poppins"/>
-        </w:rPr>
-        <w:t xml:space="preserve"> </w:t>
-      </w:r>
-      <w:proofErr w:type="spellStart"/>
-      <w:r>
-        <w:rPr>
-          <w:rFonts w:cs="Poppins"/>
-        </w:rPr>
-        <w:t>DotNetFlowDebugger</w:t>
-      </w:r>
-      <w:r>
-        <w:rPr>
-          <w:rFonts w:cs="Poppins"/>
-        </w:rPr>
-        <w:t>UsingSelfSignedCertificates</w:t>
-      </w:r>
-      <w:proofErr w:type="spellEnd"/>
-      <w:r>
-        <w:rPr>
-          <w:rFonts w:cs="Poppins"/>
-        </w:rPr>
-        <w:t xml:space="preserve"> set</w:t>
-      </w:r>
-    </w:p>
-    <w:p>
-      <w:pPr>
-        <w:ind w:left="720"/>
         <w:rPr>
           <w:rFonts w:cs="Poppins"/>
           <w:b/>
@@ -8430,12 +8215,6 @@
       <w:r>
         <w:rPr>
           <w:rFonts w:cs="Poppins"/>
-        </w:rPr>
-        <w:tab/>
-      </w:r>
-      <w:r>
-        <w:rPr>
-          <w:rFonts w:cs="Poppins"/>
           <w:b/>
           <w:bCs/>
         </w:rPr>
@@ -8444,37 +8223,55 @@
     </w:p>
     <w:p>
       <w:pPr>
-        <w:ind w:left="720" w:firstLine="720"/>
-        <w:rPr>
-          <w:rFonts w:cs="Poppins"/>
-        </w:rPr>
-      </w:pPr>
-      <w:sdt>
-        <w:sdtPr>
-          <w:rPr>
-            <w:rFonts w:cs="Poppins"/>
-          </w:rPr>
-          <w:id w:val="-1745494171"/>
-          <w14:checkbox>
-            <w14:checked w14:val="0"/>
-            <w14:checkedState w14:val="2612" w14:font="MS Gothic"/>
-            <w14:uncheckedState w14:val="2610" w14:font="MS Gothic"/>
-          </w14:checkbox>
-        </w:sdtPr>
-        <w:sdtContent>
-          <w:r>
-            <w:rPr>
-              <w:rFonts w:ascii="MS Gothic" w:eastAsia="MS Gothic" w:hAnsi="MS Gothic" w:cs="Poppins" w:hint="eastAsia"/>
-            </w:rPr>
-            <w:t>☐</w:t>
-          </w:r>
-        </w:sdtContent>
-      </w:sdt>
-      <w:r>
-        <w:rPr>
-          <w:rFonts w:cs="Poppins"/>
-        </w:rPr>
-        <w:t xml:space="preserve"> If using CA Certificates</w:t>
+        <w:ind w:left="720"/>
+        <w:rPr>
+          <w:rFonts w:cs="Poppins"/>
+        </w:rPr>
+      </w:pPr>
+      <w:r>
+        <w:rPr>
+          <w:rFonts w:cs="Poppins"/>
+        </w:rPr>
+        <w:tab/>
+      </w:r>
+      <w:sdt>
+        <w:sdtPr>
+          <w:rPr>
+            <w:rFonts w:cs="Poppins"/>
+          </w:rPr>
+          <w:id w:val="739442579"/>
+          <w14:checkbox>
+            <w14:checked w14:val="0"/>
+            <w14:checkedState w14:val="2612" w14:font="MS Gothic"/>
+            <w14:uncheckedState w14:val="2610" w14:font="MS Gothic"/>
+          </w14:checkbox>
+        </w:sdtPr>
+        <w:sdtContent>
+          <w:r>
+            <w:rPr>
+              <w:rFonts w:ascii="MS Gothic" w:eastAsia="MS Gothic" w:hAnsi="MS Gothic" w:cs="Poppins" w:hint="eastAsia"/>
+            </w:rPr>
+            <w:t>☐</w:t>
+          </w:r>
+        </w:sdtContent>
+      </w:sdt>
+      <w:r>
+        <w:rPr>
+          <w:rFonts w:cs="Poppins"/>
+        </w:rPr>
+        <w:t xml:space="preserve"> </w:t>
+      </w:r>
+      <w:r>
+        <w:rPr>
+          <w:rFonts w:cs="Poppins"/>
+        </w:rPr>
+        <w:t>I</w:t>
+      </w:r>
+      <w:r>
+        <w:rPr>
+          <w:rFonts w:cs="Poppins"/>
+        </w:rPr>
+        <w:t>f using CA Certificates</w:t>
       </w:r>
     </w:p>
     <w:p>
@@ -8489,7 +8286,7 @@
           <w:rPr>
             <w:rFonts w:cs="Poppins"/>
           </w:rPr>
-          <w:id w:val="-1581744795"/>
+          <w:id w:val="526149355"/>
           <w14:checkbox>
             <w14:checked w14:val="0"/>
             <w14:checkedState w14:val="2612" w14:font="MS Gothic"/>
@@ -8516,13 +8313,7 @@
         <w:rPr>
           <w:rFonts w:cs="Poppins"/>
         </w:rPr>
-        <w:t>DotNetFlowDebugger</w:t>
-      </w:r>
-      <w:r>
-        <w:rPr>
-          <w:rFonts w:cs="Poppins"/>
-        </w:rPr>
-        <w:t>UsingSelfSignedCertificates</w:t>
+        <w:t>ServiceFabricUsingSelfSignedCertificates</w:t>
       </w:r>
       <w:proofErr w:type="spellEnd"/>
       <w:r>
@@ -8573,27 +8364,33 @@
           <w:rPr>
             <w:rFonts w:cs="Poppins"/>
           </w:rPr>
-          <w:id w:val="-600024401"/>
-          <w14:checkbox>
-            <w14:checked w14:val="0"/>
-            <w14:checkedState w14:val="2612" w14:font="MS Gothic"/>
-            <w14:uncheckedState w14:val="2610" w14:font="MS Gothic"/>
-          </w14:checkbox>
-        </w:sdtPr>
-        <w:sdtContent>
-          <w:r>
-            <w:rPr>
-              <w:rFonts w:ascii="MS Gothic" w:eastAsia="MS Gothic" w:hAnsi="MS Gothic" w:cs="Poppins" w:hint="eastAsia"/>
-            </w:rPr>
-            <w:t>☐</w:t>
-          </w:r>
-        </w:sdtContent>
-      </w:sdt>
-      <w:r>
-        <w:rPr>
-          <w:rFonts w:cs="Poppins"/>
-        </w:rPr>
-        <w:t xml:space="preserve"> If using Self Signed Certificates</w:t>
+          <w:id w:val="156738479"/>
+          <w14:checkbox>
+            <w14:checked w14:val="0"/>
+            <w14:checkedState w14:val="2612" w14:font="MS Gothic"/>
+            <w14:uncheckedState w14:val="2610" w14:font="MS Gothic"/>
+          </w14:checkbox>
+        </w:sdtPr>
+        <w:sdtContent>
+          <w:r>
+            <w:rPr>
+              <w:rFonts w:ascii="MS Gothic" w:eastAsia="MS Gothic" w:hAnsi="MS Gothic" w:cs="Poppins" w:hint="eastAsia"/>
+            </w:rPr>
+            <w:t>☐</w:t>
+          </w:r>
+        </w:sdtContent>
+      </w:sdt>
+      <w:r>
+        <w:rPr>
+          <w:rFonts w:cs="Poppins"/>
+        </w:rPr>
+        <w:t xml:space="preserve"> </w:t>
+      </w:r>
+      <w:r>
+        <w:rPr>
+          <w:rFonts w:cs="Poppins"/>
+        </w:rPr>
+        <w:t>If using Self Signed Certificates</w:t>
       </w:r>
     </w:p>
     <w:p>
@@ -8608,7 +8405,7 @@
           <w:rPr>
             <w:rFonts w:cs="Poppins"/>
           </w:rPr>
-          <w:id w:val="931001797"/>
+          <w:id w:val="1166823037"/>
           <w14:checkbox>
             <w14:checked w14:val="0"/>
             <w14:checkedState w14:val="2612" w14:font="MS Gothic"/>
@@ -8635,12 +8432,364 @@
         <w:rPr>
           <w:rFonts w:cs="Poppins"/>
         </w:rPr>
+        <w:t>ServiceFabricUsingSelfSignedCertificates</w:t>
+      </w:r>
+      <w:proofErr w:type="spellEnd"/>
+      <w:r>
+        <w:rPr>
+          <w:rFonts w:cs="Poppins"/>
+        </w:rPr>
+        <w:t xml:space="preserve"> set to </w:t>
+      </w:r>
+      <w:r>
+        <w:rPr>
+          <w:rFonts w:cs="Poppins"/>
+        </w:rPr>
+        <w:t>True</w:t>
+      </w:r>
+    </w:p>
+    <w:p>
+      <w:pPr>
+        <w:ind w:left="1440" w:firstLine="720"/>
+        <w:rPr>
+          <w:rFonts w:cs="Poppins"/>
+        </w:rPr>
+      </w:pPr>
+    </w:p>
+    <w:p>
+      <w:pPr>
+        <w:ind w:left="720"/>
+        <w:rPr>
+          <w:rFonts w:cs="Poppins"/>
+        </w:rPr>
+      </w:pPr>
+      <w:sdt>
+        <w:sdtPr>
+          <w:rPr>
+            <w:rFonts w:cs="Poppins"/>
+          </w:rPr>
+          <w:id w:val="1841579312"/>
+          <w14:checkbox>
+            <w14:checked w14:val="0"/>
+            <w14:checkedState w14:val="2612" w14:font="MS Gothic"/>
+            <w14:uncheckedState w14:val="2610" w14:font="MS Gothic"/>
+          </w14:checkbox>
+        </w:sdtPr>
+        <w:sdtContent>
+          <w:r>
+            <w:rPr>
+              <w:rFonts w:ascii="MS Gothic" w:eastAsia="MS Gothic" w:hAnsi="MS Gothic" w:cs="Poppins" w:hint="eastAsia"/>
+            </w:rPr>
+            <w:t>☐</w:t>
+          </w:r>
+        </w:sdtContent>
+      </w:sdt>
+      <w:r>
+        <w:rPr>
+          <w:rFonts w:cs="Poppins"/>
+        </w:rPr>
+        <w:t> </w:t>
+      </w:r>
+      <w:proofErr w:type="spellStart"/>
+      <w:r>
+        <w:rPr>
+          <w:rFonts w:cs="Poppins"/>
+        </w:rPr>
+        <w:t>ServiceFabricApiGatewayBasicAuthUsername</w:t>
+      </w:r>
+      <w:proofErr w:type="spellEnd"/>
+      <w:r>
+        <w:rPr>
+          <w:rFonts w:cs="Poppins"/>
+        </w:rPr>
+        <w:t xml:space="preserve"> provided and encrypted</w:t>
+      </w:r>
+    </w:p>
+    <w:p>
+      <w:pPr>
+        <w:ind w:left="720"/>
+        <w:rPr>
+          <w:rFonts w:cs="Poppins"/>
+        </w:rPr>
+      </w:pPr>
+      <w:sdt>
+        <w:sdtPr>
+          <w:rPr>
+            <w:rFonts w:cs="Poppins"/>
+          </w:rPr>
+          <w:id w:val="-1386013871"/>
+          <w14:checkbox>
+            <w14:checked w14:val="0"/>
+            <w14:checkedState w14:val="2612" w14:font="MS Gothic"/>
+            <w14:uncheckedState w14:val="2610" w14:font="MS Gothic"/>
+          </w14:checkbox>
+        </w:sdtPr>
+        <w:sdtContent>
+          <w:r>
+            <w:rPr>
+              <w:rFonts w:ascii="MS Gothic" w:eastAsia="MS Gothic" w:hAnsi="MS Gothic" w:cs="Poppins" w:hint="eastAsia"/>
+            </w:rPr>
+            <w:t>☐</w:t>
+          </w:r>
+        </w:sdtContent>
+      </w:sdt>
+      <w:r>
+        <w:rPr>
+          <w:rFonts w:cs="Poppins"/>
+        </w:rPr>
+        <w:t xml:space="preserve"> </w:t>
+      </w:r>
+      <w:proofErr w:type="spellStart"/>
+      <w:r>
+        <w:rPr>
+          <w:rFonts w:cs="Poppins"/>
+        </w:rPr>
+        <w:t>ServiceFabricApiGatewayBasicAuth</w:t>
+      </w:r>
+      <w:r>
+        <w:rPr>
+          <w:rFonts w:cs="Poppins"/>
+        </w:rPr>
+        <w:t>Password</w:t>
+      </w:r>
+      <w:proofErr w:type="spellEnd"/>
+      <w:r>
+        <w:rPr>
+          <w:rFonts w:cs="Poppins"/>
+        </w:rPr>
+        <w:t xml:space="preserve"> provided and encrypted</w:t>
+      </w:r>
+    </w:p>
+    <w:p>
+      <w:pPr>
+        <w:ind w:left="720"/>
+        <w:rPr>
+          <w:rFonts w:cs="Poppins"/>
+        </w:rPr>
+      </w:pPr>
+      <w:sdt>
+        <w:sdtPr>
+          <w:rPr>
+            <w:rFonts w:cs="Poppins"/>
+          </w:rPr>
+          <w:id w:val="-711803996"/>
+          <w14:checkbox>
+            <w14:checked w14:val="0"/>
+            <w14:checkedState w14:val="2612" w14:font="MS Gothic"/>
+            <w14:uncheckedState w14:val="2610" w14:font="MS Gothic"/>
+          </w14:checkbox>
+        </w:sdtPr>
+        <w:sdtContent>
+          <w:r>
+            <w:rPr>
+              <w:rFonts w:ascii="MS Gothic" w:eastAsia="MS Gothic" w:hAnsi="MS Gothic" w:cs="Poppins" w:hint="eastAsia"/>
+            </w:rPr>
+            <w:t>☐</w:t>
+          </w:r>
+        </w:sdtContent>
+      </w:sdt>
+      <w:r>
+        <w:rPr>
+          <w:rFonts w:cs="Poppins"/>
+        </w:rPr>
+        <w:t> </w:t>
+      </w:r>
+      <w:proofErr w:type="spellStart"/>
+      <w:r>
+        <w:rPr>
+          <w:rFonts w:cs="Poppins"/>
+        </w:rPr>
         <w:t>DotNetFlowDebugger</w:t>
       </w:r>
       <w:r>
         <w:rPr>
           <w:rFonts w:cs="Poppins"/>
         </w:rPr>
+        <w:t>Endpoint</w:t>
+      </w:r>
+      <w:proofErr w:type="spellEnd"/>
+      <w:r>
+        <w:rPr>
+          <w:rFonts w:cs="Poppins"/>
+        </w:rPr>
+        <w:t xml:space="preserve"> configured</w:t>
+      </w:r>
+      <w:r>
+        <w:rPr>
+          <w:rFonts w:cs="Poppins"/>
+        </w:rPr>
+        <w:t xml:space="preserve"> </w:t>
+      </w:r>
+    </w:p>
+    <w:p>
+      <w:pPr>
+        <w:ind w:left="720"/>
+        <w:rPr>
+          <w:rFonts w:cs="Poppins"/>
+        </w:rPr>
+      </w:pPr>
+      <w:sdt>
+        <w:sdtPr>
+          <w:rPr>
+            <w:rFonts w:cs="Poppins"/>
+          </w:rPr>
+          <w:id w:val="936722573"/>
+          <w14:checkbox>
+            <w14:checked w14:val="0"/>
+            <w14:checkedState w14:val="2612" w14:font="MS Gothic"/>
+            <w14:uncheckedState w14:val="2610" w14:font="MS Gothic"/>
+          </w14:checkbox>
+        </w:sdtPr>
+        <w:sdtContent>
+          <w:r>
+            <w:rPr>
+              <w:rFonts w:ascii="MS Gothic" w:eastAsia="MS Gothic" w:hAnsi="MS Gothic" w:cs="Poppins" w:hint="eastAsia"/>
+            </w:rPr>
+            <w:t>☐</w:t>
+          </w:r>
+        </w:sdtContent>
+      </w:sdt>
+      <w:r>
+        <w:rPr>
+          <w:rFonts w:cs="Poppins"/>
+        </w:rPr>
+        <w:t> </w:t>
+      </w:r>
+      <w:proofErr w:type="spellStart"/>
+      <w:r>
+        <w:rPr>
+          <w:rFonts w:cs="Poppins"/>
+        </w:rPr>
+        <w:t>DotNetFlowDebugger</w:t>
+      </w:r>
+      <w:r>
+        <w:rPr>
+          <w:rFonts w:cs="Poppins"/>
+        </w:rPr>
+        <w:t>BasicAuthUsername</w:t>
+      </w:r>
+      <w:proofErr w:type="spellEnd"/>
+      <w:r>
+        <w:rPr>
+          <w:rFonts w:cs="Poppins"/>
+        </w:rPr>
+        <w:t xml:space="preserve"> provided and encrypted</w:t>
+      </w:r>
+    </w:p>
+    <w:p>
+      <w:pPr>
+        <w:ind w:left="720"/>
+        <w:rPr>
+          <w:rFonts w:cs="Poppins"/>
+        </w:rPr>
+      </w:pPr>
+      <w:sdt>
+        <w:sdtPr>
+          <w:rPr>
+            <w:rFonts w:cs="Poppins"/>
+          </w:rPr>
+          <w:id w:val="-1542979730"/>
+          <w14:checkbox>
+            <w14:checked w14:val="0"/>
+            <w14:checkedState w14:val="2612" w14:font="MS Gothic"/>
+            <w14:uncheckedState w14:val="2610" w14:font="MS Gothic"/>
+          </w14:checkbox>
+        </w:sdtPr>
+        <w:sdtContent>
+          <w:r>
+            <w:rPr>
+              <w:rFonts w:ascii="MS Gothic" w:eastAsia="MS Gothic" w:hAnsi="MS Gothic" w:cs="Poppins" w:hint="eastAsia"/>
+            </w:rPr>
+            <w:t>☐</w:t>
+          </w:r>
+        </w:sdtContent>
+      </w:sdt>
+      <w:r>
+        <w:rPr>
+          <w:rFonts w:cs="Poppins"/>
+        </w:rPr>
+        <w:t xml:space="preserve"> </w:t>
+      </w:r>
+      <w:proofErr w:type="spellStart"/>
+      <w:r>
+        <w:rPr>
+          <w:rFonts w:cs="Poppins"/>
+        </w:rPr>
+        <w:t>DotNetFlowDebugger</w:t>
+      </w:r>
+      <w:r>
+        <w:rPr>
+          <w:rFonts w:cs="Poppins"/>
+        </w:rPr>
+        <w:t>BasicAuth</w:t>
+      </w:r>
+      <w:r>
+        <w:rPr>
+          <w:rFonts w:cs="Poppins"/>
+        </w:rPr>
+        <w:t>Password</w:t>
+      </w:r>
+      <w:proofErr w:type="spellEnd"/>
+      <w:r>
+        <w:rPr>
+          <w:rFonts w:cs="Poppins"/>
+        </w:rPr>
+        <w:t xml:space="preserve"> provided and encrypted</w:t>
+      </w:r>
+    </w:p>
+    <w:p>
+      <w:pPr>
+        <w:ind w:left="720"/>
+        <w:rPr>
+          <w:rFonts w:cs="Poppins"/>
+        </w:rPr>
+      </w:pPr>
+    </w:p>
+    <w:p>
+      <w:pPr>
+        <w:ind w:left="720"/>
+        <w:rPr>
+          <w:rFonts w:cs="Poppins"/>
+        </w:rPr>
+      </w:pPr>
+      <w:sdt>
+        <w:sdtPr>
+          <w:rPr>
+            <w:rFonts w:cs="Poppins"/>
+          </w:rPr>
+          <w:id w:val="-1557929967"/>
+          <w14:checkbox>
+            <w14:checked w14:val="0"/>
+            <w14:checkedState w14:val="2612" w14:font="MS Gothic"/>
+            <w14:uncheckedState w14:val="2610" w14:font="MS Gothic"/>
+          </w14:checkbox>
+        </w:sdtPr>
+        <w:sdtContent>
+          <w:r>
+            <w:rPr>
+              <w:rFonts w:ascii="MS Gothic" w:eastAsia="MS Gothic" w:hAnsi="MS Gothic" w:cs="Poppins" w:hint="eastAsia"/>
+            </w:rPr>
+            <w:t>☐</w:t>
+          </w:r>
+        </w:sdtContent>
+      </w:sdt>
+      <w:r>
+        <w:rPr>
+          <w:rFonts w:cs="Poppins"/>
+        </w:rPr>
+        <w:t xml:space="preserve"> </w:t>
+      </w:r>
+      <w:proofErr w:type="spellStart"/>
+      <w:r>
+        <w:rPr>
+          <w:rFonts w:cs="Poppins"/>
+        </w:rPr>
+        <w:t>DotNetFlowDebugger</w:t>
+      </w:r>
+      <w:r>
+        <w:rPr>
+          <w:rFonts w:cs="Poppins"/>
+        </w:rPr>
         <w:t>UsingSelfSignedCertificates</w:t>
       </w:r>
       <w:proofErr w:type="spellEnd"/>
@@ -8648,255 +8797,7 @@
         <w:rPr>
           <w:rFonts w:cs="Poppins"/>
         </w:rPr>
-        <w:t xml:space="preserve"> set to </w:t>
-      </w:r>
-      <w:r>
-        <w:rPr>
-          <w:rFonts w:cs="Poppins"/>
-        </w:rPr>
-        <w:t>True</w:t>
-      </w:r>
-    </w:p>
-    <w:p>
-      <w:pPr>
-        <w:ind w:left="1440" w:firstLine="720"/>
-        <w:rPr>
-          <w:rFonts w:cs="Poppins"/>
-        </w:rPr>
-      </w:pPr>
-    </w:p>
-    <w:p>
-      <w:pPr>
-        <w:ind w:left="720"/>
-        <w:rPr>
-          <w:rFonts w:cs="Poppins"/>
-        </w:rPr>
-      </w:pPr>
-      <w:sdt>
-        <w:sdtPr>
-          <w:rPr>
-            <w:rFonts w:cs="Poppins"/>
-          </w:rPr>
-          <w:id w:val="-399837916"/>
-          <w14:checkbox>
-            <w14:checked w14:val="0"/>
-            <w14:checkedState w14:val="2612" w14:font="MS Gothic"/>
-            <w14:uncheckedState w14:val="2610" w14:font="MS Gothic"/>
-          </w14:checkbox>
-        </w:sdtPr>
-        <w:sdtContent>
-          <w:r>
-            <w:rPr>
-              <w:rFonts w:ascii="MS Gothic" w:eastAsia="MS Gothic" w:hAnsi="MS Gothic" w:cs="Poppins" w:hint="eastAsia"/>
-            </w:rPr>
-            <w:t>☐</w:t>
-          </w:r>
-        </w:sdtContent>
-      </w:sdt>
-      <w:r>
-        <w:rPr>
-          <w:rFonts w:cs="Poppins"/>
-        </w:rPr>
-        <w:t> </w:t>
-      </w:r>
-      <w:proofErr w:type="spellStart"/>
-      <w:r>
-        <w:rPr>
-          <w:rFonts w:cs="Poppins"/>
-        </w:rPr>
-        <w:t>GatewayApplicationPool</w:t>
-      </w:r>
-      <w:r>
-        <w:rPr>
-          <w:rFonts w:cs="Poppins"/>
-        </w:rPr>
-        <w:t>Username</w:t>
-      </w:r>
-      <w:proofErr w:type="spellEnd"/>
-      <w:r>
-        <w:rPr>
-          <w:rFonts w:cs="Poppins"/>
-        </w:rPr>
-        <w:t xml:space="preserve"> </w:t>
-      </w:r>
-      <w:r>
-        <w:rPr>
-          <w:rFonts w:cs="Poppins"/>
-        </w:rPr>
-        <w:t>specified</w:t>
-      </w:r>
-    </w:p>
-    <w:p>
-      <w:pPr>
-        <w:ind w:left="720"/>
-        <w:rPr>
-          <w:rFonts w:cs="Poppins"/>
-        </w:rPr>
-      </w:pPr>
-      <w:sdt>
-        <w:sdtPr>
-          <w:rPr>
-            <w:rFonts w:cs="Poppins"/>
-          </w:rPr>
-          <w:id w:val="525148929"/>
-          <w14:checkbox>
-            <w14:checked w14:val="0"/>
-            <w14:checkedState w14:val="2612" w14:font="MS Gothic"/>
-            <w14:uncheckedState w14:val="2610" w14:font="MS Gothic"/>
-          </w14:checkbox>
-        </w:sdtPr>
-        <w:sdtContent>
-          <w:r>
-            <w:rPr>
-              <w:rFonts w:ascii="MS Gothic" w:eastAsia="MS Gothic" w:hAnsi="MS Gothic" w:cs="Poppins" w:hint="eastAsia"/>
-            </w:rPr>
-            <w:t>☐</w:t>
-          </w:r>
-        </w:sdtContent>
-      </w:sdt>
-      <w:r>
-        <w:rPr>
-          <w:rFonts w:cs="Poppins"/>
-        </w:rPr>
-        <w:t> </w:t>
-      </w:r>
-      <w:proofErr w:type="spellStart"/>
-      <w:r>
-        <w:rPr>
-          <w:rFonts w:cs="Poppins"/>
-        </w:rPr>
-        <w:t>We</w:t>
-      </w:r>
-      <w:r>
-        <w:rPr>
-          <w:rFonts w:cs="Poppins"/>
-        </w:rPr>
-        <w:t>b</w:t>
-      </w:r>
-      <w:r>
-        <w:rPr>
-          <w:rFonts w:cs="Poppins"/>
-        </w:rPr>
-        <w:t>RootFolder</w:t>
-      </w:r>
-      <w:proofErr w:type="spellEnd"/>
-      <w:r>
-        <w:rPr>
-          <w:rFonts w:cs="Poppins"/>
-        </w:rPr>
-        <w:t xml:space="preserve"> </w:t>
-      </w:r>
-      <w:r>
-        <w:rPr>
-          <w:rFonts w:cs="Poppins"/>
-        </w:rPr>
-        <w:t>configured</w:t>
-      </w:r>
-    </w:p>
-    <w:p>
-      <w:pPr>
-        <w:ind w:left="720"/>
-        <w:rPr>
-          <w:rFonts w:cs="Poppins"/>
-        </w:rPr>
-      </w:pPr>
-      <w:sdt>
-        <w:sdtPr>
-          <w:rPr>
-            <w:rFonts w:cs="Poppins"/>
-          </w:rPr>
-          <w:id w:val="439726347"/>
-          <w14:checkbox>
-            <w14:checked w14:val="0"/>
-            <w14:checkedState w14:val="2612" w14:font="MS Gothic"/>
-            <w14:uncheckedState w14:val="2610" w14:font="MS Gothic"/>
-          </w14:checkbox>
-        </w:sdtPr>
-        <w:sdtContent>
-          <w:r>
-            <w:rPr>
-              <w:rFonts w:ascii="MS Gothic" w:eastAsia="MS Gothic" w:hAnsi="MS Gothic" w:cs="Poppins" w:hint="eastAsia"/>
-            </w:rPr>
-            <w:t>☐</w:t>
-          </w:r>
-        </w:sdtContent>
-      </w:sdt>
-      <w:r>
-        <w:rPr>
-          <w:rFonts w:cs="Poppins"/>
-        </w:rPr>
-        <w:t xml:space="preserve"> </w:t>
-      </w:r>
-      <w:proofErr w:type="spellStart"/>
-      <w:r>
-        <w:rPr>
-          <w:rFonts w:cs="Poppins"/>
-        </w:rPr>
-        <w:t>WebsitePort</w:t>
-      </w:r>
-      <w:proofErr w:type="spellEnd"/>
-      <w:r>
-        <w:rPr>
-          <w:rFonts w:cs="Poppins"/>
-        </w:rPr>
-        <w:t xml:space="preserve"> configured</w:t>
-      </w:r>
-    </w:p>
-    <w:p>
-      <w:pPr>
-        <w:ind w:left="720"/>
-        <w:rPr>
-          <w:rFonts w:cs="Poppins"/>
-        </w:rPr>
-      </w:pPr>
-    </w:p>
-    <w:p>
-      <w:pPr>
-        <w:ind w:left="720"/>
-        <w:rPr>
-          <w:rFonts w:cs="Poppins"/>
-        </w:rPr>
-      </w:pPr>
-      <w:sdt>
-        <w:sdtPr>
-          <w:rPr>
-            <w:rFonts w:cs="Poppins"/>
-          </w:rPr>
-          <w:id w:val="1974249514"/>
-          <w14:checkbox>
-            <w14:checked w14:val="0"/>
-            <w14:checkedState w14:val="2612" w14:font="MS Gothic"/>
-            <w14:uncheckedState w14:val="2610" w14:font="MS Gothic"/>
-          </w14:checkbox>
-        </w:sdtPr>
-        <w:sdtContent>
-          <w:r>
-            <w:rPr>
-              <w:rFonts w:ascii="MS Gothic" w:eastAsia="MS Gothic" w:hAnsi="MS Gothic" w:cs="Poppins" w:hint="eastAsia"/>
-            </w:rPr>
-            <w:t>☐</w:t>
-          </w:r>
-        </w:sdtContent>
-      </w:sdt>
-      <w:r>
-        <w:rPr>
-          <w:rFonts w:cs="Poppins"/>
-        </w:rPr>
-        <w:t xml:space="preserve"> </w:t>
-      </w:r>
-      <w:proofErr w:type="spellStart"/>
-      <w:r>
-        <w:rPr>
-          <w:rFonts w:cs="Poppins"/>
-        </w:rPr>
-        <w:t>ImportCertificate</w:t>
-      </w:r>
-      <w:proofErr w:type="spellEnd"/>
-      <w:r>
-        <w:rPr>
-          <w:rFonts w:cs="Poppins"/>
-        </w:rPr>
-        <w:t xml:space="preserve"> configured</w:t>
+        <w:t xml:space="preserve"> set</w:t>
       </w:r>
     </w:p>
     <w:p>
@@ -8925,61 +8826,37 @@
     </w:p>
     <w:p>
       <w:pPr>
-        <w:ind w:left="720"/>
-        <w:rPr>
-          <w:rFonts w:cs="Poppins"/>
-        </w:rPr>
-      </w:pPr>
-      <w:r>
-        <w:rPr>
-          <w:rFonts w:cs="Poppins"/>
-        </w:rPr>
-        <w:tab/>
-      </w:r>
-      <w:sdt>
-        <w:sdtPr>
-          <w:rPr>
-            <w:rFonts w:cs="Poppins"/>
-          </w:rPr>
-          <w:id w:val="184327563"/>
-          <w14:checkbox>
-            <w14:checked w14:val="0"/>
-            <w14:checkedState w14:val="2612" w14:font="MS Gothic"/>
-            <w14:uncheckedState w14:val="2610" w14:font="MS Gothic"/>
-          </w14:checkbox>
-        </w:sdtPr>
-        <w:sdtContent>
-          <w:r>
-            <w:rPr>
-              <w:rFonts w:ascii="MS Gothic" w:eastAsia="MS Gothic" w:hAnsi="MS Gothic" w:cs="Poppins" w:hint="eastAsia"/>
-            </w:rPr>
-            <w:t>☐</w:t>
-          </w:r>
-        </w:sdtContent>
-      </w:sdt>
-      <w:r>
-        <w:rPr>
-          <w:rFonts w:cs="Poppins"/>
-        </w:rPr>
-        <w:t xml:space="preserve"> </w:t>
-      </w:r>
-      <w:r>
-        <w:rPr>
-          <w:rFonts w:cs="Poppins"/>
-        </w:rPr>
-        <w:t xml:space="preserve">using </w:t>
-      </w:r>
-      <w:r>
-        <w:rPr>
-          <w:rFonts w:cs="Poppins"/>
-        </w:rPr>
-        <w:t>already imported CA</w:t>
-      </w:r>
-      <w:r>
-        <w:rPr>
-          <w:rFonts w:cs="Poppins"/>
-        </w:rPr>
-        <w:t xml:space="preserve"> Certificate</w:t>
+        <w:ind w:left="720" w:firstLine="720"/>
+        <w:rPr>
+          <w:rFonts w:cs="Poppins"/>
+        </w:rPr>
+      </w:pPr>
+      <w:sdt>
+        <w:sdtPr>
+          <w:rPr>
+            <w:rFonts w:cs="Poppins"/>
+          </w:rPr>
+          <w:id w:val="-1745494171"/>
+          <w14:checkbox>
+            <w14:checked w14:val="0"/>
+            <w14:checkedState w14:val="2612" w14:font="MS Gothic"/>
+            <w14:uncheckedState w14:val="2610" w14:font="MS Gothic"/>
+          </w14:checkbox>
+        </w:sdtPr>
+        <w:sdtContent>
+          <w:r>
+            <w:rPr>
+              <w:rFonts w:ascii="MS Gothic" w:eastAsia="MS Gothic" w:hAnsi="MS Gothic" w:cs="Poppins" w:hint="eastAsia"/>
+            </w:rPr>
+            <w:t>☐</w:t>
+          </w:r>
+        </w:sdtContent>
+      </w:sdt>
+      <w:r>
+        <w:rPr>
+          <w:rFonts w:cs="Poppins"/>
+        </w:rPr>
+        <w:t xml:space="preserve"> If using CA Certificates</w:t>
       </w:r>
     </w:p>
     <w:p>
@@ -8994,7 +8871,7 @@
           <w:rPr>
             <w:rFonts w:cs="Poppins"/>
           </w:rPr>
-          <w:id w:val="1124188597"/>
+          <w:id w:val="-1581744795"/>
           <w14:checkbox>
             <w14:checked w14:val="0"/>
             <w14:checkedState w14:val="2612" w14:font="MS Gothic"/>
@@ -9021,14 +8898,20 @@
         <w:rPr>
           <w:rFonts w:cs="Poppins"/>
         </w:rPr>
-        <w:t>ImportCertificate</w:t>
+        <w:t>DotNetFlowDebugger</w:t>
+      </w:r>
+      <w:r>
+        <w:rPr>
+          <w:rFonts w:cs="Poppins"/>
+        </w:rPr>
+        <w:t>UsingSelfSignedCertificates</w:t>
       </w:r>
       <w:proofErr w:type="spellEnd"/>
       <w:r>
         <w:rPr>
           <w:rFonts w:cs="Poppins"/>
         </w:rPr>
-        <w:t xml:space="preserve"> set to false</w:t>
+        <w:t xml:space="preserve"> set to False</w:t>
       </w:r>
     </w:p>
     <w:p>
@@ -9072,7 +8955,42 @@
           <w:rPr>
             <w:rFonts w:cs="Poppins"/>
           </w:rPr>
-          <w:id w:val="-797293207"/>
+          <w:id w:val="-600024401"/>
+          <w14:checkbox>
+            <w14:checked w14:val="0"/>
+            <w14:checkedState w14:val="2612" w14:font="MS Gothic"/>
+            <w14:uncheckedState w14:val="2610" w14:font="MS Gothic"/>
+          </w14:checkbox>
+        </w:sdtPr>
+        <w:sdtContent>
+          <w:r>
+            <w:rPr>
+              <w:rFonts w:ascii="MS Gothic" w:eastAsia="MS Gothic" w:hAnsi="MS Gothic" w:cs="Poppins" w:hint="eastAsia"/>
+            </w:rPr>
+            <w:t>☐</w:t>
+          </w:r>
+        </w:sdtContent>
+      </w:sdt>
+      <w:r>
+        <w:rPr>
+          <w:rFonts w:cs="Poppins"/>
+        </w:rPr>
+        <w:t xml:space="preserve"> If using Self Signed Certificates</w:t>
+      </w:r>
+    </w:p>
+    <w:p>
+      <w:pPr>
+        <w:ind w:left="1440" w:firstLine="720"/>
+        <w:rPr>
+          <w:rFonts w:cs="Poppins"/>
+        </w:rPr>
+      </w:pPr>
+      <w:sdt>
+        <w:sdtPr>
+          <w:rPr>
+            <w:rFonts w:cs="Poppins"/>
+          </w:rPr>
+          <w:id w:val="931001797"/>
           <w14:checkbox>
             <w14:checked w14:val="0"/>
             <w14:checkedState w14:val="2612" w14:font="MS Gothic"/>
@@ -9094,69 +9012,265 @@
         </w:rPr>
         <w:t xml:space="preserve"> </w:t>
       </w:r>
-      <w:r>
-        <w:rPr>
-          <w:rFonts w:cs="Poppins"/>
-        </w:rPr>
-        <w:t>using different CA Certificate</w:t>
-      </w:r>
-    </w:p>
-    <w:p>
-      <w:pPr>
-        <w:rPr>
-          <w:rFonts w:cs="Poppins"/>
-        </w:rPr>
-      </w:pPr>
-      <w:r>
-        <w:rPr>
-          <w:rFonts w:cs="Poppins"/>
-        </w:rPr>
-        <w:tab/>
-      </w:r>
-      <w:r>
-        <w:rPr>
-          <w:rFonts w:cs="Poppins"/>
-        </w:rPr>
-        <w:tab/>
-      </w:r>
-      <w:r>
-        <w:rPr>
-          <w:rFonts w:cs="Poppins"/>
-        </w:rPr>
-        <w:tab/>
-      </w:r>
-      <w:sdt>
-        <w:sdtPr>
-          <w:rPr>
-            <w:rFonts w:cs="Poppins"/>
-          </w:rPr>
-          <w:id w:val="-1354878230"/>
-          <w14:checkbox>
-            <w14:checked w14:val="0"/>
-            <w14:checkedState w14:val="2612" w14:font="MS Gothic"/>
-            <w14:uncheckedState w14:val="2610" w14:font="MS Gothic"/>
-          </w14:checkbox>
-        </w:sdtPr>
-        <w:sdtContent>
-          <w:r>
-            <w:rPr>
-              <w:rFonts w:ascii="MS Gothic" w:eastAsia="MS Gothic" w:hAnsi="MS Gothic" w:cs="Poppins" w:hint="eastAsia"/>
-            </w:rPr>
-            <w:t>☐</w:t>
-          </w:r>
-        </w:sdtContent>
-      </w:sdt>
+      <w:proofErr w:type="spellStart"/>
+      <w:r>
+        <w:rPr>
+          <w:rFonts w:cs="Poppins"/>
+        </w:rPr>
+        <w:t>DotNetFlowDebugger</w:t>
+      </w:r>
+      <w:r>
+        <w:rPr>
+          <w:rFonts w:cs="Poppins"/>
+        </w:rPr>
+        <w:t>UsingSelfSignedCertificates</w:t>
+      </w:r>
+      <w:proofErr w:type="spellEnd"/>
+      <w:r>
+        <w:rPr>
+          <w:rFonts w:cs="Poppins"/>
+        </w:rPr>
+        <w:t xml:space="preserve"> set to </w:t>
+      </w:r>
+      <w:r>
+        <w:rPr>
+          <w:rFonts w:cs="Poppins"/>
+        </w:rPr>
+        <w:t>True</w:t>
+      </w:r>
+    </w:p>
+    <w:p>
+      <w:pPr>
+        <w:ind w:left="1440" w:firstLine="720"/>
+        <w:rPr>
+          <w:rFonts w:cs="Poppins"/>
+        </w:rPr>
+      </w:pPr>
+    </w:p>
+    <w:p>
+      <w:pPr>
+        <w:ind w:left="720"/>
+        <w:rPr>
+          <w:rFonts w:cs="Poppins"/>
+        </w:rPr>
+      </w:pPr>
+      <w:sdt>
+        <w:sdtPr>
+          <w:rPr>
+            <w:rFonts w:cs="Poppins"/>
+          </w:rPr>
+          <w:id w:val="-399837916"/>
+          <w14:checkbox>
+            <w14:checked w14:val="0"/>
+            <w14:checkedState w14:val="2612" w14:font="MS Gothic"/>
+            <w14:uncheckedState w14:val="2610" w14:font="MS Gothic"/>
+          </w14:checkbox>
+        </w:sdtPr>
+        <w:sdtContent>
+          <w:r>
+            <w:rPr>
+              <w:rFonts w:ascii="MS Gothic" w:eastAsia="MS Gothic" w:hAnsi="MS Gothic" w:cs="Poppins" w:hint="eastAsia"/>
+            </w:rPr>
+            <w:t>☐</w:t>
+          </w:r>
+        </w:sdtContent>
+      </w:sdt>
+      <w:r>
+        <w:rPr>
+          <w:rFonts w:cs="Poppins"/>
+        </w:rPr>
+        <w:t> </w:t>
+      </w:r>
+      <w:proofErr w:type="spellStart"/>
+      <w:r>
+        <w:rPr>
+          <w:rFonts w:cs="Poppins"/>
+        </w:rPr>
+        <w:t>GatewayApplicationPool</w:t>
+      </w:r>
+      <w:r>
+        <w:rPr>
+          <w:rFonts w:cs="Poppins"/>
+        </w:rPr>
+        <w:t>Username</w:t>
+      </w:r>
+      <w:proofErr w:type="spellEnd"/>
       <w:r>
         <w:rPr>
           <w:rFonts w:cs="Poppins"/>
         </w:rPr>
         <w:t xml:space="preserve"> </w:t>
       </w:r>
+      <w:r>
+        <w:rPr>
+          <w:rFonts w:cs="Poppins"/>
+        </w:rPr>
+        <w:t>specified</w:t>
+      </w:r>
+    </w:p>
+    <w:p>
+      <w:pPr>
+        <w:ind w:left="720"/>
+        <w:rPr>
+          <w:rFonts w:cs="Poppins"/>
+        </w:rPr>
+      </w:pPr>
+      <w:sdt>
+        <w:sdtPr>
+          <w:rPr>
+            <w:rFonts w:cs="Poppins"/>
+          </w:rPr>
+          <w:id w:val="525148929"/>
+          <w14:checkbox>
+            <w14:checked w14:val="0"/>
+            <w14:checkedState w14:val="2612" w14:font="MS Gothic"/>
+            <w14:uncheckedState w14:val="2610" w14:font="MS Gothic"/>
+          </w14:checkbox>
+        </w:sdtPr>
+        <w:sdtContent>
+          <w:r>
+            <w:rPr>
+              <w:rFonts w:ascii="MS Gothic" w:eastAsia="MS Gothic" w:hAnsi="MS Gothic" w:cs="Poppins" w:hint="eastAsia"/>
+            </w:rPr>
+            <w:t>☐</w:t>
+          </w:r>
+        </w:sdtContent>
+      </w:sdt>
+      <w:r>
+        <w:rPr>
+          <w:rFonts w:cs="Poppins"/>
+        </w:rPr>
+        <w:t> </w:t>
+      </w:r>
       <w:proofErr w:type="spellStart"/>
       <w:r>
         <w:rPr>
           <w:rFonts w:cs="Poppins"/>
         </w:rPr>
+        <w:t>We</w:t>
+      </w:r>
+      <w:r>
+        <w:rPr>
+          <w:rFonts w:cs="Poppins"/>
+        </w:rPr>
+        <w:t>b</w:t>
+      </w:r>
+      <w:r>
+        <w:rPr>
+          <w:rFonts w:cs="Poppins"/>
+        </w:rPr>
+        <w:t>RootFolder</w:t>
+      </w:r>
+      <w:proofErr w:type="spellEnd"/>
+      <w:r>
+        <w:rPr>
+          <w:rFonts w:cs="Poppins"/>
+        </w:rPr>
+        <w:t xml:space="preserve"> </w:t>
+      </w:r>
+      <w:r>
+        <w:rPr>
+          <w:rFonts w:cs="Poppins"/>
+        </w:rPr>
+        <w:t>configured</w:t>
+      </w:r>
+    </w:p>
+    <w:p>
+      <w:pPr>
+        <w:ind w:left="720"/>
+        <w:rPr>
+          <w:rFonts w:cs="Poppins"/>
+        </w:rPr>
+      </w:pPr>
+      <w:sdt>
+        <w:sdtPr>
+          <w:rPr>
+            <w:rFonts w:cs="Poppins"/>
+          </w:rPr>
+          <w:id w:val="439726347"/>
+          <w14:checkbox>
+            <w14:checked w14:val="0"/>
+            <w14:checkedState w14:val="2612" w14:font="MS Gothic"/>
+            <w14:uncheckedState w14:val="2610" w14:font="MS Gothic"/>
+          </w14:checkbox>
+        </w:sdtPr>
+        <w:sdtContent>
+          <w:r>
+            <w:rPr>
+              <w:rFonts w:ascii="MS Gothic" w:eastAsia="MS Gothic" w:hAnsi="MS Gothic" w:cs="Poppins" w:hint="eastAsia"/>
+            </w:rPr>
+            <w:t>☐</w:t>
+          </w:r>
+        </w:sdtContent>
+      </w:sdt>
+      <w:r>
+        <w:rPr>
+          <w:rFonts w:cs="Poppins"/>
+        </w:rPr>
+        <w:t xml:space="preserve"> </w:t>
+      </w:r>
+      <w:proofErr w:type="spellStart"/>
+      <w:r>
+        <w:rPr>
+          <w:rFonts w:cs="Poppins"/>
+        </w:rPr>
+        <w:t>WebsitePort</w:t>
+      </w:r>
+      <w:proofErr w:type="spellEnd"/>
+      <w:r>
+        <w:rPr>
+          <w:rFonts w:cs="Poppins"/>
+        </w:rPr>
+        <w:t xml:space="preserve"> configured</w:t>
+      </w:r>
+    </w:p>
+    <w:p>
+      <w:pPr>
+        <w:ind w:left="720"/>
+        <w:rPr>
+          <w:rFonts w:cs="Poppins"/>
+        </w:rPr>
+      </w:pPr>
+    </w:p>
+    <w:p>
+      <w:pPr>
+        <w:ind w:left="720"/>
+        <w:rPr>
+          <w:rFonts w:cs="Poppins"/>
+        </w:rPr>
+      </w:pPr>
+      <w:sdt>
+        <w:sdtPr>
+          <w:rPr>
+            <w:rFonts w:cs="Poppins"/>
+          </w:rPr>
+          <w:id w:val="1974249514"/>
+          <w14:checkbox>
+            <w14:checked w14:val="0"/>
+            <w14:checkedState w14:val="2612" w14:font="MS Gothic"/>
+            <w14:uncheckedState w14:val="2610" w14:font="MS Gothic"/>
+          </w14:checkbox>
+        </w:sdtPr>
+        <w:sdtContent>
+          <w:r>
+            <w:rPr>
+              <w:rFonts w:ascii="MS Gothic" w:eastAsia="MS Gothic" w:hAnsi="MS Gothic" w:cs="Poppins" w:hint="eastAsia"/>
+            </w:rPr>
+            <w:t>☐</w:t>
+          </w:r>
+        </w:sdtContent>
+      </w:sdt>
+      <w:r>
+        <w:rPr>
+          <w:rFonts w:cs="Poppins"/>
+        </w:rPr>
+        <w:t xml:space="preserve"> </w:t>
+      </w:r>
+      <w:proofErr w:type="spellStart"/>
+      <w:r>
+        <w:rPr>
+          <w:rFonts w:cs="Poppins"/>
+        </w:rPr>
         <w:t>ImportCertificate</w:t>
       </w:r>
       <w:proofErr w:type="spellEnd"/>
@@ -9164,55 +9278,7 @@
         <w:rPr>
           <w:rFonts w:cs="Poppins"/>
         </w:rPr>
-        <w:t xml:space="preserve"> set to True</w:t>
-      </w:r>
-    </w:p>
-    <w:p>
-      <w:pPr>
-        <w:rPr>
-          <w:rFonts w:cs="Poppins"/>
-        </w:rPr>
-      </w:pPr>
-    </w:p>
-    <w:p>
-      <w:pPr>
-        <w:ind w:left="720"/>
-        <w:rPr>
-          <w:rFonts w:cs="Poppins"/>
-        </w:rPr>
-      </w:pPr>
-      <w:sdt>
-        <w:sdtPr>
-          <w:rPr>
-            <w:rFonts w:cs="Poppins"/>
-          </w:rPr>
-          <w:id w:val="-106277372"/>
-          <w14:checkbox>
-            <w14:checked w14:val="0"/>
-            <w14:checkedState w14:val="2612" w14:font="MS Gothic"/>
-            <w14:uncheckedState w14:val="2610" w14:font="MS Gothic"/>
-          </w14:checkbox>
-        </w:sdtPr>
-        <w:sdtContent>
-          <w:r>
-            <w:rPr>
-              <w:rFonts w:ascii="MS Gothic" w:eastAsia="MS Gothic" w:hAnsi="MS Gothic" w:cs="Poppins" w:hint="eastAsia"/>
-            </w:rPr>
-            <w:t>☐</w:t>
-          </w:r>
-        </w:sdtContent>
-      </w:sdt>
-      <w:r>
-        <w:rPr>
-          <w:rFonts w:cs="Poppins"/>
-        </w:rPr>
-        <w:t xml:space="preserve"> Certificate Parameters </w:t>
-      </w:r>
-      <w:r>
-        <w:rPr>
-          <w:rFonts w:cs="Poppins"/>
-        </w:rPr>
-        <w:t>configured</w:t>
+        <w:t xml:space="preserve"> configured</w:t>
       </w:r>
     </w:p>
     <w:p>
@@ -9241,17 +9307,23 @@
     </w:p>
     <w:p>
       <w:pPr>
-        <w:ind w:left="720" w:firstLine="720"/>
-        <w:rPr>
-          <w:rFonts w:cs="Poppins"/>
-        </w:rPr>
-      </w:pPr>
-      <w:sdt>
-        <w:sdtPr>
-          <w:rPr>
-            <w:rFonts w:cs="Poppins"/>
-          </w:rPr>
-          <w:id w:val="-1440062397"/>
+        <w:ind w:left="720"/>
+        <w:rPr>
+          <w:rFonts w:cs="Poppins"/>
+        </w:rPr>
+      </w:pPr>
+      <w:r>
+        <w:rPr>
+          <w:rFonts w:cs="Poppins"/>
+        </w:rPr>
+        <w:tab/>
+      </w:r>
+      <w:sdt>
+        <w:sdtPr>
+          <w:rPr>
+            <w:rFonts w:cs="Poppins"/>
+          </w:rPr>
+          <w:id w:val="184327563"/>
           <w14:checkbox>
             <w14:checked w14:val="0"/>
             <w14:checkedState w14:val="2612" w14:font="MS Gothic"/>
@@ -9273,6 +9345,59 @@
         </w:rPr>
         <w:t xml:space="preserve"> </w:t>
       </w:r>
+      <w:r>
+        <w:rPr>
+          <w:rFonts w:cs="Poppins"/>
+        </w:rPr>
+        <w:t xml:space="preserve">using </w:t>
+      </w:r>
+      <w:r>
+        <w:rPr>
+          <w:rFonts w:cs="Poppins"/>
+        </w:rPr>
+        <w:t>already imported CA</w:t>
+      </w:r>
+      <w:r>
+        <w:rPr>
+          <w:rFonts w:cs="Poppins"/>
+        </w:rPr>
+        <w:t xml:space="preserve"> Certificate</w:t>
+      </w:r>
+    </w:p>
+    <w:p>
+      <w:pPr>
+        <w:ind w:left="1440" w:firstLine="720"/>
+        <w:rPr>
+          <w:rFonts w:cs="Poppins"/>
+        </w:rPr>
+      </w:pPr>
+      <w:sdt>
+        <w:sdtPr>
+          <w:rPr>
+            <w:rFonts w:cs="Poppins"/>
+          </w:rPr>
+          <w:id w:val="1124188597"/>
+          <w14:checkbox>
+            <w14:checked w14:val="0"/>
+            <w14:checkedState w14:val="2612" w14:font="MS Gothic"/>
+            <w14:uncheckedState w14:val="2610" w14:font="MS Gothic"/>
+          </w14:checkbox>
+        </w:sdtPr>
+        <w:sdtContent>
+          <w:r>
+            <w:rPr>
+              <w:rFonts w:ascii="MS Gothic" w:eastAsia="MS Gothic" w:hAnsi="MS Gothic" w:cs="Poppins" w:hint="eastAsia"/>
+            </w:rPr>
+            <w:t>☐</w:t>
+          </w:r>
+        </w:sdtContent>
+      </w:sdt>
+      <w:r>
+        <w:rPr>
+          <w:rFonts w:cs="Poppins"/>
+        </w:rPr>
+        <w:t> </w:t>
+      </w:r>
       <w:proofErr w:type="spellStart"/>
       <w:r>
         <w:rPr>
@@ -9285,105 +9410,7 @@
         <w:rPr>
           <w:rFonts w:cs="Poppins"/>
         </w:rPr>
-        <w:t xml:space="preserve"> is false</w:t>
-      </w:r>
-    </w:p>
-    <w:p>
-      <w:pPr>
-        <w:ind w:left="1440" w:firstLine="720"/>
-        <w:rPr>
-          <w:rFonts w:cs="Poppins"/>
-        </w:rPr>
-      </w:pPr>
-      <w:sdt>
-        <w:sdtPr>
-          <w:rPr>
-            <w:rFonts w:cs="Poppins"/>
-          </w:rPr>
-          <w:id w:val="1704208316"/>
-          <w14:checkbox>
-            <w14:checked w14:val="0"/>
-            <w14:checkedState w14:val="2612" w14:font="MS Gothic"/>
-            <w14:uncheckedState w14:val="2610" w14:font="MS Gothic"/>
-          </w14:checkbox>
-        </w:sdtPr>
-        <w:sdtContent>
-          <w:r>
-            <w:rPr>
-              <w:rFonts w:ascii="MS Gothic" w:eastAsia="MS Gothic" w:hAnsi="MS Gothic" w:cs="Poppins" w:hint="eastAsia"/>
-            </w:rPr>
-            <w:t>☐</w:t>
-          </w:r>
-        </w:sdtContent>
-      </w:sdt>
-      <w:r>
-        <w:rPr>
-          <w:rFonts w:cs="Poppins"/>
-        </w:rPr>
-        <w:t> </w:t>
-      </w:r>
-      <w:proofErr w:type="spellStart"/>
-      <w:r>
-        <w:rPr>
-          <w:rFonts w:cs="Poppins"/>
-        </w:rPr>
-        <w:t>CertificateFilePath</w:t>
-      </w:r>
-      <w:proofErr w:type="spellEnd"/>
-      <w:r>
-        <w:rPr>
-          <w:rFonts w:cs="Poppins"/>
-        </w:rPr>
-        <w:t xml:space="preserve"> left as default</w:t>
-      </w:r>
-    </w:p>
-    <w:p>
-      <w:pPr>
-        <w:ind w:left="1440" w:firstLine="720"/>
-        <w:rPr>
-          <w:rFonts w:cs="Poppins"/>
-        </w:rPr>
-      </w:pPr>
-      <w:sdt>
-        <w:sdtPr>
-          <w:rPr>
-            <w:rFonts w:cs="Poppins"/>
-          </w:rPr>
-          <w:id w:val="-334609865"/>
-          <w14:checkbox>
-            <w14:checked w14:val="0"/>
-            <w14:checkedState w14:val="2612" w14:font="MS Gothic"/>
-            <w14:uncheckedState w14:val="2610" w14:font="MS Gothic"/>
-          </w14:checkbox>
-        </w:sdtPr>
-        <w:sdtContent>
-          <w:r>
-            <w:rPr>
-              <w:rFonts w:ascii="MS Gothic" w:eastAsia="MS Gothic" w:hAnsi="MS Gothic" w:cs="Poppins" w:hint="eastAsia"/>
-            </w:rPr>
-            <w:t>☐</w:t>
-          </w:r>
-        </w:sdtContent>
-      </w:sdt>
-      <w:r>
-        <w:rPr>
-          <w:rFonts w:cs="Poppins"/>
-        </w:rPr>
-        <w:t> </w:t>
-      </w:r>
-      <w:proofErr w:type="spellStart"/>
-      <w:r>
-        <w:rPr>
-          <w:rFonts w:cs="Poppins"/>
-        </w:rPr>
-        <w:t>CertificateFriendlyName</w:t>
-      </w:r>
-      <w:proofErr w:type="spellEnd"/>
-      <w:r>
-        <w:rPr>
-          <w:rFonts w:cs="Poppins"/>
-        </w:rPr>
-        <w:t xml:space="preserve"> configured as per imported certificate</w:t>
+        <w:t xml:space="preserve"> set to false</w:t>
       </w:r>
     </w:p>
     <w:p>
@@ -9427,7 +9454,7 @@
           <w:rPr>
             <w:rFonts w:cs="Poppins"/>
           </w:rPr>
-          <w:id w:val="1880664646"/>
+          <w:id w:val="-797293207"/>
           <w14:checkbox>
             <w14:checked w14:val="0"/>
             <w14:checkedState w14:val="2612" w14:font="MS Gothic"/>
@@ -9449,6 +9476,64 @@
         </w:rPr>
         <w:t xml:space="preserve"> </w:t>
       </w:r>
+      <w:r>
+        <w:rPr>
+          <w:rFonts w:cs="Poppins"/>
+        </w:rPr>
+        <w:t>using different CA Certificate</w:t>
+      </w:r>
+    </w:p>
+    <w:p>
+      <w:pPr>
+        <w:rPr>
+          <w:rFonts w:cs="Poppins"/>
+        </w:rPr>
+      </w:pPr>
+      <w:r>
+        <w:rPr>
+          <w:rFonts w:cs="Poppins"/>
+        </w:rPr>
+        <w:tab/>
+      </w:r>
+      <w:r>
+        <w:rPr>
+          <w:rFonts w:cs="Poppins"/>
+        </w:rPr>
+        <w:tab/>
+      </w:r>
+      <w:r>
+        <w:rPr>
+          <w:rFonts w:cs="Poppins"/>
+        </w:rPr>
+        <w:tab/>
+      </w:r>
+      <w:sdt>
+        <w:sdtPr>
+          <w:rPr>
+            <w:rFonts w:cs="Poppins"/>
+          </w:rPr>
+          <w:id w:val="-1354878230"/>
+          <w14:checkbox>
+            <w14:checked w14:val="0"/>
+            <w14:checkedState w14:val="2612" w14:font="MS Gothic"/>
+            <w14:uncheckedState w14:val="2610" w14:font="MS Gothic"/>
+          </w14:checkbox>
+        </w:sdtPr>
+        <w:sdtContent>
+          <w:r>
+            <w:rPr>
+              <w:rFonts w:ascii="MS Gothic" w:eastAsia="MS Gothic" w:hAnsi="MS Gothic" w:cs="Poppins" w:hint="eastAsia"/>
+            </w:rPr>
+            <w:t>☐</w:t>
+          </w:r>
+        </w:sdtContent>
+      </w:sdt>
+      <w:r>
+        <w:rPr>
+          <w:rFonts w:cs="Poppins"/>
+        </w:rPr>
+        <w:t xml:space="preserve"> </w:t>
+      </w:r>
       <w:proofErr w:type="spellStart"/>
       <w:r>
         <w:rPr>
@@ -9461,8 +9546,15 @@
         <w:rPr>
           <w:rFonts w:cs="Poppins"/>
         </w:rPr>
-        <w:t xml:space="preserve"> is True</w:t>
-      </w:r>
+        <w:t xml:space="preserve"> set to True</w:t>
+      </w:r>
+    </w:p>
+    <w:p>
+      <w:pPr>
+        <w:rPr>
+          <w:rFonts w:cs="Poppins"/>
+        </w:rPr>
+      </w:pPr>
     </w:p>
     <w:p>
       <w:pPr>
@@ -9471,204 +9563,43 @@
           <w:rFonts w:cs="Poppins"/>
         </w:rPr>
       </w:pPr>
-      <w:r>
-        <w:rPr>
-          <w:rFonts w:cs="Poppins"/>
-        </w:rPr>
-        <w:tab/>
-      </w:r>
-      <w:r>
-        <w:rPr>
-          <w:rFonts w:cs="Poppins"/>
-        </w:rPr>
-        <w:tab/>
-      </w:r>
-      <w:sdt>
-        <w:sdtPr>
-          <w:rPr>
-            <w:rFonts w:cs="Poppins"/>
-          </w:rPr>
-          <w:id w:val="-1677033862"/>
-          <w14:checkbox>
-            <w14:checked w14:val="0"/>
-            <w14:checkedState w14:val="2612" w14:font="MS Gothic"/>
-            <w14:uncheckedState w14:val="2610" w14:font="MS Gothic"/>
-          </w14:checkbox>
-        </w:sdtPr>
-        <w:sdtContent>
-          <w:r>
-            <w:rPr>
-              <w:rFonts w:ascii="MS Gothic" w:eastAsia="MS Gothic" w:hAnsi="MS Gothic" w:cs="Poppins" w:hint="eastAsia"/>
-            </w:rPr>
-            <w:t>☐</w:t>
-          </w:r>
-        </w:sdtContent>
-      </w:sdt>
-      <w:r>
-        <w:rPr>
-          <w:rFonts w:cs="Poppins"/>
-        </w:rPr>
-        <w:t xml:space="preserve"> </w:t>
-      </w:r>
-      <w:proofErr w:type="spellStart"/>
-      <w:r>
-        <w:rPr>
-          <w:rFonts w:cs="Poppins"/>
-        </w:rPr>
-        <w:t>CertificateFilePath</w:t>
-      </w:r>
-      <w:proofErr w:type="spellEnd"/>
-      <w:r>
-        <w:rPr>
-          <w:rFonts w:cs="Poppins"/>
-        </w:rPr>
-        <w:t xml:space="preserve"> configured </w:t>
-      </w:r>
-      <w:r>
-        <w:rPr>
-          <w:rFonts w:cs="Poppins"/>
-        </w:rPr>
-        <w:t>to .PFX certificate file</w:t>
-      </w:r>
-      <w:r>
-        <w:rPr>
-          <w:rFonts w:cs="Poppins"/>
-        </w:rPr>
-        <w:t xml:space="preserve"> location</w:t>
+      <w:sdt>
+        <w:sdtPr>
+          <w:rPr>
+            <w:rFonts w:cs="Poppins"/>
+          </w:rPr>
+          <w:id w:val="-106277372"/>
+          <w14:checkbox>
+            <w14:checked w14:val="0"/>
+            <w14:checkedState w14:val="2612" w14:font="MS Gothic"/>
+            <w14:uncheckedState w14:val="2610" w14:font="MS Gothic"/>
+          </w14:checkbox>
+        </w:sdtPr>
+        <w:sdtContent>
+          <w:r>
+            <w:rPr>
+              <w:rFonts w:ascii="MS Gothic" w:eastAsia="MS Gothic" w:hAnsi="MS Gothic" w:cs="Poppins" w:hint="eastAsia"/>
+            </w:rPr>
+            <w:t>☐</w:t>
+          </w:r>
+        </w:sdtContent>
+      </w:sdt>
+      <w:r>
+        <w:rPr>
+          <w:rFonts w:cs="Poppins"/>
+        </w:rPr>
+        <w:t xml:space="preserve"> Certificate Parameters </w:t>
+      </w:r>
+      <w:r>
+        <w:rPr>
+          <w:rFonts w:cs="Poppins"/>
+        </w:rPr>
+        <w:t>configured</w:t>
       </w:r>
     </w:p>
     <w:p>
       <w:pPr>
         <w:ind w:left="720"/>
-        <w:rPr>
-          <w:rFonts w:cs="Poppins"/>
-        </w:rPr>
-      </w:pPr>
-      <w:r>
-        <w:rPr>
-          <w:rFonts w:cs="Poppins"/>
-        </w:rPr>
-        <w:tab/>
-      </w:r>
-      <w:r>
-        <w:rPr>
-          <w:rFonts w:cs="Poppins"/>
-        </w:rPr>
-        <w:tab/>
-      </w:r>
-      <w:sdt>
-        <w:sdtPr>
-          <w:rPr>
-            <w:rFonts w:cs="Poppins"/>
-          </w:rPr>
-          <w:id w:val="-1788725501"/>
-          <w14:checkbox>
-            <w14:checked w14:val="0"/>
-            <w14:checkedState w14:val="2612" w14:font="MS Gothic"/>
-            <w14:uncheckedState w14:val="2610" w14:font="MS Gothic"/>
-          </w14:checkbox>
-        </w:sdtPr>
-        <w:sdtContent>
-          <w:r>
-            <w:rPr>
-              <w:rFonts w:ascii="MS Gothic" w:eastAsia="MS Gothic" w:hAnsi="MS Gothic" w:cs="Poppins" w:hint="eastAsia"/>
-            </w:rPr>
-            <w:t>☐</w:t>
-          </w:r>
-        </w:sdtContent>
-      </w:sdt>
-      <w:r>
-        <w:rPr>
-          <w:rFonts w:cs="Poppins"/>
-        </w:rPr>
-        <w:t xml:space="preserve"> </w:t>
-      </w:r>
-      <w:proofErr w:type="spellStart"/>
-      <w:r>
-        <w:rPr>
-          <w:rFonts w:cs="Poppins"/>
-        </w:rPr>
-        <w:t>CertificateFriendlyName</w:t>
-      </w:r>
-      <w:proofErr w:type="spellEnd"/>
-      <w:r>
-        <w:rPr>
-          <w:rFonts w:cs="Poppins"/>
-        </w:rPr>
-        <w:t xml:space="preserve"> is configured with required friendly name</w:t>
-      </w:r>
-    </w:p>
-    <w:p>
-      <w:pPr>
-        <w:ind w:left="1440" w:firstLine="720"/>
-        <w:rPr>
-          <w:rFonts w:cs="Poppins"/>
-        </w:rPr>
-      </w:pPr>
-      <w:sdt>
-        <w:sdtPr>
-          <w:rPr>
-            <w:rFonts w:cs="Poppins"/>
-          </w:rPr>
-          <w:id w:val="238450395"/>
-          <w14:checkbox>
-            <w14:checked w14:val="0"/>
-            <w14:checkedState w14:val="2612" w14:font="MS Gothic"/>
-            <w14:uncheckedState w14:val="2610" w14:font="MS Gothic"/>
-          </w14:checkbox>
-        </w:sdtPr>
-        <w:sdtContent>
-          <w:r>
-            <w:rPr>
-              <w:rFonts w:ascii="MS Gothic" w:eastAsia="MS Gothic" w:hAnsi="MS Gothic" w:cs="Poppins" w:hint="eastAsia"/>
-            </w:rPr>
-            <w:t>☐</w:t>
-          </w:r>
-        </w:sdtContent>
-      </w:sdt>
-      <w:r>
-        <w:rPr>
-          <w:rFonts w:cs="Poppins"/>
-        </w:rPr>
-        <w:t> </w:t>
-      </w:r>
-      <w:proofErr w:type="spellStart"/>
-      <w:r>
-        <w:rPr>
-          <w:rFonts w:cs="Poppins"/>
-        </w:rPr>
-        <w:t>ConfigureSiteRedirect</w:t>
-      </w:r>
-      <w:proofErr w:type="spellEnd"/>
-      <w:r>
-        <w:rPr>
-          <w:rFonts w:cs="Poppins"/>
-        </w:rPr>
-        <w:t xml:space="preserve"> </w:t>
-      </w:r>
-      <w:proofErr w:type="spellStart"/>
-      <w:r>
-        <w:rPr>
-          <w:rFonts w:cs="Poppins"/>
-        </w:rPr>
-        <w:t>set</w:t>
-      </w:r>
-      <w:r>
-        <w:rPr>
-          <w:rFonts w:cs="Poppins"/>
-        </w:rPr>
-        <w:t>If</w:t>
-      </w:r>
-      <w:proofErr w:type="spellEnd"/>
-      <w:r>
-        <w:rPr>
-          <w:rFonts w:cs="Poppins"/>
-        </w:rPr>
-        <w:t xml:space="preserve"> site redirect is required</w:t>
-      </w:r>
-    </w:p>
-    <w:p>
-      <w:pPr>
         <w:rPr>
           <w:rFonts w:cs="Poppins"/>
           <w:b/>
@@ -9692,17 +9623,66 @@
     </w:p>
     <w:p>
       <w:pPr>
-        <w:ind w:firstLine="720"/>
-        <w:rPr>
-          <w:rFonts w:cs="Poppins"/>
-        </w:rPr>
-      </w:pPr>
-      <w:sdt>
-        <w:sdtPr>
-          <w:rPr>
-            <w:rFonts w:cs="Poppins"/>
-          </w:rPr>
-          <w:id w:val="406964386"/>
+        <w:ind w:left="720" w:firstLine="720"/>
+        <w:rPr>
+          <w:rFonts w:cs="Poppins"/>
+        </w:rPr>
+      </w:pPr>
+      <w:sdt>
+        <w:sdtPr>
+          <w:rPr>
+            <w:rFonts w:cs="Poppins"/>
+          </w:rPr>
+          <w:id w:val="-1440062397"/>
+          <w14:checkbox>
+            <w14:checked w14:val="0"/>
+            <w14:checkedState w14:val="2612" w14:font="MS Gothic"/>
+            <w14:uncheckedState w14:val="2610" w14:font="MS Gothic"/>
+          </w14:checkbox>
+        </w:sdtPr>
+        <w:sdtContent>
+          <w:r>
+            <w:rPr>
+              <w:rFonts w:ascii="MS Gothic" w:eastAsia="MS Gothic" w:hAnsi="MS Gothic" w:cs="Poppins" w:hint="eastAsia"/>
+            </w:rPr>
+            <w:t>☐</w:t>
+          </w:r>
+        </w:sdtContent>
+      </w:sdt>
+      <w:r>
+        <w:rPr>
+          <w:rFonts w:cs="Poppins"/>
+        </w:rPr>
+        <w:t xml:space="preserve"> </w:t>
+      </w:r>
+      <w:proofErr w:type="spellStart"/>
+      <w:r>
+        <w:rPr>
+          <w:rFonts w:cs="Poppins"/>
+        </w:rPr>
+        <w:t>ImportCertificate</w:t>
+      </w:r>
+      <w:proofErr w:type="spellEnd"/>
+      <w:r>
+        <w:rPr>
+          <w:rFonts w:cs="Poppins"/>
+        </w:rPr>
+        <w:t xml:space="preserve"> is false</w:t>
+      </w:r>
+    </w:p>
+    <w:p>
+      <w:pPr>
+        <w:ind w:left="1440" w:firstLine="720"/>
+        <w:rPr>
+          <w:rFonts w:cs="Poppins"/>
+        </w:rPr>
+      </w:pPr>
+      <w:sdt>
+        <w:sdtPr>
+          <w:rPr>
+            <w:rFonts w:cs="Poppins"/>
+          </w:rPr>
+          <w:id w:val="1704208316"/>
           <w14:checkbox>
             <w14:checked w14:val="0"/>
             <w14:checkedState w14:val="2612" w14:font="MS Gothic"/>
@@ -9729,19 +9709,67 @@
         <w:rPr>
           <w:rFonts w:cs="Poppins"/>
         </w:rPr>
-        <w:t>ConfigureSiteRedirect</w:t>
+        <w:t>CertificateFilePath</w:t>
       </w:r>
       <w:proofErr w:type="spellEnd"/>
       <w:r>
         <w:rPr>
           <w:rFonts w:cs="Poppins"/>
         </w:rPr>
-        <w:t xml:space="preserve"> set to True</w:t>
-      </w:r>
-    </w:p>
-    <w:p>
-      <w:pPr>
-        <w:ind w:firstLine="720"/>
+        <w:t xml:space="preserve"> left as default</w:t>
+      </w:r>
+    </w:p>
+    <w:p>
+      <w:pPr>
+        <w:ind w:left="1440" w:firstLine="720"/>
+        <w:rPr>
+          <w:rFonts w:cs="Poppins"/>
+        </w:rPr>
+      </w:pPr>
+      <w:sdt>
+        <w:sdtPr>
+          <w:rPr>
+            <w:rFonts w:cs="Poppins"/>
+          </w:rPr>
+          <w:id w:val="-334609865"/>
+          <w14:checkbox>
+            <w14:checked w14:val="0"/>
+            <w14:checkedState w14:val="2612" w14:font="MS Gothic"/>
+            <w14:uncheckedState w14:val="2610" w14:font="MS Gothic"/>
+          </w14:checkbox>
+        </w:sdtPr>
+        <w:sdtContent>
+          <w:r>
+            <w:rPr>
+              <w:rFonts w:ascii="MS Gothic" w:eastAsia="MS Gothic" w:hAnsi="MS Gothic" w:cs="Poppins" w:hint="eastAsia"/>
+            </w:rPr>
+            <w:t>☐</w:t>
+          </w:r>
+        </w:sdtContent>
+      </w:sdt>
+      <w:r>
+        <w:rPr>
+          <w:rFonts w:cs="Poppins"/>
+        </w:rPr>
+        <w:t> </w:t>
+      </w:r>
+      <w:proofErr w:type="spellStart"/>
+      <w:r>
+        <w:rPr>
+          <w:rFonts w:cs="Poppins"/>
+        </w:rPr>
+        <w:t>CertificateFriendlyName</w:t>
+      </w:r>
+      <w:proofErr w:type="spellEnd"/>
+      <w:r>
+        <w:rPr>
+          <w:rFonts w:cs="Poppins"/>
+        </w:rPr>
+        <w:t xml:space="preserve"> configured as per imported certificate</w:t>
+      </w:r>
+    </w:p>
+    <w:p>
+      <w:pPr>
         <w:rPr>
           <w:rFonts w:cs="Poppins"/>
           <w:b/>
@@ -9751,6 +9779,18 @@
       <w:r>
         <w:rPr>
           <w:rFonts w:cs="Poppins"/>
+        </w:rPr>
+        <w:tab/>
+      </w:r>
+      <w:r>
+        <w:rPr>
+          <w:rFonts w:cs="Poppins"/>
+        </w:rPr>
+        <w:tab/>
+      </w:r>
+      <w:r>
+        <w:rPr>
+          <w:rFonts w:cs="Poppins"/>
           <w:b/>
           <w:bCs/>
         </w:rPr>
@@ -9759,6 +9799,281 @@
     </w:p>
     <w:p>
       <w:pPr>
+        <w:ind w:left="720" w:firstLine="720"/>
+        <w:rPr>
+          <w:rFonts w:cs="Poppins"/>
+        </w:rPr>
+      </w:pPr>
+      <w:sdt>
+        <w:sdtPr>
+          <w:rPr>
+            <w:rFonts w:cs="Poppins"/>
+          </w:rPr>
+          <w:id w:val="1880664646"/>
+          <w14:checkbox>
+            <w14:checked w14:val="0"/>
+            <w14:checkedState w14:val="2612" w14:font="MS Gothic"/>
+            <w14:uncheckedState w14:val="2610" w14:font="MS Gothic"/>
+          </w14:checkbox>
+        </w:sdtPr>
+        <w:sdtContent>
+          <w:r>
+            <w:rPr>
+              <w:rFonts w:ascii="MS Gothic" w:eastAsia="MS Gothic" w:hAnsi="MS Gothic" w:cs="Poppins" w:hint="eastAsia"/>
+            </w:rPr>
+            <w:t>☐</w:t>
+          </w:r>
+        </w:sdtContent>
+      </w:sdt>
+      <w:r>
+        <w:rPr>
+          <w:rFonts w:cs="Poppins"/>
+        </w:rPr>
+        <w:t xml:space="preserve"> </w:t>
+      </w:r>
+      <w:proofErr w:type="spellStart"/>
+      <w:r>
+        <w:rPr>
+          <w:rFonts w:cs="Poppins"/>
+        </w:rPr>
+        <w:t>ImportCertificate</w:t>
+      </w:r>
+      <w:proofErr w:type="spellEnd"/>
+      <w:r>
+        <w:rPr>
+          <w:rFonts w:cs="Poppins"/>
+        </w:rPr>
+        <w:t xml:space="preserve"> is True</w:t>
+      </w:r>
+    </w:p>
+    <w:p>
+      <w:pPr>
+        <w:ind w:left="720"/>
+        <w:rPr>
+          <w:rFonts w:cs="Poppins"/>
+        </w:rPr>
+      </w:pPr>
+      <w:r>
+        <w:rPr>
+          <w:rFonts w:cs="Poppins"/>
+        </w:rPr>
+        <w:tab/>
+      </w:r>
+      <w:r>
+        <w:rPr>
+          <w:rFonts w:cs="Poppins"/>
+        </w:rPr>
+        <w:tab/>
+      </w:r>
+      <w:sdt>
+        <w:sdtPr>
+          <w:rPr>
+            <w:rFonts w:cs="Poppins"/>
+          </w:rPr>
+          <w:id w:val="-1677033862"/>
+          <w14:checkbox>
+            <w14:checked w14:val="0"/>
+            <w14:checkedState w14:val="2612" w14:font="MS Gothic"/>
+            <w14:uncheckedState w14:val="2610" w14:font="MS Gothic"/>
+          </w14:checkbox>
+        </w:sdtPr>
+        <w:sdtContent>
+          <w:r>
+            <w:rPr>
+              <w:rFonts w:ascii="MS Gothic" w:eastAsia="MS Gothic" w:hAnsi="MS Gothic" w:cs="Poppins" w:hint="eastAsia"/>
+            </w:rPr>
+            <w:t>☐</w:t>
+          </w:r>
+        </w:sdtContent>
+      </w:sdt>
+      <w:r>
+        <w:rPr>
+          <w:rFonts w:cs="Poppins"/>
+        </w:rPr>
+        <w:t xml:space="preserve"> </w:t>
+      </w:r>
+      <w:proofErr w:type="spellStart"/>
+      <w:r>
+        <w:rPr>
+          <w:rFonts w:cs="Poppins"/>
+        </w:rPr>
+        <w:t>CertificateFilePath</w:t>
+      </w:r>
+      <w:proofErr w:type="spellEnd"/>
+      <w:r>
+        <w:rPr>
+          <w:rFonts w:cs="Poppins"/>
+        </w:rPr>
+        <w:t xml:space="preserve"> configured </w:t>
+      </w:r>
+      <w:r>
+        <w:rPr>
+          <w:rFonts w:cs="Poppins"/>
+        </w:rPr>
+        <w:t>to .PFX certificate file</w:t>
+      </w:r>
+      <w:r>
+        <w:rPr>
+          <w:rFonts w:cs="Poppins"/>
+        </w:rPr>
+        <w:t xml:space="preserve"> location</w:t>
+      </w:r>
+    </w:p>
+    <w:p>
+      <w:pPr>
+        <w:ind w:left="720"/>
+        <w:rPr>
+          <w:rFonts w:cs="Poppins"/>
+        </w:rPr>
+      </w:pPr>
+      <w:r>
+        <w:rPr>
+          <w:rFonts w:cs="Poppins"/>
+        </w:rPr>
+        <w:tab/>
+      </w:r>
+      <w:r>
+        <w:rPr>
+          <w:rFonts w:cs="Poppins"/>
+        </w:rPr>
+        <w:tab/>
+      </w:r>
+      <w:sdt>
+        <w:sdtPr>
+          <w:rPr>
+            <w:rFonts w:cs="Poppins"/>
+          </w:rPr>
+          <w:id w:val="-1788725501"/>
+          <w14:checkbox>
+            <w14:checked w14:val="0"/>
+            <w14:checkedState w14:val="2612" w14:font="MS Gothic"/>
+            <w14:uncheckedState w14:val="2610" w14:font="MS Gothic"/>
+          </w14:checkbox>
+        </w:sdtPr>
+        <w:sdtContent>
+          <w:r>
+            <w:rPr>
+              <w:rFonts w:ascii="MS Gothic" w:eastAsia="MS Gothic" w:hAnsi="MS Gothic" w:cs="Poppins" w:hint="eastAsia"/>
+            </w:rPr>
+            <w:t>☐</w:t>
+          </w:r>
+        </w:sdtContent>
+      </w:sdt>
+      <w:r>
+        <w:rPr>
+          <w:rFonts w:cs="Poppins"/>
+        </w:rPr>
+        <w:t xml:space="preserve"> </w:t>
+      </w:r>
+      <w:proofErr w:type="spellStart"/>
+      <w:r>
+        <w:rPr>
+          <w:rFonts w:cs="Poppins"/>
+        </w:rPr>
+        <w:t>CertificateFriendlyName</w:t>
+      </w:r>
+      <w:proofErr w:type="spellEnd"/>
+      <w:r>
+        <w:rPr>
+          <w:rFonts w:cs="Poppins"/>
+        </w:rPr>
+        <w:t xml:space="preserve"> is configured with required friendly name</w:t>
+      </w:r>
+    </w:p>
+    <w:p>
+      <w:pPr>
+        <w:ind w:left="1440" w:firstLine="720"/>
+        <w:rPr>
+          <w:rFonts w:cs="Poppins"/>
+        </w:rPr>
+      </w:pPr>
+      <w:sdt>
+        <w:sdtPr>
+          <w:rPr>
+            <w:rFonts w:cs="Poppins"/>
+          </w:rPr>
+          <w:id w:val="238450395"/>
+          <w14:checkbox>
+            <w14:checked w14:val="0"/>
+            <w14:checkedState w14:val="2612" w14:font="MS Gothic"/>
+            <w14:uncheckedState w14:val="2610" w14:font="MS Gothic"/>
+          </w14:checkbox>
+        </w:sdtPr>
+        <w:sdtContent>
+          <w:r>
+            <w:rPr>
+              <w:rFonts w:ascii="MS Gothic" w:eastAsia="MS Gothic" w:hAnsi="MS Gothic" w:cs="Poppins" w:hint="eastAsia"/>
+            </w:rPr>
+            <w:t>☐</w:t>
+          </w:r>
+        </w:sdtContent>
+      </w:sdt>
+      <w:r>
+        <w:rPr>
+          <w:rFonts w:cs="Poppins"/>
+        </w:rPr>
+        <w:t> </w:t>
+      </w:r>
+      <w:proofErr w:type="spellStart"/>
+      <w:r>
+        <w:rPr>
+          <w:rFonts w:cs="Poppins"/>
+        </w:rPr>
+        <w:t>ConfigureSiteRedirect</w:t>
+      </w:r>
+      <w:proofErr w:type="spellEnd"/>
+      <w:r>
+        <w:rPr>
+          <w:rFonts w:cs="Poppins"/>
+        </w:rPr>
+        <w:t xml:space="preserve"> </w:t>
+      </w:r>
+      <w:proofErr w:type="spellStart"/>
+      <w:r>
+        <w:rPr>
+          <w:rFonts w:cs="Poppins"/>
+        </w:rPr>
+        <w:t>set</w:t>
+      </w:r>
+      <w:r>
+        <w:rPr>
+          <w:rFonts w:cs="Poppins"/>
+        </w:rPr>
+        <w:t>If</w:t>
+      </w:r>
+      <w:proofErr w:type="spellEnd"/>
+      <w:r>
+        <w:rPr>
+          <w:rFonts w:cs="Poppins"/>
+        </w:rPr>
+        <w:t xml:space="preserve"> site redirect is required</w:t>
+      </w:r>
+    </w:p>
+    <w:p>
+      <w:pPr>
+        <w:rPr>
+          <w:rFonts w:cs="Poppins"/>
+          <w:b/>
+          <w:bCs/>
+        </w:rPr>
+      </w:pPr>
+      <w:r>
+        <w:rPr>
+          <w:rFonts w:cs="Poppins"/>
+        </w:rPr>
+        <w:tab/>
+      </w:r>
+      <w:r>
+        <w:rPr>
+          <w:rFonts w:cs="Poppins"/>
+          <w:b/>
+          <w:bCs/>
+        </w:rPr>
+        <w:t>EITHER</w:t>
+      </w:r>
+    </w:p>
+    <w:p>
+      <w:pPr>
         <w:ind w:firstLine="720"/>
         <w:rPr>
           <w:rFonts w:cs="Poppins"/>
@@ -9769,6 +10084,73 @@
           <w:rPr>
             <w:rFonts w:cs="Poppins"/>
           </w:rPr>
+          <w:id w:val="406964386"/>
+          <w14:checkbox>
+            <w14:checked w14:val="0"/>
+            <w14:checkedState w14:val="2612" w14:font="MS Gothic"/>
+            <w14:uncheckedState w14:val="2610" w14:font="MS Gothic"/>
+          </w14:checkbox>
+        </w:sdtPr>
+        <w:sdtContent>
+          <w:r>
+            <w:rPr>
+              <w:rFonts w:ascii="MS Gothic" w:eastAsia="MS Gothic" w:hAnsi="MS Gothic" w:cs="Poppins" w:hint="eastAsia"/>
+            </w:rPr>
+            <w:t>☐</w:t>
+          </w:r>
+        </w:sdtContent>
+      </w:sdt>
+      <w:r>
+        <w:rPr>
+          <w:rFonts w:cs="Poppins"/>
+        </w:rPr>
+        <w:t> </w:t>
+      </w:r>
+      <w:proofErr w:type="spellStart"/>
+      <w:r>
+        <w:rPr>
+          <w:rFonts w:cs="Poppins"/>
+        </w:rPr>
+        <w:t>ConfigureSiteRedirect</w:t>
+      </w:r>
+      <w:proofErr w:type="spellEnd"/>
+      <w:r>
+        <w:rPr>
+          <w:rFonts w:cs="Poppins"/>
+        </w:rPr>
+        <w:t xml:space="preserve"> set to True</w:t>
+      </w:r>
+    </w:p>
+    <w:p>
+      <w:pPr>
+        <w:ind w:firstLine="720"/>
+        <w:rPr>
+          <w:rFonts w:cs="Poppins"/>
+          <w:b/>
+          <w:bCs/>
+        </w:rPr>
+      </w:pPr>
+      <w:r>
+        <w:rPr>
+          <w:rFonts w:cs="Poppins"/>
+          <w:b/>
+          <w:bCs/>
+        </w:rPr>
+        <w:t>OR</w:t>
+      </w:r>
+    </w:p>
+    <w:p>
+      <w:pPr>
+        <w:ind w:firstLine="720"/>
+        <w:rPr>
+          <w:rFonts w:cs="Poppins"/>
+        </w:rPr>
+      </w:pPr>
+      <w:sdt>
+        <w:sdtPr>
+          <w:rPr>
+            <w:rFonts w:cs="Poppins"/>
+          </w:rPr>
           <w:id w:val="-220134829"/>
           <w14:checkbox>
             <w14:checked w14:val="0"/>
@@ -10298,7 +10680,6 @@
     </w:p>
     <w:p>
       <w:r>
-        <w:lastRenderedPageBreak/>
         <w:tab/>
       </w:r>
       <w:sdt>
@@ -10757,7 +11138,12 @@
     </w:p>
     <w:p/>
     <w:sectPr>
-      <w:footerReference w:type="default" r:id="rId23"/>
+      <w:headerReference w:type="even" r:id="rId23"/>
+      <w:headerReference w:type="default" r:id="rId24"/>
+      <w:footerReference w:type="even" r:id="rId25"/>
+      <w:footerReference w:type="default" r:id="rId26"/>
+      <w:headerReference w:type="first" r:id="rId27"/>
+      <w:footerReference w:type="first" r:id="rId28"/>
       <w:pgSz w:w="11906" w:h="16838"/>
       <w:pgMar w:top="720" w:right="720" w:bottom="720" w:left="720" w:header="567" w:footer="567" w:gutter="0"/>
       <w:pgNumType w:start="0"/>
@@ -10817,6 +11203,16 @@
 </file>
 
 <file path=word/footer1.xml><?xml version="1.0" encoding="utf-8"?>
+<w:ftr xmlns:wpc="http://schemas.microsoft.com/office/word/2010/wordprocessingCanvas" xmlns:cx="http://schemas.microsoft.com/office/drawing/2014/chartex" xmlns:cx1="http://schemas.microsoft.com/office/drawing/2015/9/8/chartex" xmlns:cx2="http://schemas.microsoft.com/office/drawing/2015/10/21/chartex" xmlns:cx3="http://schemas.microsoft.com/office/drawing/2016/5/9/chartex" xmlns:cx4="http://schemas.microsoft.com/office/drawing/2016/5/10/chartex" xmlns:cx5="http://schemas.microsoft.com/office/drawing/2016/5/11/chartex" xmlns:cx6="http://schemas.microsoft.com/office/drawing/2016/5/12/chartex" xmlns:cx7="http://schemas.microsoft.com/office/drawing/2016/5/13/chartex" xmlns:cx8="http://schemas.microsoft.com/office/drawing/2016/5/14/chartex" xmlns:mc="http://schemas.openxmlformats.org/markup-compatibility/2006" xmlns:aink="http://schemas.microsoft.com/office/drawing/2016/ink" xmlns:am3d="http://schemas.microsoft.com/office/drawing/2017/model3d" xmlns:o="urn:schemas-microsoft-com:office:office" xmlns:oel="http://schemas.microsoft.com/office/2019/extlst" xmlns:r="http://schemas.openxmlformats.org/officeDocument/2006/relationships" xmlns:m="http://schemas.openxmlformats.org/officeDocument/2006/math" xmlns:v="urn:schemas-microsoft-com:vml" xmlns:wp14="http://schemas.microsoft.com/office/word/2010/wordprocessingDrawing" xmlns:wp="http://schemas.openxmlformats.org/drawingml/2006/wordprocessingDrawing" xmlns:w10="urn:schemas-microsoft-com:office:word" xmlns:w="http://schemas.openxmlformats.org/wordprocessingml/2006/main" xmlns:w14="http://schemas.microsoft.com/office/word/2010/wordml" xmlns:w15="http://schemas.microsoft.com/office/word/2012/wordml" xmlns:w16cex="http://schemas.microsoft.com/office/word/2018/wordml/cex" xmlns:w16cid="http://schemas.microsoft.com/office/word/2016/wordml/cid" xmlns:w16="http://schemas.microsoft.com/office/word/2018/wordml" xmlns:w16du="http://schemas.microsoft.com/office/word/2023/wordml/word16du" xmlns:w16sdtdh="http://schemas.microsoft.com/office/word/2020/wordml/sdtdatahash" xmlns:w16sdtfl="http://schemas.microsoft.com/office/word/2024/wordml/sdtformatlock" xmlns:w16se="http://schemas.microsoft.com/office/word/2015/wordml/symex" xmlns:wpg="http://schemas.microsoft.com/office/word/2010/wordprocessingGroup" xmlns:wpi="http://schemas.microsoft.com/office/word/2010/wordprocessingInk" xmlns:wne="http://schemas.microsoft.com/office/word/2006/wordml" xmlns:wps="http://schemas.microsoft.com/office/word/2010/wordprocessingShape" mc:Ignorable="w14 w15 w16se w16cid w16 w16cex w16sdtdh w16sdtfl w16du wp14">
+  <w:p>
+    <w:pPr>
+      <w:pStyle w:val="Footer"/>
+    </w:pPr>
+  </w:p>
+</w:ftr>
+</file>
+
+<file path=word/footer2.xml><?xml version="1.0" encoding="utf-8"?>
 <w:ftr xmlns:wpc="http://schemas.microsoft.com/office/word/2010/wordprocessingCanvas" xmlns:cx="http://schemas.microsoft.com/office/drawing/2014/chartex" xmlns:cx1="http://schemas.microsoft.com/office/drawing/2015/9/8/chartex" xmlns:cx2="http://schemas.microsoft.com/office/drawing/2015/10/21/chartex" xmlns:cx3="http://schemas.microsoft.com/office/drawing/2016/5/9/chartex" xmlns:cx4="http://schemas.microsoft.com/office/drawing/2016/5/10/chartex" xmlns:cx5="http://schemas.microsoft.com/office/drawing/2016/5/11/chartex" xmlns:cx6="http://schemas.microsoft.com/office/drawing/2016/5/12/chartex" xmlns:cx7="http://schemas.microsoft.com/office/drawing/2016/5/13/chartex" xmlns:cx8="http://schemas.microsoft.com/office/drawing/2016/5/14/chartex" xmlns:mc="http://schemas.openxmlformats.org/markup-compatibility/2006" xmlns:aink="http://schemas.microsoft.com/office/drawing/2016/ink" xmlns:am3d="http://schemas.microsoft.com/office/drawing/2017/model3d" xmlns:o="urn:schemas-microsoft-com:office:office" xmlns:oel="http://schemas.microsoft.com/office/2019/extlst" xmlns:r="http://schemas.openxmlformats.org/officeDocument/2006/relationships" xmlns:m="http://schemas.openxmlformats.org/officeDocument/2006/math" xmlns:v="urn:schemas-microsoft-com:vml" xmlns:wp14="http://schemas.microsoft.com/office/word/2010/wordprocessingDrawing" xmlns:wp="http://schemas.openxmlformats.org/drawingml/2006/wordprocessingDrawing" xmlns:w10="urn:schemas-microsoft-com:office:word" xmlns:w="http://schemas.openxmlformats.org/wordprocessingml/2006/main" xmlns:w14="http://schemas.microsoft.com/office/word/2010/wordml" xmlns:w15="http://schemas.microsoft.com/office/word/2012/wordml" xmlns:w16cex="http://schemas.microsoft.com/office/word/2018/wordml/cex" xmlns:w16cid="http://schemas.microsoft.com/office/word/2016/wordml/cid" xmlns:w16="http://schemas.microsoft.com/office/word/2018/wordml" xmlns:w16du="http://schemas.microsoft.com/office/word/2023/wordml/word16du" xmlns:w16sdtdh="http://schemas.microsoft.com/office/word/2020/wordml/sdtdatahash" xmlns:w16sdtfl="http://schemas.microsoft.com/office/word/2024/wordml/sdtformatlock" xmlns:w16se="http://schemas.microsoft.com/office/word/2015/wordml/symex" xmlns:wpg="http://schemas.microsoft.com/office/word/2010/wordprocessingGroup" xmlns:wpi="http://schemas.microsoft.com/office/word/2010/wordprocessingInk" xmlns:wne="http://schemas.microsoft.com/office/word/2006/wordml" xmlns:wps="http://schemas.microsoft.com/office/word/2010/wordprocessingShape" mc:Ignorable="w14 w15 w16se w16cid w16 w16cex w16sdtdh w16sdtfl w16du wp14">
   <w:sdt>
     <w:sdtPr>
@@ -10896,19 +11292,15 @@
       </w:p>
     </w:sdtContent>
   </w:sdt>
+</w:ftr>
+</file>
+
+<file path=word/footer3.xml><?xml version="1.0" encoding="utf-8"?>
+<w:ftr xmlns:wpc="http://schemas.microsoft.com/office/word/2010/wordprocessingCanvas" xmlns:cx="http://schemas.microsoft.com/office/drawing/2014/chartex" xmlns:cx1="http://schemas.microsoft.com/office/drawing/2015/9/8/chartex" xmlns:cx2="http://schemas.microsoft.com/office/drawing/2015/10/21/chartex" xmlns:cx3="http://schemas.microsoft.com/office/drawing/2016/5/9/chartex" xmlns:cx4="http://schemas.microsoft.com/office/drawing/2016/5/10/chartex" xmlns:cx5="http://schemas.microsoft.com/office/drawing/2016/5/11/chartex" xmlns:cx6="http://schemas.microsoft.com/office/drawing/2016/5/12/chartex" xmlns:cx7="http://schemas.microsoft.com/office/drawing/2016/5/13/chartex" xmlns:cx8="http://schemas.microsoft.com/office/drawing/2016/5/14/chartex" xmlns:mc="http://schemas.openxmlformats.org/markup-compatibility/2006" xmlns:aink="http://schemas.microsoft.com/office/drawing/2016/ink" xmlns:am3d="http://schemas.microsoft.com/office/drawing/2017/model3d" xmlns:o="urn:schemas-microsoft-com:office:office" xmlns:oel="http://schemas.microsoft.com/office/2019/extlst" xmlns:r="http://schemas.openxmlformats.org/officeDocument/2006/relationships" xmlns:m="http://schemas.openxmlformats.org/officeDocument/2006/math" xmlns:v="urn:schemas-microsoft-com:vml" xmlns:wp14="http://schemas.microsoft.com/office/word/2010/wordprocessingDrawing" xmlns:wp="http://schemas.openxmlformats.org/drawingml/2006/wordprocessingDrawing" xmlns:w10="urn:schemas-microsoft-com:office:word" xmlns:w="http://schemas.openxmlformats.org/wordprocessingml/2006/main" xmlns:w14="http://schemas.microsoft.com/office/word/2010/wordml" xmlns:w15="http://schemas.microsoft.com/office/word/2012/wordml" xmlns:w16cex="http://schemas.microsoft.com/office/word/2018/wordml/cex" xmlns:w16cid="http://schemas.microsoft.com/office/word/2016/wordml/cid" xmlns:w16="http://schemas.microsoft.com/office/word/2018/wordml" xmlns:w16du="http://schemas.microsoft.com/office/word/2023/wordml/word16du" xmlns:w16sdtdh="http://schemas.microsoft.com/office/word/2020/wordml/sdtdatahash" xmlns:w16sdtfl="http://schemas.microsoft.com/office/word/2024/wordml/sdtformatlock" xmlns:w16se="http://schemas.microsoft.com/office/word/2015/wordml/symex" xmlns:wpg="http://schemas.microsoft.com/office/word/2010/wordprocessingGroup" xmlns:wpi="http://schemas.microsoft.com/office/word/2010/wordprocessingInk" xmlns:wne="http://schemas.microsoft.com/office/word/2006/wordml" xmlns:wps="http://schemas.microsoft.com/office/word/2010/wordprocessingShape" mc:Ignorable="w14 w15 w16se w16cid w16 w16cex w16sdtdh w16sdtfl w16du wp14">
   <w:p>
     <w:pPr>
       <w:pStyle w:val="Footer"/>
     </w:pPr>
-    <w:r>
-      <w:t>Last updated</w:t>
-    </w:r>
-    <w:r>
-      <w:t xml:space="preserve"> </w:t>
-    </w:r>
-    <w:r>
-      <w:t>2025-04</w:t>
-    </w:r>
   </w:p>
 </w:ftr>
 </file>
@@ -11015,6 +11407,36 @@
     </w:p>
   </w:footnote>
 </w:footnotes>
+</file>
+
+<file path=word/header1.xml><?xml version="1.0" encoding="utf-8"?>
+<w:hdr xmlns:wpc="http://schemas.microsoft.com/office/word/2010/wordprocessingCanvas" xmlns:cx="http://schemas.microsoft.com/office/drawing/2014/chartex" xmlns:cx1="http://schemas.microsoft.com/office/drawing/2015/9/8/chartex" xmlns:cx2="http://schemas.microsoft.com/office/drawing/2015/10/21/chartex" xmlns:cx3="http://schemas.microsoft.com/office/drawing/2016/5/9/chartex" xmlns:cx4="http://schemas.microsoft.com/office/drawing/2016/5/10/chartex" xmlns:cx5="http://schemas.microsoft.com/office/drawing/2016/5/11/chartex" xmlns:cx6="http://schemas.microsoft.com/office/drawing/2016/5/12/chartex" xmlns:cx7="http://schemas.microsoft.com/office/drawing/2016/5/13/chartex" xmlns:cx8="http://schemas.microsoft.com/office/drawing/2016/5/14/chartex" xmlns:mc="http://schemas.openxmlformats.org/markup-compatibility/2006" xmlns:aink="http://schemas.microsoft.com/office/drawing/2016/ink" xmlns:am3d="http://schemas.microsoft.com/office/drawing/2017/model3d" xmlns:o="urn:schemas-microsoft-com:office:office" xmlns:oel="http://schemas.microsoft.com/office/2019/extlst" xmlns:r="http://schemas.openxmlformats.org/officeDocument/2006/relationships" xmlns:m="http://schemas.openxmlformats.org/officeDocument/2006/math" xmlns:v="urn:schemas-microsoft-com:vml" xmlns:wp14="http://schemas.microsoft.com/office/word/2010/wordprocessingDrawing" xmlns:wp="http://schemas.openxmlformats.org/drawingml/2006/wordprocessingDrawing" xmlns:w10="urn:schemas-microsoft-com:office:word" xmlns:w="http://schemas.openxmlformats.org/wordprocessingml/2006/main" xmlns:w14="http://schemas.microsoft.com/office/word/2010/wordml" xmlns:w15="http://schemas.microsoft.com/office/word/2012/wordml" xmlns:w16cex="http://schemas.microsoft.com/office/word/2018/wordml/cex" xmlns:w16cid="http://schemas.microsoft.com/office/word/2016/wordml/cid" xmlns:w16="http://schemas.microsoft.com/office/word/2018/wordml" xmlns:w16du="http://schemas.microsoft.com/office/word/2023/wordml/word16du" xmlns:w16sdtdh="http://schemas.microsoft.com/office/word/2020/wordml/sdtdatahash" xmlns:w16sdtfl="http://schemas.microsoft.com/office/word/2024/wordml/sdtformatlock" xmlns:w16se="http://schemas.microsoft.com/office/word/2015/wordml/symex" xmlns:wpg="http://schemas.microsoft.com/office/word/2010/wordprocessingGroup" xmlns:wpi="http://schemas.microsoft.com/office/word/2010/wordprocessingInk" xmlns:wne="http://schemas.microsoft.com/office/word/2006/wordml" xmlns:wps="http://schemas.microsoft.com/office/word/2010/wordprocessingShape" mc:Ignorable="w14 w15 w16se w16cid w16 w16cex w16sdtdh w16sdtfl w16du wp14">
+  <w:p>
+    <w:pPr>
+      <w:pStyle w:val="Header"/>
+    </w:pPr>
+  </w:p>
+</w:hdr>
+</file>
+
+<file path=word/header2.xml><?xml version="1.0" encoding="utf-8"?>
+<w:hdr xmlns:wpc="http://schemas.microsoft.com/office/word/2010/wordprocessingCanvas" xmlns:cx="http://schemas.microsoft.com/office/drawing/2014/chartex" xmlns:cx1="http://schemas.microsoft.com/office/drawing/2015/9/8/chartex" xmlns:cx2="http://schemas.microsoft.com/office/drawing/2015/10/21/chartex" xmlns:cx3="http://schemas.microsoft.com/office/drawing/2016/5/9/chartex" xmlns:cx4="http://schemas.microsoft.com/office/drawing/2016/5/10/chartex" xmlns:cx5="http://schemas.microsoft.com/office/drawing/2016/5/11/chartex" xmlns:cx6="http://schemas.microsoft.com/office/drawing/2016/5/12/chartex" xmlns:cx7="http://schemas.microsoft.com/office/drawing/2016/5/13/chartex" xmlns:cx8="http://schemas.microsoft.com/office/drawing/2016/5/14/chartex" xmlns:mc="http://schemas.openxmlformats.org/markup-compatibility/2006" xmlns:aink="http://schemas.microsoft.com/office/drawing/2016/ink" xmlns:am3d="http://schemas.microsoft.com/office/drawing/2017/model3d" xmlns:o="urn:schemas-microsoft-com:office:office" xmlns:oel="http://schemas.microsoft.com/office/2019/extlst" xmlns:r="http://schemas.openxmlformats.org/officeDocument/2006/relationships" xmlns:m="http://schemas.openxmlformats.org/officeDocument/2006/math" xmlns:v="urn:schemas-microsoft-com:vml" xmlns:wp14="http://schemas.microsoft.com/office/word/2010/wordprocessingDrawing" xmlns:wp="http://schemas.openxmlformats.org/drawingml/2006/wordprocessingDrawing" xmlns:w10="urn:schemas-microsoft-com:office:word" xmlns:w="http://schemas.openxmlformats.org/wordprocessingml/2006/main" xmlns:w14="http://schemas.microsoft.com/office/word/2010/wordml" xmlns:w15="http://schemas.microsoft.com/office/word/2012/wordml" xmlns:w16cex="http://schemas.microsoft.com/office/word/2018/wordml/cex" xmlns:w16cid="http://schemas.microsoft.com/office/word/2016/wordml/cid" xmlns:w16="http://schemas.microsoft.com/office/word/2018/wordml" xmlns:w16du="http://schemas.microsoft.com/office/word/2023/wordml/word16du" xmlns:w16sdtdh="http://schemas.microsoft.com/office/word/2020/wordml/sdtdatahash" xmlns:w16sdtfl="http://schemas.microsoft.com/office/word/2024/wordml/sdtformatlock" xmlns:w16se="http://schemas.microsoft.com/office/word/2015/wordml/symex" xmlns:wpg="http://schemas.microsoft.com/office/word/2010/wordprocessingGroup" xmlns:wpi="http://schemas.microsoft.com/office/word/2010/wordprocessingInk" xmlns:wne="http://schemas.microsoft.com/office/word/2006/wordml" xmlns:wps="http://schemas.microsoft.com/office/word/2010/wordprocessingShape" mc:Ignorable="w14 w15 w16se w16cid w16 w16cex w16sdtdh w16sdtfl w16du wp14">
+  <w:p>
+    <w:pPr>
+      <w:pStyle w:val="Header"/>
+    </w:pPr>
+  </w:p>
+</w:hdr>
+</file>
+
+<file path=word/header3.xml><?xml version="1.0" encoding="utf-8"?>
+<w:hdr xmlns:wpc="http://schemas.microsoft.com/office/word/2010/wordprocessingCanvas" xmlns:cx="http://schemas.microsoft.com/office/drawing/2014/chartex" xmlns:cx1="http://schemas.microsoft.com/office/drawing/2015/9/8/chartex" xmlns:cx2="http://schemas.microsoft.com/office/drawing/2015/10/21/chartex" xmlns:cx3="http://schemas.microsoft.com/office/drawing/2016/5/9/chartex" xmlns:cx4="http://schemas.microsoft.com/office/drawing/2016/5/10/chartex" xmlns:cx5="http://schemas.microsoft.com/office/drawing/2016/5/11/chartex" xmlns:cx6="http://schemas.microsoft.com/office/drawing/2016/5/12/chartex" xmlns:cx7="http://schemas.microsoft.com/office/drawing/2016/5/13/chartex" xmlns:cx8="http://schemas.microsoft.com/office/drawing/2016/5/14/chartex" xmlns:mc="http://schemas.openxmlformats.org/markup-compatibility/2006" xmlns:aink="http://schemas.microsoft.com/office/drawing/2016/ink" xmlns:am3d="http://schemas.microsoft.com/office/drawing/2017/model3d" xmlns:o="urn:schemas-microsoft-com:office:office" xmlns:oel="http://schemas.microsoft.com/office/2019/extlst" xmlns:r="http://schemas.openxmlformats.org/officeDocument/2006/relationships" xmlns:m="http://schemas.openxmlformats.org/officeDocument/2006/math" xmlns:v="urn:schemas-microsoft-com:vml" xmlns:wp14="http://schemas.microsoft.com/office/word/2010/wordprocessingDrawing" xmlns:wp="http://schemas.openxmlformats.org/drawingml/2006/wordprocessingDrawing" xmlns:w10="urn:schemas-microsoft-com:office:word" xmlns:w="http://schemas.openxmlformats.org/wordprocessingml/2006/main" xmlns:w14="http://schemas.microsoft.com/office/word/2010/wordml" xmlns:w15="http://schemas.microsoft.com/office/word/2012/wordml" xmlns:w16cex="http://schemas.microsoft.com/office/word/2018/wordml/cex" xmlns:w16cid="http://schemas.microsoft.com/office/word/2016/wordml/cid" xmlns:w16="http://schemas.microsoft.com/office/word/2018/wordml" xmlns:w16du="http://schemas.microsoft.com/office/word/2023/wordml/word16du" xmlns:w16sdtdh="http://schemas.microsoft.com/office/word/2020/wordml/sdtdatahash" xmlns:w16sdtfl="http://schemas.microsoft.com/office/word/2024/wordml/sdtformatlock" xmlns:w16se="http://schemas.microsoft.com/office/word/2015/wordml/symex" xmlns:wpg="http://schemas.microsoft.com/office/word/2010/wordprocessingGroup" xmlns:wpi="http://schemas.microsoft.com/office/word/2010/wordprocessingInk" xmlns:wne="http://schemas.microsoft.com/office/word/2006/wordml" xmlns:wps="http://schemas.microsoft.com/office/word/2010/wordprocessingShape" mc:Ignorable="w14 w15 w16se w16cid w16 w16cex w16sdtdh w16sdtfl w16du wp14">
+  <w:p>
+    <w:pPr>
+      <w:pStyle w:val="Header"/>
+    </w:pPr>
+  </w:p>
+</w:hdr>
 </file>
 
 <file path=word/numbering.xml><?xml version="1.0" encoding="utf-8"?>
@@ -13966,12 +14388,14 @@
 </file>
 
 <file path=customXml/item3.xml><?xml version="1.0" encoding="utf-8"?>
-<?mso-contentType ?>
-<FormTemplates xmlns="http://schemas.microsoft.com/sharepoint/v3/contenttype/forms">
-  <Display>DocumentLibraryForm</Display>
-  <Edit>DocumentLibraryForm</Edit>
-  <New>DocumentLibraryForm</New>
-</FormTemplates>
+<p:properties xmlns:p="http://schemas.microsoft.com/office/2006/metadata/properties" xmlns:xsi="http://www.w3.org/2001/XMLSchema-instance" xmlns:pc="http://schemas.microsoft.com/office/infopath/2007/PartnerControls">
+  <documentManagement>
+    <lcf76f155ced4ddcb4097134ff3c332f xmlns="3da164b3-5063-46d6-bdf2-467546405f78">
+      <Terms xmlns="http://schemas.microsoft.com/office/infopath/2007/PartnerControls"/>
+    </lcf76f155ced4ddcb4097134ff3c332f>
+    <TaxCatchAll xmlns="d0b9ae9d-b9ff-4ac6-9f08-4bf5543ea0ed" xsi:nil="true"/>
+  </documentManagement>
+</p:properties>
 </file>
 
 <file path=customXml/item4.xml><?xml version="1.0" encoding="utf-8"?>
@@ -14164,14 +14588,12 @@
 </file>
 
 <file path=customXml/item5.xml><?xml version="1.0" encoding="utf-8"?>
-<p:properties xmlns:p="http://schemas.microsoft.com/office/2006/metadata/properties" xmlns:xsi="http://www.w3.org/2001/XMLSchema-instance" xmlns:pc="http://schemas.microsoft.com/office/infopath/2007/PartnerControls">
-  <documentManagement>
-    <lcf76f155ced4ddcb4097134ff3c332f xmlns="3da164b3-5063-46d6-bdf2-467546405f78">
-      <Terms xmlns="http://schemas.microsoft.com/office/infopath/2007/PartnerControls"/>
-    </lcf76f155ced4ddcb4097134ff3c332f>
-    <TaxCatchAll xmlns="d0b9ae9d-b9ff-4ac6-9f08-4bf5543ea0ed" xsi:nil="true"/>
-  </documentManagement>
-</p:properties>
+<?mso-contentType ?>
+<FormTemplates xmlns="http://schemas.microsoft.com/sharepoint/v3/contenttype/forms">
+  <Display>DocumentLibraryForm</Display>
+  <Edit>DocumentLibraryForm</Edit>
+  <New>DocumentLibraryForm</New>
+</FormTemplates>
 </file>
 
 <file path=customXml/itemProps1.xml><?xml version="1.0" encoding="utf-8"?>
@@ -14191,9 +14613,12 @@
 </file>
 
 <file path=customXml/itemProps3.xml><?xml version="1.0" encoding="utf-8"?>
-<ds:datastoreItem xmlns:ds="http://schemas.openxmlformats.org/officeDocument/2006/customXml" ds:itemID="{2072409F-AD5D-4085-AEE9-9754C5D9E00C}">
+<ds:datastoreItem xmlns:ds="http://schemas.openxmlformats.org/officeDocument/2006/customXml" ds:itemID="{1BD5F70C-6275-43D5-9D9D-1ABC457572A7}">
   <ds:schemaRefs>
-    <ds:schemaRef ds:uri="http://schemas.microsoft.com/sharepoint/v3/contenttype/forms"/>
+    <ds:schemaRef ds:uri="http://schemas.microsoft.com/office/2006/metadata/properties"/>
+    <ds:schemaRef ds:uri="http://schemas.microsoft.com/office/infopath/2007/PartnerControls"/>
+    <ds:schemaRef ds:uri="3da164b3-5063-46d6-bdf2-467546405f78"/>
+    <ds:schemaRef ds:uri="d0b9ae9d-b9ff-4ac6-9f08-4bf5543ea0ed"/>
   </ds:schemaRefs>
 </ds:datastoreItem>
 </file>
@@ -14218,12 +14643,9 @@
 </file>
 
 <file path=customXml/itemProps5.xml><?xml version="1.0" encoding="utf-8"?>
-<ds:datastoreItem xmlns:ds="http://schemas.openxmlformats.org/officeDocument/2006/customXml" ds:itemID="{1BD5F70C-6275-43D5-9D9D-1ABC457572A7}">
+<ds:datastoreItem xmlns:ds="http://schemas.openxmlformats.org/officeDocument/2006/customXml" ds:itemID="{2072409F-AD5D-4085-AEE9-9754C5D9E00C}">
   <ds:schemaRefs>
-    <ds:schemaRef ds:uri="http://schemas.microsoft.com/office/2006/metadata/properties"/>
-    <ds:schemaRef ds:uri="http://schemas.microsoft.com/office/infopath/2007/PartnerControls"/>
-    <ds:schemaRef ds:uri="3da164b3-5063-46d6-bdf2-467546405f78"/>
-    <ds:schemaRef ds:uri="d0b9ae9d-b9ff-4ac6-9f08-4bf5543ea0ed"/>
+    <ds:schemaRef ds:uri="http://schemas.microsoft.com/sharepoint/v3/contenttype/forms"/>
   </ds:schemaRefs>
 </ds:datastoreItem>
 </file>
</xml_diff>